<commit_message>
zgjidhje e ushtrimeve shtese me dijkstra
</commit_message>
<xml_diff>
--- a/Graphs/Ushtrime shtesë, Algorithms 4.docx
+++ b/Graphs/Ushtrime shtesë, Algorithms 4.docx
@@ -44,6 +44,16 @@
         </w:rPr>
         <w:t>Shortest Paths</w:t>
       </w:r>
+      <w:r>
+        <w:rPr>
+          <w:rFonts w:ascii="Times New Roman" w:hAnsi="Times New Roman" w:cs="Times New Roman"/>
+          <w:i/>
+          <w:iCs/>
+          <w:sz w:val="24"/>
+          <w:szCs w:val="24"/>
+        </w:rPr>
+        <w:t>, Dijkstra, Bellman-Ford</w:t>
+      </w:r>
     </w:p>
     <w:p>
       <w:pPr>
@@ -187,10 +197,20 @@
       <w:r>
         <w:rPr>
           <w:rFonts w:ascii="Times New Roman" w:hAnsi="Times New Roman" w:cs="Times New Roman"/>
-          <w:sz w:val="24"/>
-          <w:szCs w:val="24"/>
-        </w:rPr>
-        <w:t>Solution: This can introduce negative cost cycles even if the edge-weighted graph does not contain them.</w:t>
+          <w:b/>
+          <w:bCs/>
+          <w:sz w:val="24"/>
+          <w:szCs w:val="24"/>
+        </w:rPr>
+        <w:t>Solution</w:t>
+      </w:r>
+      <w:r>
+        <w:rPr>
+          <w:rFonts w:ascii="Times New Roman" w:hAnsi="Times New Roman" w:cs="Times New Roman"/>
+          <w:sz w:val="24"/>
+          <w:szCs w:val="24"/>
+        </w:rPr>
+        <w:t>: This can introduce negative cost cycles even if the edge-weighted graph does not contain them.</w:t>
       </w:r>
       <w:r>
         <w:rPr>
@@ -929,10 +949,20 @@
       <w:r>
         <w:rPr>
           <w:rFonts w:ascii="Times New Roman" w:hAnsi="Times New Roman" w:cs="Times New Roman"/>
-          <w:sz w:val="24"/>
-          <w:szCs w:val="24"/>
-        </w:rPr>
-        <w:t xml:space="preserve">Answer: </w:t>
+          <w:b/>
+          <w:bCs/>
+          <w:sz w:val="24"/>
+          <w:szCs w:val="24"/>
+        </w:rPr>
+        <w:t>Answer</w:t>
+      </w:r>
+      <w:r>
+        <w:rPr>
+          <w:rFonts w:ascii="Times New Roman" w:hAnsi="Times New Roman" w:cs="Times New Roman"/>
+          <w:sz w:val="24"/>
+          <w:szCs w:val="24"/>
+        </w:rPr>
+        <w:t xml:space="preserve">: </w:t>
       </w:r>
       <w:r>
         <w:rPr>
@@ -1401,10 +1431,20 @@
       <w:r>
         <w:rPr>
           <w:rFonts w:ascii="Times New Roman" w:hAnsi="Times New Roman" w:cs="Times New Roman"/>
-          <w:sz w:val="24"/>
-          <w:szCs w:val="24"/>
-        </w:rPr>
-        <w:t xml:space="preserve">Answer: Yes and no. There are two shortest paths algorithms known as Dijkstra’s algorithm, depending on whether a vertex can be enqueued on the priority queue more than once. When the weights are nonnegative, the two versions </w:t>
+          <w:b/>
+          <w:bCs/>
+          <w:sz w:val="24"/>
+          <w:szCs w:val="24"/>
+        </w:rPr>
+        <w:t>Answer</w:t>
+      </w:r>
+      <w:r>
+        <w:rPr>
+          <w:rFonts w:ascii="Times New Roman" w:hAnsi="Times New Roman" w:cs="Times New Roman"/>
+          <w:sz w:val="24"/>
+          <w:szCs w:val="24"/>
+        </w:rPr>
+        <w:t xml:space="preserve">: Yes and no. There are two shortest paths algorithms known as Dijkstra’s algorithm, depending on whether a vertex can be enqueued on the priority queue more than once. When the weights are nonnegative, the two versions </w:t>
       </w:r>
       <w:proofErr w:type="spellStart"/>
       <w:r>
@@ -1945,10 +1985,20 @@
       <w:r>
         <w:rPr>
           <w:rFonts w:ascii="Times New Roman" w:hAnsi="Times New Roman" w:cs="Times New Roman"/>
-          <w:sz w:val="24"/>
-          <w:szCs w:val="24"/>
-        </w:rPr>
-        <w:t>Solution. False.</w:t>
+          <w:b/>
+          <w:bCs/>
+          <w:sz w:val="24"/>
+          <w:szCs w:val="24"/>
+        </w:rPr>
+        <w:t>Solution</w:t>
+      </w:r>
+      <w:r>
+        <w:rPr>
+          <w:rFonts w:ascii="Times New Roman" w:hAnsi="Times New Roman" w:cs="Times New Roman"/>
+          <w:sz w:val="24"/>
+          <w:szCs w:val="24"/>
+        </w:rPr>
+        <w:t>. False.</w:t>
       </w:r>
       <w:r>
         <w:rPr>
@@ -2748,8 +2798,243 @@
           <w:sz w:val="24"/>
           <w:szCs w:val="24"/>
         </w:rPr>
-        <w:t xml:space="preserve"> me shortest paths </w:t>
-      </w:r>
+        <w:t xml:space="preserve"> me shortest paths e </w:t>
+      </w:r>
+      <w:proofErr w:type="spellStart"/>
+      <w:r>
+        <w:rPr>
+          <w:rFonts w:ascii="Times New Roman" w:hAnsi="Times New Roman" w:cs="Times New Roman"/>
+          <w:sz w:val="24"/>
+          <w:szCs w:val="24"/>
+        </w:rPr>
+        <w:t>vjetra</w:t>
+      </w:r>
+      <w:proofErr w:type="spellEnd"/>
+      <w:r>
+        <w:rPr>
+          <w:rFonts w:ascii="Times New Roman" w:hAnsi="Times New Roman" w:cs="Times New Roman"/>
+          <w:sz w:val="24"/>
+          <w:szCs w:val="24"/>
+        </w:rPr>
+        <w:t xml:space="preserve">. Sa me </w:t>
+      </w:r>
+      <w:proofErr w:type="spellStart"/>
+      <w:r>
+        <w:rPr>
+          <w:rFonts w:ascii="Times New Roman" w:hAnsi="Times New Roman" w:cs="Times New Roman"/>
+          <w:sz w:val="24"/>
+          <w:szCs w:val="24"/>
+        </w:rPr>
+        <w:t>shume</w:t>
+      </w:r>
+      <w:proofErr w:type="spellEnd"/>
+      <w:r>
+        <w:rPr>
+          <w:rFonts w:ascii="Times New Roman" w:hAnsi="Times New Roman" w:cs="Times New Roman"/>
+          <w:sz w:val="24"/>
+          <w:szCs w:val="24"/>
+        </w:rPr>
+        <w:t xml:space="preserve"> </w:t>
+      </w:r>
+      <w:proofErr w:type="spellStart"/>
+      <w:r>
+        <w:rPr>
+          <w:rFonts w:ascii="Times New Roman" w:hAnsi="Times New Roman" w:cs="Times New Roman"/>
+          <w:sz w:val="24"/>
+          <w:szCs w:val="24"/>
+        </w:rPr>
+        <w:t>lidhje</w:t>
+      </w:r>
+      <w:proofErr w:type="spellEnd"/>
+      <w:r>
+        <w:rPr>
+          <w:rFonts w:ascii="Times New Roman" w:hAnsi="Times New Roman" w:cs="Times New Roman"/>
+          <w:sz w:val="24"/>
+          <w:szCs w:val="24"/>
+        </w:rPr>
+        <w:t xml:space="preserve"> </w:t>
+      </w:r>
+      <w:proofErr w:type="spellStart"/>
+      <w:r>
+        <w:rPr>
+          <w:rFonts w:ascii="Times New Roman" w:hAnsi="Times New Roman" w:cs="Times New Roman"/>
+          <w:sz w:val="24"/>
+          <w:szCs w:val="24"/>
+        </w:rPr>
+        <w:t>te</w:t>
+      </w:r>
+      <w:proofErr w:type="spellEnd"/>
+      <w:r>
+        <w:rPr>
+          <w:rFonts w:ascii="Times New Roman" w:hAnsi="Times New Roman" w:cs="Times New Roman"/>
+          <w:sz w:val="24"/>
+          <w:szCs w:val="24"/>
+        </w:rPr>
+        <w:t xml:space="preserve"> </w:t>
+      </w:r>
+      <w:proofErr w:type="spellStart"/>
+      <w:r>
+        <w:rPr>
+          <w:rFonts w:ascii="Times New Roman" w:hAnsi="Times New Roman" w:cs="Times New Roman"/>
+          <w:sz w:val="24"/>
+          <w:szCs w:val="24"/>
+        </w:rPr>
+        <w:t>permbaje</w:t>
+      </w:r>
+      <w:proofErr w:type="spellEnd"/>
+      <w:r>
+        <w:rPr>
+          <w:rFonts w:ascii="Times New Roman" w:hAnsi="Times New Roman" w:cs="Times New Roman"/>
+          <w:sz w:val="24"/>
+          <w:szCs w:val="24"/>
+        </w:rPr>
+        <w:t xml:space="preserve"> </w:t>
+      </w:r>
+      <w:proofErr w:type="spellStart"/>
+      <w:r>
+        <w:rPr>
+          <w:rFonts w:ascii="Times New Roman" w:hAnsi="Times New Roman" w:cs="Times New Roman"/>
+          <w:sz w:val="24"/>
+          <w:szCs w:val="24"/>
+        </w:rPr>
+        <w:t>nje</w:t>
+      </w:r>
+      <w:proofErr w:type="spellEnd"/>
+      <w:r>
+        <w:rPr>
+          <w:rFonts w:ascii="Times New Roman" w:hAnsi="Times New Roman" w:cs="Times New Roman"/>
+          <w:sz w:val="24"/>
+          <w:szCs w:val="24"/>
+        </w:rPr>
+        <w:t xml:space="preserve"> </w:t>
+      </w:r>
+      <w:proofErr w:type="spellStart"/>
+      <w:r>
+        <w:rPr>
+          <w:rFonts w:ascii="Times New Roman" w:hAnsi="Times New Roman" w:cs="Times New Roman"/>
+          <w:sz w:val="24"/>
+          <w:szCs w:val="24"/>
+        </w:rPr>
+        <w:t>rruge</w:t>
+      </w:r>
+      <w:proofErr w:type="spellEnd"/>
+      <w:r>
+        <w:rPr>
+          <w:rFonts w:ascii="Times New Roman" w:hAnsi="Times New Roman" w:cs="Times New Roman"/>
+          <w:sz w:val="24"/>
+          <w:szCs w:val="24"/>
+        </w:rPr>
+        <w:t xml:space="preserve">, </w:t>
+      </w:r>
+      <w:proofErr w:type="spellStart"/>
+      <w:r>
+        <w:rPr>
+          <w:rFonts w:ascii="Times New Roman" w:hAnsi="Times New Roman" w:cs="Times New Roman"/>
+          <w:sz w:val="24"/>
+          <w:szCs w:val="24"/>
+        </w:rPr>
+        <w:t>aq</w:t>
+      </w:r>
+      <w:proofErr w:type="spellEnd"/>
+      <w:r>
+        <w:rPr>
+          <w:rFonts w:ascii="Times New Roman" w:hAnsi="Times New Roman" w:cs="Times New Roman"/>
+          <w:sz w:val="24"/>
+          <w:szCs w:val="24"/>
+        </w:rPr>
+        <w:t xml:space="preserve"> me </w:t>
+      </w:r>
+      <w:proofErr w:type="spellStart"/>
+      <w:r>
+        <w:rPr>
+          <w:rFonts w:ascii="Times New Roman" w:hAnsi="Times New Roman" w:cs="Times New Roman"/>
+          <w:sz w:val="24"/>
+          <w:szCs w:val="24"/>
+        </w:rPr>
+        <w:t>teper</w:t>
+      </w:r>
+      <w:proofErr w:type="spellEnd"/>
+      <w:r>
+        <w:rPr>
+          <w:rFonts w:ascii="Times New Roman" w:hAnsi="Times New Roman" w:cs="Times New Roman"/>
+          <w:sz w:val="24"/>
+          <w:szCs w:val="24"/>
+        </w:rPr>
+        <w:t xml:space="preserve"> </w:t>
+      </w:r>
+      <w:proofErr w:type="spellStart"/>
+      <w:r>
+        <w:rPr>
+          <w:rFonts w:ascii="Times New Roman" w:hAnsi="Times New Roman" w:cs="Times New Roman"/>
+          <w:sz w:val="24"/>
+          <w:szCs w:val="24"/>
+        </w:rPr>
+        <w:t>eshte</w:t>
+      </w:r>
+      <w:proofErr w:type="spellEnd"/>
+      <w:r>
+        <w:rPr>
+          <w:rFonts w:ascii="Times New Roman" w:hAnsi="Times New Roman" w:cs="Times New Roman"/>
+          <w:sz w:val="24"/>
+          <w:szCs w:val="24"/>
+        </w:rPr>
+        <w:t xml:space="preserve"> e </w:t>
+      </w:r>
+      <w:proofErr w:type="spellStart"/>
+      <w:r>
+        <w:rPr>
+          <w:rFonts w:ascii="Times New Roman" w:hAnsi="Times New Roman" w:cs="Times New Roman"/>
+          <w:sz w:val="24"/>
+          <w:szCs w:val="24"/>
+        </w:rPr>
+        <w:t>penalizuar</w:t>
+      </w:r>
+      <w:proofErr w:type="spellEnd"/>
+      <w:r>
+        <w:rPr>
+          <w:rFonts w:ascii="Times New Roman" w:hAnsi="Times New Roman" w:cs="Times New Roman"/>
+          <w:sz w:val="24"/>
+          <w:szCs w:val="24"/>
+        </w:rPr>
+        <w:t xml:space="preserve"> </w:t>
+      </w:r>
+      <w:proofErr w:type="spellStart"/>
+      <w:r>
+        <w:rPr>
+          <w:rFonts w:ascii="Times New Roman" w:hAnsi="Times New Roman" w:cs="Times New Roman"/>
+          <w:sz w:val="24"/>
+          <w:szCs w:val="24"/>
+        </w:rPr>
+        <w:t>nga</w:t>
+      </w:r>
+      <w:proofErr w:type="spellEnd"/>
+      <w:r>
+        <w:rPr>
+          <w:rFonts w:ascii="Times New Roman" w:hAnsi="Times New Roman" w:cs="Times New Roman"/>
+          <w:sz w:val="24"/>
+          <w:szCs w:val="24"/>
+        </w:rPr>
+        <w:t xml:space="preserve"> </w:t>
+      </w:r>
+      <w:proofErr w:type="spellStart"/>
+      <w:r>
+        <w:rPr>
+          <w:rFonts w:ascii="Times New Roman" w:hAnsi="Times New Roman" w:cs="Times New Roman"/>
+          <w:sz w:val="24"/>
+          <w:szCs w:val="24"/>
+        </w:rPr>
+        <w:t>ky</w:t>
+      </w:r>
+      <w:proofErr w:type="spellEnd"/>
+      <w:r>
+        <w:rPr>
+          <w:rFonts w:ascii="Times New Roman" w:hAnsi="Times New Roman" w:cs="Times New Roman"/>
+          <w:sz w:val="24"/>
+          <w:szCs w:val="24"/>
+        </w:rPr>
+        <w:t xml:space="preserve"> </w:t>
+      </w:r>
+      <w:proofErr w:type="spellStart"/>
       <w:r>
         <w:rPr>
           <w:rFonts w:ascii="Times New Roman" w:hAnsi="Times New Roman" w:cs="Times New Roman"/>
@@ -2757,249 +3042,6 @@
           <w:szCs w:val="24"/>
         </w:rPr>
         <w:lastRenderedPageBreak/>
-        <w:t xml:space="preserve">e </w:t>
-      </w:r>
-      <w:proofErr w:type="spellStart"/>
-      <w:r>
-        <w:rPr>
-          <w:rFonts w:ascii="Times New Roman" w:hAnsi="Times New Roman" w:cs="Times New Roman"/>
-          <w:sz w:val="24"/>
-          <w:szCs w:val="24"/>
-        </w:rPr>
-        <w:t>vjetra</w:t>
-      </w:r>
-      <w:proofErr w:type="spellEnd"/>
-      <w:r>
-        <w:rPr>
-          <w:rFonts w:ascii="Times New Roman" w:hAnsi="Times New Roman" w:cs="Times New Roman"/>
-          <w:sz w:val="24"/>
-          <w:szCs w:val="24"/>
-        </w:rPr>
-        <w:t xml:space="preserve">. Sa me </w:t>
-      </w:r>
-      <w:proofErr w:type="spellStart"/>
-      <w:r>
-        <w:rPr>
-          <w:rFonts w:ascii="Times New Roman" w:hAnsi="Times New Roman" w:cs="Times New Roman"/>
-          <w:sz w:val="24"/>
-          <w:szCs w:val="24"/>
-        </w:rPr>
-        <w:t>shume</w:t>
-      </w:r>
-      <w:proofErr w:type="spellEnd"/>
-      <w:r>
-        <w:rPr>
-          <w:rFonts w:ascii="Times New Roman" w:hAnsi="Times New Roman" w:cs="Times New Roman"/>
-          <w:sz w:val="24"/>
-          <w:szCs w:val="24"/>
-        </w:rPr>
-        <w:t xml:space="preserve"> </w:t>
-      </w:r>
-      <w:proofErr w:type="spellStart"/>
-      <w:r>
-        <w:rPr>
-          <w:rFonts w:ascii="Times New Roman" w:hAnsi="Times New Roman" w:cs="Times New Roman"/>
-          <w:sz w:val="24"/>
-          <w:szCs w:val="24"/>
-        </w:rPr>
-        <w:t>lidhje</w:t>
-      </w:r>
-      <w:proofErr w:type="spellEnd"/>
-      <w:r>
-        <w:rPr>
-          <w:rFonts w:ascii="Times New Roman" w:hAnsi="Times New Roman" w:cs="Times New Roman"/>
-          <w:sz w:val="24"/>
-          <w:szCs w:val="24"/>
-        </w:rPr>
-        <w:t xml:space="preserve"> </w:t>
-      </w:r>
-      <w:proofErr w:type="spellStart"/>
-      <w:r>
-        <w:rPr>
-          <w:rFonts w:ascii="Times New Roman" w:hAnsi="Times New Roman" w:cs="Times New Roman"/>
-          <w:sz w:val="24"/>
-          <w:szCs w:val="24"/>
-        </w:rPr>
-        <w:t>te</w:t>
-      </w:r>
-      <w:proofErr w:type="spellEnd"/>
-      <w:r>
-        <w:rPr>
-          <w:rFonts w:ascii="Times New Roman" w:hAnsi="Times New Roman" w:cs="Times New Roman"/>
-          <w:sz w:val="24"/>
-          <w:szCs w:val="24"/>
-        </w:rPr>
-        <w:t xml:space="preserve"> </w:t>
-      </w:r>
-      <w:proofErr w:type="spellStart"/>
-      <w:r>
-        <w:rPr>
-          <w:rFonts w:ascii="Times New Roman" w:hAnsi="Times New Roman" w:cs="Times New Roman"/>
-          <w:sz w:val="24"/>
-          <w:szCs w:val="24"/>
-        </w:rPr>
-        <w:t>permbaje</w:t>
-      </w:r>
-      <w:proofErr w:type="spellEnd"/>
-      <w:r>
-        <w:rPr>
-          <w:rFonts w:ascii="Times New Roman" w:hAnsi="Times New Roman" w:cs="Times New Roman"/>
-          <w:sz w:val="24"/>
-          <w:szCs w:val="24"/>
-        </w:rPr>
-        <w:t xml:space="preserve"> </w:t>
-      </w:r>
-      <w:proofErr w:type="spellStart"/>
-      <w:r>
-        <w:rPr>
-          <w:rFonts w:ascii="Times New Roman" w:hAnsi="Times New Roman" w:cs="Times New Roman"/>
-          <w:sz w:val="24"/>
-          <w:szCs w:val="24"/>
-        </w:rPr>
-        <w:t>nje</w:t>
-      </w:r>
-      <w:proofErr w:type="spellEnd"/>
-      <w:r>
-        <w:rPr>
-          <w:rFonts w:ascii="Times New Roman" w:hAnsi="Times New Roman" w:cs="Times New Roman"/>
-          <w:sz w:val="24"/>
-          <w:szCs w:val="24"/>
-        </w:rPr>
-        <w:t xml:space="preserve"> </w:t>
-      </w:r>
-      <w:proofErr w:type="spellStart"/>
-      <w:r>
-        <w:rPr>
-          <w:rFonts w:ascii="Times New Roman" w:hAnsi="Times New Roman" w:cs="Times New Roman"/>
-          <w:sz w:val="24"/>
-          <w:szCs w:val="24"/>
-        </w:rPr>
-        <w:t>rruge</w:t>
-      </w:r>
-      <w:proofErr w:type="spellEnd"/>
-      <w:r>
-        <w:rPr>
-          <w:rFonts w:ascii="Times New Roman" w:hAnsi="Times New Roman" w:cs="Times New Roman"/>
-          <w:sz w:val="24"/>
-          <w:szCs w:val="24"/>
-        </w:rPr>
-        <w:t xml:space="preserve">, </w:t>
-      </w:r>
-      <w:proofErr w:type="spellStart"/>
-      <w:r>
-        <w:rPr>
-          <w:rFonts w:ascii="Times New Roman" w:hAnsi="Times New Roman" w:cs="Times New Roman"/>
-          <w:sz w:val="24"/>
-          <w:szCs w:val="24"/>
-        </w:rPr>
-        <w:t>aq</w:t>
-      </w:r>
-      <w:proofErr w:type="spellEnd"/>
-      <w:r>
-        <w:rPr>
-          <w:rFonts w:ascii="Times New Roman" w:hAnsi="Times New Roman" w:cs="Times New Roman"/>
-          <w:sz w:val="24"/>
-          <w:szCs w:val="24"/>
-        </w:rPr>
-        <w:t xml:space="preserve"> me </w:t>
-      </w:r>
-      <w:proofErr w:type="spellStart"/>
-      <w:r>
-        <w:rPr>
-          <w:rFonts w:ascii="Times New Roman" w:hAnsi="Times New Roman" w:cs="Times New Roman"/>
-          <w:sz w:val="24"/>
-          <w:szCs w:val="24"/>
-        </w:rPr>
-        <w:t>teper</w:t>
-      </w:r>
-      <w:proofErr w:type="spellEnd"/>
-      <w:r>
-        <w:rPr>
-          <w:rFonts w:ascii="Times New Roman" w:hAnsi="Times New Roman" w:cs="Times New Roman"/>
-          <w:sz w:val="24"/>
-          <w:szCs w:val="24"/>
-        </w:rPr>
-        <w:t xml:space="preserve"> </w:t>
-      </w:r>
-      <w:proofErr w:type="spellStart"/>
-      <w:r>
-        <w:rPr>
-          <w:rFonts w:ascii="Times New Roman" w:hAnsi="Times New Roman" w:cs="Times New Roman"/>
-          <w:sz w:val="24"/>
-          <w:szCs w:val="24"/>
-        </w:rPr>
-        <w:t>eshte</w:t>
-      </w:r>
-      <w:proofErr w:type="spellEnd"/>
-      <w:r>
-        <w:rPr>
-          <w:rFonts w:ascii="Times New Roman" w:hAnsi="Times New Roman" w:cs="Times New Roman"/>
-          <w:sz w:val="24"/>
-          <w:szCs w:val="24"/>
-        </w:rPr>
-        <w:t xml:space="preserve"> e </w:t>
-      </w:r>
-      <w:proofErr w:type="spellStart"/>
-      <w:r>
-        <w:rPr>
-          <w:rFonts w:ascii="Times New Roman" w:hAnsi="Times New Roman" w:cs="Times New Roman"/>
-          <w:sz w:val="24"/>
-          <w:szCs w:val="24"/>
-        </w:rPr>
-        <w:t>penalizuar</w:t>
-      </w:r>
-      <w:proofErr w:type="spellEnd"/>
-      <w:r>
-        <w:rPr>
-          <w:rFonts w:ascii="Times New Roman" w:hAnsi="Times New Roman" w:cs="Times New Roman"/>
-          <w:sz w:val="24"/>
-          <w:szCs w:val="24"/>
-        </w:rPr>
-        <w:t xml:space="preserve"> </w:t>
-      </w:r>
-      <w:proofErr w:type="spellStart"/>
-      <w:r>
-        <w:rPr>
-          <w:rFonts w:ascii="Times New Roman" w:hAnsi="Times New Roman" w:cs="Times New Roman"/>
-          <w:sz w:val="24"/>
-          <w:szCs w:val="24"/>
-        </w:rPr>
-        <w:t>nga</w:t>
-      </w:r>
-      <w:proofErr w:type="spellEnd"/>
-      <w:r>
-        <w:rPr>
-          <w:rFonts w:ascii="Times New Roman" w:hAnsi="Times New Roman" w:cs="Times New Roman"/>
-          <w:sz w:val="24"/>
-          <w:szCs w:val="24"/>
-        </w:rPr>
-        <w:t xml:space="preserve"> </w:t>
-      </w:r>
-      <w:proofErr w:type="spellStart"/>
-      <w:r>
-        <w:rPr>
-          <w:rFonts w:ascii="Times New Roman" w:hAnsi="Times New Roman" w:cs="Times New Roman"/>
-          <w:sz w:val="24"/>
-          <w:szCs w:val="24"/>
-        </w:rPr>
-        <w:t>ky</w:t>
-      </w:r>
-      <w:proofErr w:type="spellEnd"/>
-      <w:r>
-        <w:rPr>
-          <w:rFonts w:ascii="Times New Roman" w:hAnsi="Times New Roman" w:cs="Times New Roman"/>
-          <w:sz w:val="24"/>
-          <w:szCs w:val="24"/>
-        </w:rPr>
-        <w:t xml:space="preserve"> </w:t>
-      </w:r>
-      <w:proofErr w:type="spellStart"/>
-      <w:r>
-        <w:rPr>
-          <w:rFonts w:ascii="Times New Roman" w:hAnsi="Times New Roman" w:cs="Times New Roman"/>
-          <w:sz w:val="24"/>
-          <w:szCs w:val="24"/>
-        </w:rPr>
         <w:t>ndryshim</w:t>
       </w:r>
       <w:proofErr w:type="spellEnd"/>
@@ -3010,6 +3052,14 @@
           <w:szCs w:val="24"/>
         </w:rPr>
         <w:t>.</w:t>
+      </w:r>
+      <w:r>
+        <w:rPr>
+          <w:rFonts w:ascii="Times New Roman" w:hAnsi="Times New Roman" w:cs="Times New Roman"/>
+          <w:sz w:val="24"/>
+          <w:szCs w:val="24"/>
+        </w:rPr>
+        <w:t xml:space="preserve"> The problem is that different paths from one vertex to another might not have the same number of edges. If we add some number to the length of each edge, then the lengths of different paths can increase by different amounts, and a shortest path in the new graph might be different than in the original graph.</w:t>
       </w:r>
     </w:p>
     <w:p>
@@ -3039,7 +3089,6 @@
           <w:rFonts w:ascii="Times New Roman" w:hAnsi="Times New Roman" w:cs="Times New Roman"/>
           <w:sz w:val="24"/>
           <w:szCs w:val="24"/>
-          <w:highlight w:val="red"/>
         </w:rPr>
         <w:t>All-pairs shortest paths on a line.</w:t>
       </w:r>
@@ -3050,6 +3099,44 @@
           <w:szCs w:val="24"/>
         </w:rPr>
         <w:t xml:space="preserve"> Given a weighted line-graph (undirected connected graph, all vertices of degree 2, except two endpoints which have degree 1), devise an algorithm that preprocesses the graph in linear time and can return the distance of the shortest path between any two vertices in constant time.</w:t>
+      </w:r>
+      <w:r>
+        <w:rPr>
+          <w:rFonts w:ascii="Times New Roman" w:hAnsi="Times New Roman" w:cs="Times New Roman"/>
+          <w:sz w:val="24"/>
+          <w:szCs w:val="24"/>
+        </w:rPr>
+        <w:t xml:space="preserve"> (</w:t>
+      </w:r>
+      <w:proofErr w:type="spellStart"/>
+      <w:r>
+        <w:rPr>
+          <w:rFonts w:ascii="Times New Roman" w:hAnsi="Times New Roman" w:cs="Times New Roman"/>
+          <w:b/>
+          <w:bCs/>
+          <w:sz w:val="24"/>
+          <w:szCs w:val="24"/>
+        </w:rPr>
+        <w:t>Zgjidhur</w:t>
+      </w:r>
+      <w:proofErr w:type="spellEnd"/>
+      <w:r>
+        <w:rPr>
+          <w:rFonts w:ascii="Times New Roman" w:hAnsi="Times New Roman" w:cs="Times New Roman"/>
+          <w:b/>
+          <w:bCs/>
+          <w:sz w:val="24"/>
+          <w:szCs w:val="24"/>
+        </w:rPr>
+        <w:t xml:space="preserve"> – AllPairsSPLine.java</w:t>
+      </w:r>
+      <w:r>
+        <w:rPr>
+          <w:rFonts w:ascii="Times New Roman" w:hAnsi="Times New Roman" w:cs="Times New Roman"/>
+          <w:sz w:val="24"/>
+          <w:szCs w:val="24"/>
+        </w:rPr>
+        <w:t>)</w:t>
       </w:r>
     </w:p>
     <w:p>
@@ -3205,7 +3292,6 @@
           <w:rFonts w:ascii="Times New Roman" w:hAnsi="Times New Roman" w:cs="Times New Roman"/>
           <w:sz w:val="24"/>
           <w:szCs w:val="24"/>
-          <w:highlight w:val="red"/>
         </w:rPr>
         <w:t>Monotonic shortest path</w:t>
       </w:r>
@@ -3216,6 +3302,44 @@
           <w:szCs w:val="24"/>
         </w:rPr>
         <w:t>. Given an edge-weighted digraph, find a monotonic shortest path from s to every other vertex. A path is monotonic if the weight of every edge on the path is either strictly increasing or strictly decreasing.</w:t>
+      </w:r>
+      <w:r>
+        <w:rPr>
+          <w:rFonts w:ascii="Times New Roman" w:hAnsi="Times New Roman" w:cs="Times New Roman"/>
+          <w:sz w:val="24"/>
+          <w:szCs w:val="24"/>
+        </w:rPr>
+        <w:t xml:space="preserve"> (</w:t>
+      </w:r>
+      <w:proofErr w:type="spellStart"/>
+      <w:r>
+        <w:rPr>
+          <w:rFonts w:ascii="Times New Roman" w:hAnsi="Times New Roman" w:cs="Times New Roman"/>
+          <w:b/>
+          <w:bCs/>
+          <w:sz w:val="24"/>
+          <w:szCs w:val="24"/>
+        </w:rPr>
+        <w:t>Zgjidhur</w:t>
+      </w:r>
+      <w:proofErr w:type="spellEnd"/>
+      <w:r>
+        <w:rPr>
+          <w:rFonts w:ascii="Times New Roman" w:hAnsi="Times New Roman" w:cs="Times New Roman"/>
+          <w:b/>
+          <w:bCs/>
+          <w:sz w:val="24"/>
+          <w:szCs w:val="24"/>
+        </w:rPr>
+        <w:t xml:space="preserve"> – MonotonicShortestPath.java</w:t>
+      </w:r>
+      <w:r>
+        <w:rPr>
+          <w:rFonts w:ascii="Times New Roman" w:hAnsi="Times New Roman" w:cs="Times New Roman"/>
+          <w:sz w:val="24"/>
+          <w:szCs w:val="24"/>
+        </w:rPr>
+        <w:t>)</w:t>
       </w:r>
     </w:p>
     <w:p>
@@ -3263,7 +3387,6 @@
           <w:rFonts w:ascii="Times New Roman" w:hAnsi="Times New Roman" w:cs="Times New Roman"/>
           <w:sz w:val="24"/>
           <w:szCs w:val="24"/>
-          <w:highlight w:val="red"/>
         </w:rPr>
         <w:t>Lazy Implementation of Dijkstra’s algorithm.</w:t>
       </w:r>
@@ -3274,6 +3397,44 @@
           <w:szCs w:val="24"/>
         </w:rPr>
         <w:t xml:space="preserve"> Develop an implementation LazyDijkstraSP.java of the lazy version of Dijkstra’s algorithm that is described in the text.</w:t>
+      </w:r>
+      <w:r>
+        <w:rPr>
+          <w:rFonts w:ascii="Times New Roman" w:hAnsi="Times New Roman" w:cs="Times New Roman"/>
+          <w:sz w:val="24"/>
+          <w:szCs w:val="24"/>
+        </w:rPr>
+        <w:t xml:space="preserve"> (</w:t>
+      </w:r>
+      <w:proofErr w:type="spellStart"/>
+      <w:r>
+        <w:rPr>
+          <w:rFonts w:ascii="Times New Roman" w:hAnsi="Times New Roman" w:cs="Times New Roman"/>
+          <w:b/>
+          <w:bCs/>
+          <w:sz w:val="24"/>
+          <w:szCs w:val="24"/>
+        </w:rPr>
+        <w:t>Zgjidhur</w:t>
+      </w:r>
+      <w:proofErr w:type="spellEnd"/>
+      <w:r>
+        <w:rPr>
+          <w:rFonts w:ascii="Times New Roman" w:hAnsi="Times New Roman" w:cs="Times New Roman"/>
+          <w:b/>
+          <w:bCs/>
+          <w:sz w:val="24"/>
+          <w:szCs w:val="24"/>
+        </w:rPr>
+        <w:t xml:space="preserve"> – LazyDijkstra.java</w:t>
+      </w:r>
+      <w:r>
+        <w:rPr>
+          <w:rFonts w:ascii="Times New Roman" w:hAnsi="Times New Roman" w:cs="Times New Roman"/>
+          <w:sz w:val="24"/>
+          <w:szCs w:val="24"/>
+        </w:rPr>
+        <w:t>)</w:t>
       </w:r>
     </w:p>
     <w:p>
@@ -3710,6 +3871,7 @@
           <w:szCs w:val="24"/>
           <w:highlight w:val="red"/>
         </w:rPr>
+        <w:lastRenderedPageBreak/>
         <w:t>Bellman-Ford negative cycle detection</w:t>
       </w:r>
       <w:r>
@@ -3778,7 +3940,6 @@
           <w:szCs w:val="24"/>
           <w:highlight w:val="red"/>
         </w:rPr>
-        <w:lastRenderedPageBreak/>
         <w:t>Replacement paths</w:t>
       </w:r>
       <w:r>
@@ -4311,6 +4472,465 @@
           <w:szCs w:val="24"/>
         </w:rPr>
         <w:t>( ) returns that cycle).</w:t>
+      </w:r>
+    </w:p>
+    <w:p>
+      <w:pPr>
+        <w:rPr>
+          <w:rFonts w:ascii="Times New Roman" w:hAnsi="Times New Roman" w:cs="Times New Roman"/>
+          <w:sz w:val="24"/>
+          <w:szCs w:val="24"/>
+        </w:rPr>
+      </w:pPr>
+    </w:p>
+    <w:p>
+      <w:pPr>
+        <w:pStyle w:val="ListParagraph"/>
+        <w:ind w:left="630"/>
+        <w:jc w:val="center"/>
+        <w:rPr>
+          <w:rFonts w:ascii="Times New Roman" w:hAnsi="Times New Roman" w:cs="Times New Roman"/>
+          <w:sz w:val="24"/>
+          <w:szCs w:val="24"/>
+        </w:rPr>
+      </w:pPr>
+      <w:r>
+        <w:rPr>
+          <w:rFonts w:ascii="Times New Roman" w:hAnsi="Times New Roman" w:cs="Times New Roman"/>
+          <w:sz w:val="24"/>
+          <w:szCs w:val="24"/>
+        </w:rPr>
+        <w:lastRenderedPageBreak/>
+        <w:drawing>
+          <wp:inline distT="0" distB="0" distL="0" distR="0" wp14:anchorId="42EF0EA6" wp14:editId="50E36735">
+            <wp:extent cx="4640580" cy="3182466"/>
+            <wp:effectExtent l="0" t="0" r="7620" b="0"/>
+            <wp:docPr id="1" name="Picture 1"/>
+            <wp:cNvGraphicFramePr>
+              <a:graphicFrameLocks xmlns:a="http://schemas.openxmlformats.org/drawingml/2006/main" noChangeAspect="1"/>
+            </wp:cNvGraphicFramePr>
+            <a:graphic xmlns:a="http://schemas.openxmlformats.org/drawingml/2006/main">
+              <a:graphicData uri="http://schemas.openxmlformats.org/drawingml/2006/picture">
+                <pic:pic xmlns:pic="http://schemas.openxmlformats.org/drawingml/2006/picture">
+                  <pic:nvPicPr>
+                    <pic:cNvPr id="1" name=""/>
+                    <pic:cNvPicPr/>
+                  </pic:nvPicPr>
+                  <pic:blipFill>
+                    <a:blip r:embed="rId6"/>
+                    <a:stretch>
+                      <a:fillRect/>
+                    </a:stretch>
+                  </pic:blipFill>
+                  <pic:spPr>
+                    <a:xfrm>
+                      <a:off x="0" y="0"/>
+                      <a:ext cx="4658367" cy="3194664"/>
+                    </a:xfrm>
+                    <a:prstGeom prst="rect">
+                      <a:avLst/>
+                    </a:prstGeom>
+                  </pic:spPr>
+                </pic:pic>
+              </a:graphicData>
+            </a:graphic>
+          </wp:inline>
+        </w:drawing>
+      </w:r>
+    </w:p>
+    <w:p>
+      <w:pPr>
+        <w:pStyle w:val="ListParagraph"/>
+        <w:ind w:left="630"/>
+        <w:rPr>
+          <w:rFonts w:ascii="Times New Roman" w:hAnsi="Times New Roman" w:cs="Times New Roman"/>
+          <w:sz w:val="24"/>
+          <w:szCs w:val="24"/>
+        </w:rPr>
+      </w:pPr>
+    </w:p>
+    <w:p>
+      <w:pPr>
+        <w:pStyle w:val="ListParagraph"/>
+        <w:ind w:left="630"/>
+        <w:rPr>
+          <w:rFonts w:ascii="Times New Roman" w:hAnsi="Times New Roman" w:cs="Times New Roman"/>
+          <w:sz w:val="24"/>
+          <w:szCs w:val="24"/>
+        </w:rPr>
+      </w:pPr>
+      <w:r>
+        <w:rPr>
+          <w:rFonts w:ascii="Times New Roman" w:hAnsi="Times New Roman" w:cs="Times New Roman"/>
+          <w:sz w:val="24"/>
+          <w:szCs w:val="24"/>
+        </w:rPr>
+        <w:t xml:space="preserve">Correct answer: (d). </w:t>
+      </w:r>
+    </w:p>
+    <w:p>
+      <w:pPr>
+        <w:pStyle w:val="ListParagraph"/>
+        <w:ind w:left="630"/>
+        <w:rPr>
+          <w:rFonts w:ascii="Times New Roman" w:hAnsi="Times New Roman" w:cs="Times New Roman"/>
+          <w:sz w:val="24"/>
+          <w:szCs w:val="24"/>
+        </w:rPr>
+      </w:pPr>
+      <w:r>
+        <w:rPr>
+          <w:rFonts w:ascii="Times New Roman" w:hAnsi="Times New Roman" w:cs="Times New Roman"/>
+          <w:sz w:val="24"/>
+          <w:szCs w:val="24"/>
+        </w:rPr>
+        <w:t xml:space="preserve">A straightforward implementation keeps track of which vertices are in X by associating a </w:t>
+      </w:r>
+      <w:proofErr w:type="spellStart"/>
+      <w:r>
+        <w:rPr>
+          <w:rFonts w:ascii="Times New Roman" w:hAnsi="Times New Roman" w:cs="Times New Roman"/>
+          <w:sz w:val="24"/>
+          <w:szCs w:val="24"/>
+        </w:rPr>
+        <w:t>boolean</w:t>
+      </w:r>
+      <w:proofErr w:type="spellEnd"/>
+      <w:r>
+        <w:rPr>
+          <w:rFonts w:ascii="Times New Roman" w:hAnsi="Times New Roman" w:cs="Times New Roman"/>
+          <w:sz w:val="24"/>
+          <w:szCs w:val="24"/>
+        </w:rPr>
+        <w:t xml:space="preserve"> variable with each vertex. Each iteration, it performs an exhaustive search through all the edges, computes the Dijkstra score for each edge with tail in X and head outside X (in constant time per edge), and returns the crossing edge with the smallest score. After at most n-1 iterations, the Dijkstra algorithm runs out of new vertices to add to its set X. Because the number of iterations is O(n) and each takes time O(m), the overall running time is O(</w:t>
+      </w:r>
+      <w:proofErr w:type="spellStart"/>
+      <w:r>
+        <w:rPr>
+          <w:rFonts w:ascii="Times New Roman" w:hAnsi="Times New Roman" w:cs="Times New Roman"/>
+          <w:sz w:val="24"/>
+          <w:szCs w:val="24"/>
+        </w:rPr>
+        <w:t>mn</w:t>
+      </w:r>
+      <w:proofErr w:type="spellEnd"/>
+      <w:r>
+        <w:rPr>
+          <w:rFonts w:ascii="Times New Roman" w:hAnsi="Times New Roman" w:cs="Times New Roman"/>
+          <w:sz w:val="24"/>
+          <w:szCs w:val="24"/>
+        </w:rPr>
+        <w:t>).</w:t>
+      </w:r>
+    </w:p>
+    <w:p>
+      <w:pPr>
+        <w:pStyle w:val="ListParagraph"/>
+        <w:ind w:left="630"/>
+        <w:rPr>
+          <w:rFonts w:ascii="Times New Roman" w:hAnsi="Times New Roman" w:cs="Times New Roman"/>
+          <w:sz w:val="24"/>
+          <w:szCs w:val="24"/>
+        </w:rPr>
+      </w:pPr>
+    </w:p>
+    <w:p>
+      <w:pPr>
+        <w:pStyle w:val="ListParagraph"/>
+        <w:ind w:left="630"/>
+        <w:rPr>
+          <w:rFonts w:ascii="Times New Roman" w:hAnsi="Times New Roman" w:cs="Times New Roman"/>
+          <w:sz w:val="24"/>
+          <w:szCs w:val="24"/>
+        </w:rPr>
+      </w:pPr>
+    </w:p>
+    <w:p>
+      <w:pPr>
+        <w:pStyle w:val="ListParagraph"/>
+        <w:ind w:left="630"/>
+        <w:jc w:val="center"/>
+        <w:rPr>
+          <w:rFonts w:ascii="Times New Roman" w:hAnsi="Times New Roman" w:cs="Times New Roman"/>
+          <w:sz w:val="24"/>
+          <w:szCs w:val="24"/>
+        </w:rPr>
+      </w:pPr>
+      <w:r>
+        <w:rPr>
+          <w:rFonts w:ascii="Times New Roman" w:hAnsi="Times New Roman" w:cs="Times New Roman"/>
+          <w:sz w:val="24"/>
+          <w:szCs w:val="24"/>
+        </w:rPr>
+        <w:drawing>
+          <wp:inline distT="0" distB="0" distL="0" distR="0" wp14:anchorId="64576A92" wp14:editId="732CA3AA">
+            <wp:extent cx="4442460" cy="2633641"/>
+            <wp:effectExtent l="0" t="0" r="0" b="0"/>
+            <wp:docPr id="2" name="Picture 2"/>
+            <wp:cNvGraphicFramePr>
+              <a:graphicFrameLocks xmlns:a="http://schemas.openxmlformats.org/drawingml/2006/main" noChangeAspect="1"/>
+            </wp:cNvGraphicFramePr>
+            <a:graphic xmlns:a="http://schemas.openxmlformats.org/drawingml/2006/main">
+              <a:graphicData uri="http://schemas.openxmlformats.org/drawingml/2006/picture">
+                <pic:pic xmlns:pic="http://schemas.openxmlformats.org/drawingml/2006/picture">
+                  <pic:nvPicPr>
+                    <pic:cNvPr id="1" name=""/>
+                    <pic:cNvPicPr/>
+                  </pic:nvPicPr>
+                  <pic:blipFill>
+                    <a:blip r:embed="rId7"/>
+                    <a:stretch>
+                      <a:fillRect/>
+                    </a:stretch>
+                  </pic:blipFill>
+                  <pic:spPr>
+                    <a:xfrm>
+                      <a:off x="0" y="0"/>
+                      <a:ext cx="4447069" cy="2636373"/>
+                    </a:xfrm>
+                    <a:prstGeom prst="rect">
+                      <a:avLst/>
+                    </a:prstGeom>
+                  </pic:spPr>
+                </pic:pic>
+              </a:graphicData>
+            </a:graphic>
+          </wp:inline>
+        </w:drawing>
+      </w:r>
+    </w:p>
+    <w:p>
+      <w:pPr>
+        <w:pStyle w:val="ListParagraph"/>
+        <w:ind w:left="630"/>
+        <w:rPr>
+          <w:rFonts w:ascii="Times New Roman" w:hAnsi="Times New Roman" w:cs="Times New Roman"/>
+          <w:sz w:val="24"/>
+          <w:szCs w:val="24"/>
+        </w:rPr>
+      </w:pPr>
+      <w:r>
+        <w:rPr>
+          <w:rFonts w:ascii="Times New Roman" w:hAnsi="Times New Roman" w:cs="Times New Roman"/>
+          <w:sz w:val="24"/>
+          <w:szCs w:val="24"/>
+        </w:rPr>
+        <w:t xml:space="preserve">Correct answer: (b). </w:t>
+      </w:r>
+    </w:p>
+    <w:p>
+      <w:pPr>
+        <w:pStyle w:val="ListParagraph"/>
+        <w:ind w:left="630"/>
+        <w:jc w:val="center"/>
+        <w:rPr>
+          <w:rFonts w:ascii="Times New Roman" w:hAnsi="Times New Roman" w:cs="Times New Roman"/>
+          <w:sz w:val="24"/>
+          <w:szCs w:val="24"/>
+        </w:rPr>
+      </w:pPr>
+      <w:r>
+        <w:rPr>
+          <w:rFonts w:ascii="Times New Roman" w:hAnsi="Times New Roman" w:cs="Times New Roman"/>
+          <w:noProof/>
+          <w:sz w:val="24"/>
+          <w:szCs w:val="24"/>
+        </w:rPr>
+        <w:lastRenderedPageBreak/>
+        <w:drawing>
+          <wp:inline distT="0" distB="0" distL="0" distR="0" wp14:anchorId="3707B93E" wp14:editId="224FD074">
+            <wp:extent cx="4046220" cy="1393307"/>
+            <wp:effectExtent l="0" t="0" r="0" b="0"/>
+            <wp:docPr id="3" name="Picture 3"/>
+            <wp:cNvGraphicFramePr>
+              <a:graphicFrameLocks xmlns:a="http://schemas.openxmlformats.org/drawingml/2006/main" noChangeAspect="1"/>
+            </wp:cNvGraphicFramePr>
+            <a:graphic xmlns:a="http://schemas.openxmlformats.org/drawingml/2006/main">
+              <a:graphicData uri="http://schemas.openxmlformats.org/drawingml/2006/picture">
+                <pic:pic xmlns:pic="http://schemas.openxmlformats.org/drawingml/2006/picture">
+                  <pic:nvPicPr>
+                    <pic:cNvPr id="3" name="Picture 3"/>
+                    <pic:cNvPicPr/>
+                  </pic:nvPicPr>
+                  <pic:blipFill>
+                    <a:blip r:embed="rId8">
+                      <a:extLst>
+                        <a:ext uri="{28A0092B-C50C-407E-A947-70E740481C1C}">
+                          <a14:useLocalDpi xmlns:a14="http://schemas.microsoft.com/office/drawing/2010/main" val="0"/>
+                        </a:ext>
+                      </a:extLst>
+                    </a:blip>
+                    <a:stretch>
+                      <a:fillRect/>
+                    </a:stretch>
+                  </pic:blipFill>
+                  <pic:spPr>
+                    <a:xfrm>
+                      <a:off x="0" y="0"/>
+                      <a:ext cx="4058755" cy="1397623"/>
+                    </a:xfrm>
+                    <a:prstGeom prst="rect">
+                      <a:avLst/>
+                    </a:prstGeom>
+                  </pic:spPr>
+                </pic:pic>
+              </a:graphicData>
+            </a:graphic>
+          </wp:inline>
+        </w:drawing>
+      </w:r>
+    </w:p>
+    <w:p>
+      <w:pPr>
+        <w:rPr>
+          <w:rFonts w:ascii="Times New Roman" w:hAnsi="Times New Roman" w:cs="Times New Roman"/>
+          <w:sz w:val="24"/>
+          <w:szCs w:val="24"/>
+        </w:rPr>
+      </w:pPr>
+      <w:r>
+        <w:rPr>
+          <w:rFonts w:ascii="Times New Roman" w:hAnsi="Times New Roman" w:cs="Times New Roman"/>
+          <w:sz w:val="24"/>
+          <w:szCs w:val="24"/>
+        </w:rPr>
+        <w:t>In one iteration of the main loop, these two lines might be performed as many as n-1 times – once per outgoing edge of w. There are n-1 iterations, which seems to lead to a quadratic number of heap operations.</w:t>
+      </w:r>
+    </w:p>
+    <w:p>
+      <w:pPr>
+        <w:rPr>
+          <w:rFonts w:ascii="Times New Roman" w:hAnsi="Times New Roman" w:cs="Times New Roman"/>
+          <w:sz w:val="24"/>
+          <w:szCs w:val="24"/>
+        </w:rPr>
+      </w:pPr>
+      <w:r>
+        <w:rPr>
+          <w:rFonts w:ascii="Times New Roman" w:hAnsi="Times New Roman" w:cs="Times New Roman"/>
+          <w:sz w:val="24"/>
+          <w:szCs w:val="24"/>
+        </w:rPr>
+        <w:t>But, each edge (</w:t>
+      </w:r>
+      <w:proofErr w:type="spellStart"/>
+      <w:proofErr w:type="gramStart"/>
+      <w:r>
+        <w:rPr>
+          <w:rFonts w:ascii="Times New Roman" w:hAnsi="Times New Roman" w:cs="Times New Roman"/>
+          <w:sz w:val="24"/>
+          <w:szCs w:val="24"/>
+        </w:rPr>
+        <w:t>v,w</w:t>
+      </w:r>
+      <w:proofErr w:type="spellEnd"/>
+      <w:proofErr w:type="gramEnd"/>
+      <w:r>
+        <w:rPr>
+          <w:rFonts w:ascii="Times New Roman" w:hAnsi="Times New Roman" w:cs="Times New Roman"/>
+          <w:sz w:val="24"/>
+          <w:szCs w:val="24"/>
+        </w:rPr>
+        <w:t>) of the graph makes at most one appearance in line 12 – when v is first extracted from the heap and moved from V-X to X. Thus, lines 13 and 15 are each performed at most once per edge, for a total of 2m operations, where m is the number of edges.</w:t>
+      </w:r>
+    </w:p>
+    <w:p>
+      <w:pPr>
+        <w:rPr>
+          <w:rFonts w:ascii="Times New Roman" w:hAnsi="Times New Roman" w:cs="Times New Roman"/>
+          <w:sz w:val="24"/>
+          <w:szCs w:val="24"/>
+        </w:rPr>
+      </w:pPr>
+      <w:r>
+        <w:rPr>
+          <w:rFonts w:ascii="Times New Roman" w:hAnsi="Times New Roman" w:cs="Times New Roman"/>
+          <w:sz w:val="24"/>
+          <w:szCs w:val="24"/>
+        </w:rPr>
+        <w:t>This heap-based implementation of Dijkstra uses O(</w:t>
+      </w:r>
+      <w:proofErr w:type="spellStart"/>
+      <w:r>
+        <w:rPr>
+          <w:rFonts w:ascii="Times New Roman" w:hAnsi="Times New Roman" w:cs="Times New Roman"/>
+          <w:sz w:val="24"/>
+          <w:szCs w:val="24"/>
+        </w:rPr>
+        <w:t>m+n</w:t>
+      </w:r>
+      <w:proofErr w:type="spellEnd"/>
+      <w:r>
+        <w:rPr>
+          <w:rFonts w:ascii="Times New Roman" w:hAnsi="Times New Roman" w:cs="Times New Roman"/>
+          <w:sz w:val="24"/>
+          <w:szCs w:val="24"/>
+        </w:rPr>
+        <w:t>) heap operations, each taking O(</w:t>
+      </w:r>
+      <w:proofErr w:type="spellStart"/>
+      <w:r>
+        <w:rPr>
+          <w:rFonts w:ascii="Times New Roman" w:hAnsi="Times New Roman" w:cs="Times New Roman"/>
+          <w:sz w:val="24"/>
+          <w:szCs w:val="24"/>
+        </w:rPr>
+        <w:t>logn</w:t>
+      </w:r>
+      <w:proofErr w:type="spellEnd"/>
+      <w:r>
+        <w:rPr>
+          <w:rFonts w:ascii="Times New Roman" w:hAnsi="Times New Roman" w:cs="Times New Roman"/>
+          <w:sz w:val="24"/>
+          <w:szCs w:val="24"/>
+        </w:rPr>
+        <w:t>) time. The overall running time is O((</w:t>
+      </w:r>
+      <w:proofErr w:type="spellStart"/>
+      <w:r>
+        <w:rPr>
+          <w:rFonts w:ascii="Times New Roman" w:hAnsi="Times New Roman" w:cs="Times New Roman"/>
+          <w:sz w:val="24"/>
+          <w:szCs w:val="24"/>
+        </w:rPr>
+        <w:t>m+</w:t>
+      </w:r>
+      <w:proofErr w:type="gramStart"/>
+      <w:r>
+        <w:rPr>
+          <w:rFonts w:ascii="Times New Roman" w:hAnsi="Times New Roman" w:cs="Times New Roman"/>
+          <w:sz w:val="24"/>
+          <w:szCs w:val="24"/>
+        </w:rPr>
+        <w:t>n</w:t>
+      </w:r>
+      <w:proofErr w:type="spellEnd"/>
+      <w:r>
+        <w:rPr>
+          <w:rFonts w:ascii="Times New Roman" w:hAnsi="Times New Roman" w:cs="Times New Roman"/>
+          <w:sz w:val="24"/>
+          <w:szCs w:val="24"/>
+        </w:rPr>
+        <w:t>)</w:t>
+      </w:r>
+      <w:proofErr w:type="spellStart"/>
+      <w:r>
+        <w:rPr>
+          <w:rFonts w:ascii="Times New Roman" w:hAnsi="Times New Roman" w:cs="Times New Roman"/>
+          <w:sz w:val="24"/>
+          <w:szCs w:val="24"/>
+        </w:rPr>
+        <w:t>logn</w:t>
+      </w:r>
+      <w:proofErr w:type="spellEnd"/>
+      <w:proofErr w:type="gramEnd"/>
+      <w:r>
+        <w:rPr>
+          <w:rFonts w:ascii="Times New Roman" w:hAnsi="Times New Roman" w:cs="Times New Roman"/>
+          <w:sz w:val="24"/>
+          <w:szCs w:val="24"/>
+        </w:rPr>
+        <w:t>).</w:t>
       </w:r>
     </w:p>
     <w:sectPr>

</xml_diff>

<commit_message>
zgjidhjet e ushtrimeve shtese me bellman-ford
</commit_message>
<xml_diff>
--- a/Graphs/Ushtrime shtesë, Algorithms 4.docx
+++ b/Graphs/Ushtrime shtesë, Algorithms 4.docx
@@ -3839,6 +3839,114 @@
           <w:sz w:val="24"/>
           <w:szCs w:val="24"/>
         </w:rPr>
+        <w:t xml:space="preserve">, </w:t>
+      </w:r>
+      <w:proofErr w:type="spellStart"/>
+      <w:r>
+        <w:rPr>
+          <w:rFonts w:ascii="Times New Roman" w:hAnsi="Times New Roman" w:cs="Times New Roman"/>
+          <w:sz w:val="24"/>
+          <w:szCs w:val="24"/>
+        </w:rPr>
+        <w:t>pra</w:t>
+      </w:r>
+      <w:proofErr w:type="spellEnd"/>
+      <w:r>
+        <w:rPr>
+          <w:rFonts w:ascii="Times New Roman" w:hAnsi="Times New Roman" w:cs="Times New Roman"/>
+          <w:sz w:val="24"/>
+          <w:szCs w:val="24"/>
+        </w:rPr>
+        <w:t xml:space="preserve"> do </w:t>
+      </w:r>
+      <w:proofErr w:type="spellStart"/>
+      <w:r>
+        <w:rPr>
+          <w:rFonts w:ascii="Times New Roman" w:hAnsi="Times New Roman" w:cs="Times New Roman"/>
+          <w:sz w:val="24"/>
+          <w:szCs w:val="24"/>
+        </w:rPr>
+        <w:t>ndryshonin</w:t>
+      </w:r>
+      <w:proofErr w:type="spellEnd"/>
+      <w:r>
+        <w:rPr>
+          <w:rFonts w:ascii="Times New Roman" w:hAnsi="Times New Roman" w:cs="Times New Roman"/>
+          <w:sz w:val="24"/>
+          <w:szCs w:val="24"/>
+        </w:rPr>
+        <w:t xml:space="preserve"> </w:t>
+      </w:r>
+      <w:proofErr w:type="spellStart"/>
+      <w:r>
+        <w:rPr>
+          <w:rFonts w:ascii="Times New Roman" w:hAnsi="Times New Roman" w:cs="Times New Roman"/>
+          <w:sz w:val="24"/>
+          <w:szCs w:val="24"/>
+        </w:rPr>
+        <w:t>vlerat</w:t>
+      </w:r>
+      <w:proofErr w:type="spellEnd"/>
+      <w:r>
+        <w:rPr>
+          <w:rFonts w:ascii="Times New Roman" w:hAnsi="Times New Roman" w:cs="Times New Roman"/>
+          <w:sz w:val="24"/>
+          <w:szCs w:val="24"/>
+        </w:rPr>
+        <w:t xml:space="preserve"> </w:t>
+      </w:r>
+      <w:proofErr w:type="spellStart"/>
+      <w:r>
+        <w:rPr>
+          <w:rFonts w:ascii="Times New Roman" w:hAnsi="Times New Roman" w:cs="Times New Roman"/>
+          <w:sz w:val="24"/>
+          <w:szCs w:val="24"/>
+        </w:rPr>
+        <w:t>dhe</w:t>
+      </w:r>
+      <w:proofErr w:type="spellEnd"/>
+      <w:r>
+        <w:rPr>
+          <w:rFonts w:ascii="Times New Roman" w:hAnsi="Times New Roman" w:cs="Times New Roman"/>
+          <w:sz w:val="24"/>
+          <w:szCs w:val="24"/>
+        </w:rPr>
+        <w:t xml:space="preserve"> do </w:t>
+      </w:r>
+      <w:proofErr w:type="spellStart"/>
+      <w:r>
+        <w:rPr>
+          <w:rFonts w:ascii="Times New Roman" w:hAnsi="Times New Roman" w:cs="Times New Roman"/>
+          <w:sz w:val="24"/>
+          <w:szCs w:val="24"/>
+        </w:rPr>
+        <w:t>futeshin</w:t>
+      </w:r>
+      <w:proofErr w:type="spellEnd"/>
+      <w:r>
+        <w:rPr>
+          <w:rFonts w:ascii="Times New Roman" w:hAnsi="Times New Roman" w:cs="Times New Roman"/>
+          <w:sz w:val="24"/>
+          <w:szCs w:val="24"/>
+        </w:rPr>
+        <w:t xml:space="preserve"> ne queue </w:t>
+      </w:r>
+      <w:proofErr w:type="spellStart"/>
+      <w:r>
+        <w:rPr>
+          <w:rFonts w:ascii="Times New Roman" w:hAnsi="Times New Roman" w:cs="Times New Roman"/>
+          <w:sz w:val="24"/>
+          <w:szCs w:val="24"/>
+        </w:rPr>
+        <w:t>vazhdimisht</w:t>
+      </w:r>
+      <w:proofErr w:type="spellEnd"/>
+      <w:r>
+        <w:rPr>
+          <w:rFonts w:ascii="Times New Roman" w:hAnsi="Times New Roman" w:cs="Times New Roman"/>
+          <w:sz w:val="24"/>
+          <w:szCs w:val="24"/>
+        </w:rPr>
         <w:t>)</w:t>
       </w:r>
     </w:p>
@@ -3869,7 +3977,6 @@
           <w:rFonts w:ascii="Times New Roman" w:hAnsi="Times New Roman" w:cs="Times New Roman"/>
           <w:sz w:val="24"/>
           <w:szCs w:val="24"/>
-          <w:highlight w:val="red"/>
         </w:rPr>
         <w:lastRenderedPageBreak/>
         <w:t>Bellman-Ford negative cycle detection</w:t>
@@ -3909,6 +4016,1846 @@
           <w:szCs w:val="24"/>
         </w:rPr>
         <w:t>] array has a directed cycle and any such cycle is a negative cycle.</w:t>
+      </w:r>
+    </w:p>
+    <w:p>
+      <w:pPr>
+        <w:pStyle w:val="ListParagraph"/>
+        <w:ind w:left="630"/>
+        <w:rPr>
+          <w:rFonts w:ascii="Times New Roman" w:hAnsi="Times New Roman" w:cs="Times New Roman"/>
+          <w:sz w:val="24"/>
+          <w:szCs w:val="24"/>
+        </w:rPr>
+      </w:pPr>
+      <w:r>
+        <w:rPr>
+          <w:rFonts w:ascii="Times New Roman" w:hAnsi="Times New Roman" w:cs="Times New Roman"/>
+          <w:b/>
+          <w:bCs/>
+          <w:sz w:val="24"/>
+          <w:szCs w:val="24"/>
+        </w:rPr>
+        <w:t>Solution</w:t>
+      </w:r>
+      <w:r>
+        <w:rPr>
+          <w:rFonts w:ascii="Times New Roman" w:hAnsi="Times New Roman" w:cs="Times New Roman"/>
+          <w:sz w:val="24"/>
+          <w:szCs w:val="24"/>
+        </w:rPr>
+        <w:t xml:space="preserve">. Per </w:t>
+      </w:r>
+      <w:proofErr w:type="spellStart"/>
+      <w:r>
+        <w:rPr>
+          <w:rFonts w:ascii="Times New Roman" w:hAnsi="Times New Roman" w:cs="Times New Roman"/>
+          <w:sz w:val="24"/>
+          <w:szCs w:val="24"/>
+        </w:rPr>
+        <w:t>te</w:t>
+      </w:r>
+      <w:proofErr w:type="spellEnd"/>
+      <w:r>
+        <w:rPr>
+          <w:rFonts w:ascii="Times New Roman" w:hAnsi="Times New Roman" w:cs="Times New Roman"/>
+          <w:sz w:val="24"/>
+          <w:szCs w:val="24"/>
+        </w:rPr>
+        <w:t xml:space="preserve"> </w:t>
+      </w:r>
+      <w:proofErr w:type="spellStart"/>
+      <w:r>
+        <w:rPr>
+          <w:rFonts w:ascii="Times New Roman" w:hAnsi="Times New Roman" w:cs="Times New Roman"/>
+          <w:sz w:val="24"/>
+          <w:szCs w:val="24"/>
+        </w:rPr>
+        <w:t>treguar</w:t>
+      </w:r>
+      <w:proofErr w:type="spellEnd"/>
+      <w:r>
+        <w:rPr>
+          <w:rFonts w:ascii="Times New Roman" w:hAnsi="Times New Roman" w:cs="Times New Roman"/>
+          <w:sz w:val="24"/>
+          <w:szCs w:val="24"/>
+        </w:rPr>
+        <w:t xml:space="preserve"> </w:t>
+      </w:r>
+      <w:proofErr w:type="spellStart"/>
+      <w:r>
+        <w:rPr>
+          <w:rFonts w:ascii="Times New Roman" w:hAnsi="Times New Roman" w:cs="Times New Roman"/>
+          <w:sz w:val="24"/>
+          <w:szCs w:val="24"/>
+        </w:rPr>
+        <w:t>qe</w:t>
+      </w:r>
+      <w:proofErr w:type="spellEnd"/>
+      <w:r>
+        <w:rPr>
+          <w:rFonts w:ascii="Times New Roman" w:hAnsi="Times New Roman" w:cs="Times New Roman"/>
+          <w:sz w:val="24"/>
+          <w:szCs w:val="24"/>
+        </w:rPr>
+        <w:t xml:space="preserve"> ka </w:t>
+      </w:r>
+      <w:proofErr w:type="spellStart"/>
+      <w:r>
+        <w:rPr>
+          <w:rFonts w:ascii="Times New Roman" w:hAnsi="Times New Roman" w:cs="Times New Roman"/>
+          <w:sz w:val="24"/>
+          <w:szCs w:val="24"/>
+        </w:rPr>
+        <w:t>nje</w:t>
+      </w:r>
+      <w:proofErr w:type="spellEnd"/>
+      <w:r>
+        <w:rPr>
+          <w:rFonts w:ascii="Times New Roman" w:hAnsi="Times New Roman" w:cs="Times New Roman"/>
+          <w:sz w:val="24"/>
+          <w:szCs w:val="24"/>
+        </w:rPr>
+        <w:t xml:space="preserve"> </w:t>
+      </w:r>
+      <w:proofErr w:type="spellStart"/>
+      <w:r>
+        <w:rPr>
+          <w:rFonts w:ascii="Times New Roman" w:hAnsi="Times New Roman" w:cs="Times New Roman"/>
+          <w:sz w:val="24"/>
+          <w:szCs w:val="24"/>
+        </w:rPr>
+        <w:t>cikel</w:t>
+      </w:r>
+      <w:proofErr w:type="spellEnd"/>
+      <w:r>
+        <w:rPr>
+          <w:rFonts w:ascii="Times New Roman" w:hAnsi="Times New Roman" w:cs="Times New Roman"/>
+          <w:sz w:val="24"/>
+          <w:szCs w:val="24"/>
+        </w:rPr>
+        <w:t xml:space="preserve"> negative me </w:t>
+      </w:r>
+      <w:proofErr w:type="spellStart"/>
+      <w:r>
+        <w:rPr>
+          <w:rFonts w:ascii="Times New Roman" w:hAnsi="Times New Roman" w:cs="Times New Roman"/>
+          <w:sz w:val="24"/>
+          <w:szCs w:val="24"/>
+        </w:rPr>
+        <w:t>ane</w:t>
+      </w:r>
+      <w:proofErr w:type="spellEnd"/>
+      <w:r>
+        <w:rPr>
+          <w:rFonts w:ascii="Times New Roman" w:hAnsi="Times New Roman" w:cs="Times New Roman"/>
+          <w:sz w:val="24"/>
+          <w:szCs w:val="24"/>
+        </w:rPr>
+        <w:t xml:space="preserve"> </w:t>
+      </w:r>
+      <w:proofErr w:type="spellStart"/>
+      <w:r>
+        <w:rPr>
+          <w:rFonts w:ascii="Times New Roman" w:hAnsi="Times New Roman" w:cs="Times New Roman"/>
+          <w:sz w:val="24"/>
+          <w:szCs w:val="24"/>
+        </w:rPr>
+        <w:t>te</w:t>
+      </w:r>
+      <w:proofErr w:type="spellEnd"/>
+      <w:r>
+        <w:rPr>
+          <w:rFonts w:ascii="Times New Roman" w:hAnsi="Times New Roman" w:cs="Times New Roman"/>
+          <w:sz w:val="24"/>
+          <w:szCs w:val="24"/>
+        </w:rPr>
+        <w:t xml:space="preserve"> </w:t>
+      </w:r>
+      <w:proofErr w:type="spellStart"/>
+      <w:r>
+        <w:rPr>
+          <w:rFonts w:ascii="Times New Roman" w:hAnsi="Times New Roman" w:cs="Times New Roman"/>
+          <w:sz w:val="24"/>
+          <w:szCs w:val="24"/>
+        </w:rPr>
+        <w:t>algoritmit</w:t>
+      </w:r>
+      <w:proofErr w:type="spellEnd"/>
+      <w:r>
+        <w:rPr>
+          <w:rFonts w:ascii="Times New Roman" w:hAnsi="Times New Roman" w:cs="Times New Roman"/>
+          <w:sz w:val="24"/>
+          <w:szCs w:val="24"/>
+        </w:rPr>
+        <w:t xml:space="preserve"> Bellman-Ford, </w:t>
+      </w:r>
+      <w:proofErr w:type="spellStart"/>
+      <w:r>
+        <w:rPr>
+          <w:rFonts w:ascii="Times New Roman" w:hAnsi="Times New Roman" w:cs="Times New Roman"/>
+          <w:sz w:val="24"/>
+          <w:szCs w:val="24"/>
+        </w:rPr>
+        <w:t>mjafton</w:t>
+      </w:r>
+      <w:proofErr w:type="spellEnd"/>
+      <w:r>
+        <w:rPr>
+          <w:rFonts w:ascii="Times New Roman" w:hAnsi="Times New Roman" w:cs="Times New Roman"/>
+          <w:sz w:val="24"/>
+          <w:szCs w:val="24"/>
+        </w:rPr>
+        <w:t xml:space="preserve"> </w:t>
+      </w:r>
+      <w:proofErr w:type="spellStart"/>
+      <w:r>
+        <w:rPr>
+          <w:rFonts w:ascii="Times New Roman" w:hAnsi="Times New Roman" w:cs="Times New Roman"/>
+          <w:sz w:val="24"/>
+          <w:szCs w:val="24"/>
+        </w:rPr>
+        <w:t>te</w:t>
+      </w:r>
+      <w:proofErr w:type="spellEnd"/>
+      <w:r>
+        <w:rPr>
+          <w:rFonts w:ascii="Times New Roman" w:hAnsi="Times New Roman" w:cs="Times New Roman"/>
+          <w:sz w:val="24"/>
+          <w:szCs w:val="24"/>
+        </w:rPr>
+        <w:t xml:space="preserve"> </w:t>
+      </w:r>
+      <w:proofErr w:type="spellStart"/>
+      <w:r>
+        <w:rPr>
+          <w:rFonts w:ascii="Times New Roman" w:hAnsi="Times New Roman" w:cs="Times New Roman"/>
+          <w:sz w:val="24"/>
+          <w:szCs w:val="24"/>
+        </w:rPr>
+        <w:t>shohim</w:t>
+      </w:r>
+      <w:proofErr w:type="spellEnd"/>
+      <w:r>
+        <w:rPr>
+          <w:rFonts w:ascii="Times New Roman" w:hAnsi="Times New Roman" w:cs="Times New Roman"/>
+          <w:sz w:val="24"/>
+          <w:szCs w:val="24"/>
+        </w:rPr>
+        <w:t xml:space="preserve"> </w:t>
+      </w:r>
+      <w:proofErr w:type="spellStart"/>
+      <w:r>
+        <w:rPr>
+          <w:rFonts w:ascii="Times New Roman" w:hAnsi="Times New Roman" w:cs="Times New Roman"/>
+          <w:sz w:val="24"/>
+          <w:szCs w:val="24"/>
+        </w:rPr>
+        <w:t>nese</w:t>
+      </w:r>
+      <w:proofErr w:type="spellEnd"/>
+      <w:r>
+        <w:rPr>
+          <w:rFonts w:ascii="Times New Roman" w:hAnsi="Times New Roman" w:cs="Times New Roman"/>
+          <w:sz w:val="24"/>
+          <w:szCs w:val="24"/>
+        </w:rPr>
+        <w:t xml:space="preserve"> </w:t>
+      </w:r>
+      <w:proofErr w:type="spellStart"/>
+      <w:r>
+        <w:rPr>
+          <w:rFonts w:ascii="Times New Roman" w:hAnsi="Times New Roman" w:cs="Times New Roman"/>
+          <w:sz w:val="24"/>
+          <w:szCs w:val="24"/>
+        </w:rPr>
+        <w:t>na</w:t>
+      </w:r>
+      <w:proofErr w:type="spellEnd"/>
+      <w:r>
+        <w:rPr>
+          <w:rFonts w:ascii="Times New Roman" w:hAnsi="Times New Roman" w:cs="Times New Roman"/>
+          <w:sz w:val="24"/>
+          <w:szCs w:val="24"/>
+        </w:rPr>
+        <w:t xml:space="preserve"> </w:t>
+      </w:r>
+      <w:proofErr w:type="spellStart"/>
+      <w:r>
+        <w:rPr>
+          <w:rFonts w:ascii="Times New Roman" w:hAnsi="Times New Roman" w:cs="Times New Roman"/>
+          <w:sz w:val="24"/>
+          <w:szCs w:val="24"/>
+        </w:rPr>
+        <w:t>duhet</w:t>
+      </w:r>
+      <w:proofErr w:type="spellEnd"/>
+      <w:r>
+        <w:rPr>
+          <w:rFonts w:ascii="Times New Roman" w:hAnsi="Times New Roman" w:cs="Times New Roman"/>
+          <w:sz w:val="24"/>
+          <w:szCs w:val="24"/>
+        </w:rPr>
+        <w:t xml:space="preserve"> </w:t>
+      </w:r>
+      <w:proofErr w:type="spellStart"/>
+      <w:r>
+        <w:rPr>
+          <w:rFonts w:ascii="Times New Roman" w:hAnsi="Times New Roman" w:cs="Times New Roman"/>
+          <w:sz w:val="24"/>
+          <w:szCs w:val="24"/>
+        </w:rPr>
+        <w:t>te</w:t>
+      </w:r>
+      <w:proofErr w:type="spellEnd"/>
+      <w:r>
+        <w:rPr>
+          <w:rFonts w:ascii="Times New Roman" w:hAnsi="Times New Roman" w:cs="Times New Roman"/>
+          <w:sz w:val="24"/>
+          <w:szCs w:val="24"/>
+        </w:rPr>
+        <w:t xml:space="preserve"> </w:t>
+      </w:r>
+      <w:proofErr w:type="spellStart"/>
+      <w:r>
+        <w:rPr>
+          <w:rFonts w:ascii="Times New Roman" w:hAnsi="Times New Roman" w:cs="Times New Roman"/>
+          <w:sz w:val="24"/>
+          <w:szCs w:val="24"/>
+        </w:rPr>
+        <w:t>bejme</w:t>
+      </w:r>
+      <w:proofErr w:type="spellEnd"/>
+      <w:r>
+        <w:rPr>
+          <w:rFonts w:ascii="Times New Roman" w:hAnsi="Times New Roman" w:cs="Times New Roman"/>
+          <w:sz w:val="24"/>
+          <w:szCs w:val="24"/>
+        </w:rPr>
+        <w:t xml:space="preserve"> </w:t>
+      </w:r>
+      <w:proofErr w:type="spellStart"/>
+      <w:r>
+        <w:rPr>
+          <w:rFonts w:ascii="Times New Roman" w:hAnsi="Times New Roman" w:cs="Times New Roman"/>
+          <w:sz w:val="24"/>
+          <w:szCs w:val="24"/>
+        </w:rPr>
+        <w:t>relaksime</w:t>
+      </w:r>
+      <w:proofErr w:type="spellEnd"/>
+      <w:r>
+        <w:rPr>
+          <w:rFonts w:ascii="Times New Roman" w:hAnsi="Times New Roman" w:cs="Times New Roman"/>
+          <w:sz w:val="24"/>
+          <w:szCs w:val="24"/>
+        </w:rPr>
+        <w:t xml:space="preserve"> </w:t>
+      </w:r>
+      <w:proofErr w:type="spellStart"/>
+      <w:r>
+        <w:rPr>
+          <w:rFonts w:ascii="Times New Roman" w:hAnsi="Times New Roman" w:cs="Times New Roman"/>
+          <w:sz w:val="24"/>
+          <w:szCs w:val="24"/>
+        </w:rPr>
+        <w:t>te</w:t>
+      </w:r>
+      <w:proofErr w:type="spellEnd"/>
+      <w:r>
+        <w:rPr>
+          <w:rFonts w:ascii="Times New Roman" w:hAnsi="Times New Roman" w:cs="Times New Roman"/>
+          <w:sz w:val="24"/>
+          <w:szCs w:val="24"/>
+        </w:rPr>
+        <w:t xml:space="preserve"> </w:t>
+      </w:r>
+      <w:proofErr w:type="spellStart"/>
+      <w:r>
+        <w:rPr>
+          <w:rFonts w:ascii="Times New Roman" w:hAnsi="Times New Roman" w:cs="Times New Roman"/>
+          <w:sz w:val="24"/>
+          <w:szCs w:val="24"/>
+        </w:rPr>
+        <w:t>tjera</w:t>
+      </w:r>
+      <w:proofErr w:type="spellEnd"/>
+      <w:r>
+        <w:rPr>
+          <w:rFonts w:ascii="Times New Roman" w:hAnsi="Times New Roman" w:cs="Times New Roman"/>
+          <w:sz w:val="24"/>
+          <w:szCs w:val="24"/>
+        </w:rPr>
+        <w:t xml:space="preserve"> pas V-1 </w:t>
+      </w:r>
+      <w:proofErr w:type="spellStart"/>
+      <w:r>
+        <w:rPr>
+          <w:rFonts w:ascii="Times New Roman" w:hAnsi="Times New Roman" w:cs="Times New Roman"/>
+          <w:sz w:val="24"/>
+          <w:szCs w:val="24"/>
+        </w:rPr>
+        <w:t>relaksimeve</w:t>
+      </w:r>
+      <w:proofErr w:type="spellEnd"/>
+      <w:r>
+        <w:rPr>
+          <w:rFonts w:ascii="Times New Roman" w:hAnsi="Times New Roman" w:cs="Times New Roman"/>
+          <w:sz w:val="24"/>
+          <w:szCs w:val="24"/>
+        </w:rPr>
+        <w:t xml:space="preserve"> total. Nese po, </w:t>
+      </w:r>
+      <w:proofErr w:type="spellStart"/>
+      <w:r>
+        <w:rPr>
+          <w:rFonts w:ascii="Times New Roman" w:hAnsi="Times New Roman" w:cs="Times New Roman"/>
+          <w:sz w:val="24"/>
+          <w:szCs w:val="24"/>
+        </w:rPr>
+        <w:t>atehere</w:t>
+      </w:r>
+      <w:proofErr w:type="spellEnd"/>
+      <w:r>
+        <w:rPr>
+          <w:rFonts w:ascii="Times New Roman" w:hAnsi="Times New Roman" w:cs="Times New Roman"/>
+          <w:sz w:val="24"/>
+          <w:szCs w:val="24"/>
+        </w:rPr>
+        <w:t xml:space="preserve"> ka </w:t>
+      </w:r>
+      <w:proofErr w:type="spellStart"/>
+      <w:r>
+        <w:rPr>
+          <w:rFonts w:ascii="Times New Roman" w:hAnsi="Times New Roman" w:cs="Times New Roman"/>
+          <w:sz w:val="24"/>
+          <w:szCs w:val="24"/>
+        </w:rPr>
+        <w:t>cikel</w:t>
+      </w:r>
+      <w:proofErr w:type="spellEnd"/>
+      <w:r>
+        <w:rPr>
+          <w:rFonts w:ascii="Times New Roman" w:hAnsi="Times New Roman" w:cs="Times New Roman"/>
+          <w:sz w:val="24"/>
+          <w:szCs w:val="24"/>
+        </w:rPr>
+        <w:t xml:space="preserve"> negative. Ne </w:t>
+      </w:r>
+      <w:proofErr w:type="spellStart"/>
+      <w:r>
+        <w:rPr>
+          <w:rFonts w:ascii="Times New Roman" w:hAnsi="Times New Roman" w:cs="Times New Roman"/>
+          <w:sz w:val="24"/>
+          <w:szCs w:val="24"/>
+        </w:rPr>
+        <w:t>momentin</w:t>
+      </w:r>
+      <w:proofErr w:type="spellEnd"/>
+      <w:r>
+        <w:rPr>
+          <w:rFonts w:ascii="Times New Roman" w:hAnsi="Times New Roman" w:cs="Times New Roman"/>
+          <w:sz w:val="24"/>
+          <w:szCs w:val="24"/>
+        </w:rPr>
+        <w:t xml:space="preserve"> </w:t>
+      </w:r>
+      <w:proofErr w:type="spellStart"/>
+      <w:r>
+        <w:rPr>
+          <w:rFonts w:ascii="Times New Roman" w:hAnsi="Times New Roman" w:cs="Times New Roman"/>
+          <w:sz w:val="24"/>
+          <w:szCs w:val="24"/>
+        </w:rPr>
+        <w:t>qe</w:t>
+      </w:r>
+      <w:proofErr w:type="spellEnd"/>
+      <w:r>
+        <w:rPr>
+          <w:rFonts w:ascii="Times New Roman" w:hAnsi="Times New Roman" w:cs="Times New Roman"/>
+          <w:sz w:val="24"/>
+          <w:szCs w:val="24"/>
+        </w:rPr>
+        <w:t xml:space="preserve"> </w:t>
+      </w:r>
+      <w:proofErr w:type="spellStart"/>
+      <w:r>
+        <w:rPr>
+          <w:rFonts w:ascii="Times New Roman" w:hAnsi="Times New Roman" w:cs="Times New Roman"/>
+          <w:sz w:val="24"/>
+          <w:szCs w:val="24"/>
+        </w:rPr>
+        <w:t>eshte</w:t>
+      </w:r>
+      <w:proofErr w:type="spellEnd"/>
+      <w:r>
+        <w:rPr>
+          <w:rFonts w:ascii="Times New Roman" w:hAnsi="Times New Roman" w:cs="Times New Roman"/>
+          <w:sz w:val="24"/>
+          <w:szCs w:val="24"/>
+        </w:rPr>
+        <w:t xml:space="preserve"> </w:t>
+      </w:r>
+      <w:proofErr w:type="spellStart"/>
+      <w:r>
+        <w:rPr>
+          <w:rFonts w:ascii="Times New Roman" w:hAnsi="Times New Roman" w:cs="Times New Roman"/>
+          <w:sz w:val="24"/>
+          <w:szCs w:val="24"/>
+        </w:rPr>
+        <w:t>arritur</w:t>
+      </w:r>
+      <w:proofErr w:type="spellEnd"/>
+      <w:r>
+        <w:rPr>
+          <w:rFonts w:ascii="Times New Roman" w:hAnsi="Times New Roman" w:cs="Times New Roman"/>
+          <w:sz w:val="24"/>
+          <w:szCs w:val="24"/>
+        </w:rPr>
+        <w:t xml:space="preserve"> ne </w:t>
+      </w:r>
+      <w:proofErr w:type="spellStart"/>
+      <w:r>
+        <w:rPr>
+          <w:rFonts w:ascii="Times New Roman" w:hAnsi="Times New Roman" w:cs="Times New Roman"/>
+          <w:sz w:val="24"/>
+          <w:szCs w:val="24"/>
+        </w:rPr>
+        <w:t>iteracionin</w:t>
+      </w:r>
+      <w:proofErr w:type="spellEnd"/>
+      <w:r>
+        <w:rPr>
+          <w:rFonts w:ascii="Times New Roman" w:hAnsi="Times New Roman" w:cs="Times New Roman"/>
+          <w:sz w:val="24"/>
+          <w:szCs w:val="24"/>
+        </w:rPr>
+        <w:t xml:space="preserve"> e V-</w:t>
+      </w:r>
+      <w:proofErr w:type="spellStart"/>
+      <w:r>
+        <w:rPr>
+          <w:rFonts w:ascii="Times New Roman" w:hAnsi="Times New Roman" w:cs="Times New Roman"/>
+          <w:sz w:val="24"/>
+          <w:szCs w:val="24"/>
+        </w:rPr>
+        <w:t>te</w:t>
+      </w:r>
+      <w:proofErr w:type="spellEnd"/>
+      <w:r>
+        <w:rPr>
+          <w:rFonts w:ascii="Times New Roman" w:hAnsi="Times New Roman" w:cs="Times New Roman"/>
+          <w:sz w:val="24"/>
+          <w:szCs w:val="24"/>
+        </w:rPr>
+        <w:t xml:space="preserve">, e </w:t>
+      </w:r>
+      <w:proofErr w:type="spellStart"/>
+      <w:r>
+        <w:rPr>
+          <w:rFonts w:ascii="Times New Roman" w:hAnsi="Times New Roman" w:cs="Times New Roman"/>
+          <w:sz w:val="24"/>
+          <w:szCs w:val="24"/>
+        </w:rPr>
+        <w:t>kemi</w:t>
+      </w:r>
+      <w:proofErr w:type="spellEnd"/>
+      <w:r>
+        <w:rPr>
+          <w:rFonts w:ascii="Times New Roman" w:hAnsi="Times New Roman" w:cs="Times New Roman"/>
+          <w:sz w:val="24"/>
+          <w:szCs w:val="24"/>
+        </w:rPr>
+        <w:t xml:space="preserve"> </w:t>
+      </w:r>
+      <w:proofErr w:type="spellStart"/>
+      <w:r>
+        <w:rPr>
+          <w:rFonts w:ascii="Times New Roman" w:hAnsi="Times New Roman" w:cs="Times New Roman"/>
+          <w:sz w:val="24"/>
+          <w:szCs w:val="24"/>
+        </w:rPr>
+        <w:t>te</w:t>
+      </w:r>
+      <w:proofErr w:type="spellEnd"/>
+      <w:r>
+        <w:rPr>
+          <w:rFonts w:ascii="Times New Roman" w:hAnsi="Times New Roman" w:cs="Times New Roman"/>
+          <w:sz w:val="24"/>
+          <w:szCs w:val="24"/>
+        </w:rPr>
+        <w:t xml:space="preserve"> </w:t>
+      </w:r>
+      <w:proofErr w:type="spellStart"/>
+      <w:r>
+        <w:rPr>
+          <w:rFonts w:ascii="Times New Roman" w:hAnsi="Times New Roman" w:cs="Times New Roman"/>
+          <w:sz w:val="24"/>
+          <w:szCs w:val="24"/>
+        </w:rPr>
+        <w:t>detektuar</w:t>
+      </w:r>
+      <w:proofErr w:type="spellEnd"/>
+      <w:r>
+        <w:rPr>
+          <w:rFonts w:ascii="Times New Roman" w:hAnsi="Times New Roman" w:cs="Times New Roman"/>
+          <w:sz w:val="24"/>
+          <w:szCs w:val="24"/>
+        </w:rPr>
+        <w:t xml:space="preserve"> </w:t>
+      </w:r>
+      <w:proofErr w:type="spellStart"/>
+      <w:r>
+        <w:rPr>
+          <w:rFonts w:ascii="Times New Roman" w:hAnsi="Times New Roman" w:cs="Times New Roman"/>
+          <w:sz w:val="24"/>
+          <w:szCs w:val="24"/>
+        </w:rPr>
+        <w:t>ciklin</w:t>
+      </w:r>
+      <w:proofErr w:type="spellEnd"/>
+      <w:r>
+        <w:rPr>
+          <w:rFonts w:ascii="Times New Roman" w:hAnsi="Times New Roman" w:cs="Times New Roman"/>
+          <w:sz w:val="24"/>
+          <w:szCs w:val="24"/>
+        </w:rPr>
+        <w:t xml:space="preserve"> negative.</w:t>
+      </w:r>
+    </w:p>
+    <w:p>
+      <w:pPr>
+        <w:pStyle w:val="ListParagraph"/>
+        <w:ind w:left="630"/>
+        <w:rPr>
+          <w:rFonts w:ascii="Times New Roman" w:hAnsi="Times New Roman" w:cs="Times New Roman"/>
+          <w:sz w:val="24"/>
+          <w:szCs w:val="24"/>
+        </w:rPr>
+      </w:pPr>
+      <w:proofErr w:type="spellStart"/>
+      <w:r>
+        <w:rPr>
+          <w:rFonts w:ascii="Times New Roman" w:hAnsi="Times New Roman" w:cs="Times New Roman"/>
+          <w:sz w:val="24"/>
+          <w:szCs w:val="24"/>
+        </w:rPr>
+        <w:t>Implementimi</w:t>
+      </w:r>
+      <w:proofErr w:type="spellEnd"/>
+      <w:r>
+        <w:rPr>
+          <w:rFonts w:ascii="Times New Roman" w:hAnsi="Times New Roman" w:cs="Times New Roman"/>
+          <w:sz w:val="24"/>
+          <w:szCs w:val="24"/>
+        </w:rPr>
+        <w:t xml:space="preserve"> </w:t>
+      </w:r>
+      <w:proofErr w:type="spellStart"/>
+      <w:r>
+        <w:rPr>
+          <w:rFonts w:ascii="Times New Roman" w:hAnsi="Times New Roman" w:cs="Times New Roman"/>
+          <w:sz w:val="24"/>
+          <w:szCs w:val="24"/>
+        </w:rPr>
+        <w:t>mund</w:t>
+      </w:r>
+      <w:proofErr w:type="spellEnd"/>
+      <w:r>
+        <w:rPr>
+          <w:rFonts w:ascii="Times New Roman" w:hAnsi="Times New Roman" w:cs="Times New Roman"/>
+          <w:sz w:val="24"/>
+          <w:szCs w:val="24"/>
+        </w:rPr>
+        <w:t xml:space="preserve"> </w:t>
+      </w:r>
+      <w:proofErr w:type="spellStart"/>
+      <w:r>
+        <w:rPr>
+          <w:rFonts w:ascii="Times New Roman" w:hAnsi="Times New Roman" w:cs="Times New Roman"/>
+          <w:sz w:val="24"/>
+          <w:szCs w:val="24"/>
+        </w:rPr>
+        <w:t>te</w:t>
+      </w:r>
+      <w:proofErr w:type="spellEnd"/>
+      <w:r>
+        <w:rPr>
+          <w:rFonts w:ascii="Times New Roman" w:hAnsi="Times New Roman" w:cs="Times New Roman"/>
+          <w:sz w:val="24"/>
+          <w:szCs w:val="24"/>
+        </w:rPr>
+        <w:t xml:space="preserve"> jete </w:t>
+      </w:r>
+      <w:proofErr w:type="spellStart"/>
+      <w:r>
+        <w:rPr>
+          <w:rFonts w:ascii="Times New Roman" w:hAnsi="Times New Roman" w:cs="Times New Roman"/>
+          <w:sz w:val="24"/>
+          <w:szCs w:val="24"/>
+        </w:rPr>
+        <w:t>i</w:t>
+      </w:r>
+      <w:proofErr w:type="spellEnd"/>
+      <w:r>
+        <w:rPr>
+          <w:rFonts w:ascii="Times New Roman" w:hAnsi="Times New Roman" w:cs="Times New Roman"/>
+          <w:sz w:val="24"/>
+          <w:szCs w:val="24"/>
+        </w:rPr>
+        <w:t xml:space="preserve"> </w:t>
+      </w:r>
+      <w:proofErr w:type="spellStart"/>
+      <w:r>
+        <w:rPr>
+          <w:rFonts w:ascii="Times New Roman" w:hAnsi="Times New Roman" w:cs="Times New Roman"/>
+          <w:sz w:val="24"/>
+          <w:szCs w:val="24"/>
+        </w:rPr>
+        <w:t>tille</w:t>
+      </w:r>
+      <w:proofErr w:type="spellEnd"/>
+      <w:r>
+        <w:rPr>
+          <w:rFonts w:ascii="Times New Roman" w:hAnsi="Times New Roman" w:cs="Times New Roman"/>
+          <w:sz w:val="24"/>
+          <w:szCs w:val="24"/>
+        </w:rPr>
+        <w:t xml:space="preserve">: </w:t>
+      </w:r>
+      <w:proofErr w:type="spellStart"/>
+      <w:r>
+        <w:rPr>
+          <w:rFonts w:ascii="Times New Roman" w:hAnsi="Times New Roman" w:cs="Times New Roman"/>
+          <w:sz w:val="24"/>
+          <w:szCs w:val="24"/>
+        </w:rPr>
+        <w:t>Krijojme</w:t>
+      </w:r>
+      <w:proofErr w:type="spellEnd"/>
+      <w:r>
+        <w:rPr>
+          <w:rFonts w:ascii="Times New Roman" w:hAnsi="Times New Roman" w:cs="Times New Roman"/>
+          <w:sz w:val="24"/>
+          <w:szCs w:val="24"/>
+        </w:rPr>
+        <w:t xml:space="preserve"> </w:t>
+      </w:r>
+      <w:proofErr w:type="spellStart"/>
+      <w:r>
+        <w:rPr>
+          <w:rFonts w:ascii="Times New Roman" w:hAnsi="Times New Roman" w:cs="Times New Roman"/>
+          <w:sz w:val="24"/>
+          <w:szCs w:val="24"/>
+        </w:rPr>
+        <w:t>nje</w:t>
+      </w:r>
+      <w:proofErr w:type="spellEnd"/>
+      <w:r>
+        <w:rPr>
+          <w:rFonts w:ascii="Times New Roman" w:hAnsi="Times New Roman" w:cs="Times New Roman"/>
+          <w:sz w:val="24"/>
+          <w:szCs w:val="24"/>
+        </w:rPr>
+        <w:t xml:space="preserve"> </w:t>
+      </w:r>
+      <w:proofErr w:type="spellStart"/>
+      <w:r>
+        <w:rPr>
+          <w:rFonts w:ascii="Times New Roman" w:hAnsi="Times New Roman" w:cs="Times New Roman"/>
+          <w:sz w:val="24"/>
+          <w:szCs w:val="24"/>
+        </w:rPr>
+        <w:t>graf</w:t>
+      </w:r>
+      <w:proofErr w:type="spellEnd"/>
+      <w:r>
+        <w:rPr>
+          <w:rFonts w:ascii="Times New Roman" w:hAnsi="Times New Roman" w:cs="Times New Roman"/>
+          <w:sz w:val="24"/>
+          <w:szCs w:val="24"/>
+        </w:rPr>
+        <w:t xml:space="preserve"> me </w:t>
+      </w:r>
+      <w:proofErr w:type="spellStart"/>
+      <w:r>
+        <w:rPr>
+          <w:rFonts w:ascii="Times New Roman" w:hAnsi="Times New Roman" w:cs="Times New Roman"/>
+          <w:sz w:val="24"/>
+          <w:szCs w:val="24"/>
+        </w:rPr>
+        <w:t>te</w:t>
+      </w:r>
+      <w:proofErr w:type="spellEnd"/>
+      <w:r>
+        <w:rPr>
+          <w:rFonts w:ascii="Times New Roman" w:hAnsi="Times New Roman" w:cs="Times New Roman"/>
+          <w:sz w:val="24"/>
+          <w:szCs w:val="24"/>
+        </w:rPr>
+        <w:t xml:space="preserve"> </w:t>
+      </w:r>
+      <w:proofErr w:type="spellStart"/>
+      <w:r>
+        <w:rPr>
+          <w:rFonts w:ascii="Times New Roman" w:hAnsi="Times New Roman" w:cs="Times New Roman"/>
+          <w:sz w:val="24"/>
+          <w:szCs w:val="24"/>
+        </w:rPr>
+        <w:t>gjitha</w:t>
+      </w:r>
+      <w:proofErr w:type="spellEnd"/>
+      <w:r>
+        <w:rPr>
+          <w:rFonts w:ascii="Times New Roman" w:hAnsi="Times New Roman" w:cs="Times New Roman"/>
+          <w:sz w:val="24"/>
+          <w:szCs w:val="24"/>
+        </w:rPr>
+        <w:t xml:space="preserve"> </w:t>
+      </w:r>
+      <w:proofErr w:type="spellStart"/>
+      <w:r>
+        <w:rPr>
+          <w:rFonts w:ascii="Times New Roman" w:hAnsi="Times New Roman" w:cs="Times New Roman"/>
+          <w:sz w:val="24"/>
+          <w:szCs w:val="24"/>
+        </w:rPr>
+        <w:t>nyjet</w:t>
+      </w:r>
+      <w:proofErr w:type="spellEnd"/>
+      <w:r>
+        <w:rPr>
+          <w:rFonts w:ascii="Times New Roman" w:hAnsi="Times New Roman" w:cs="Times New Roman"/>
+          <w:sz w:val="24"/>
+          <w:szCs w:val="24"/>
+        </w:rPr>
+        <w:t xml:space="preserve"> </w:t>
+      </w:r>
+      <w:proofErr w:type="spellStart"/>
+      <w:r>
+        <w:rPr>
+          <w:rFonts w:ascii="Times New Roman" w:hAnsi="Times New Roman" w:cs="Times New Roman"/>
+          <w:sz w:val="24"/>
+          <w:szCs w:val="24"/>
+        </w:rPr>
+        <w:t>dhe</w:t>
+      </w:r>
+      <w:proofErr w:type="spellEnd"/>
+      <w:r>
+        <w:rPr>
+          <w:rFonts w:ascii="Times New Roman" w:hAnsi="Times New Roman" w:cs="Times New Roman"/>
+          <w:sz w:val="24"/>
+          <w:szCs w:val="24"/>
+        </w:rPr>
+        <w:t xml:space="preserve"> </w:t>
+      </w:r>
+      <w:proofErr w:type="spellStart"/>
+      <w:r>
+        <w:rPr>
+          <w:rFonts w:ascii="Times New Roman" w:hAnsi="Times New Roman" w:cs="Times New Roman"/>
+          <w:sz w:val="24"/>
+          <w:szCs w:val="24"/>
+        </w:rPr>
+        <w:t>te</w:t>
+      </w:r>
+      <w:proofErr w:type="spellEnd"/>
+      <w:r>
+        <w:rPr>
+          <w:rFonts w:ascii="Times New Roman" w:hAnsi="Times New Roman" w:cs="Times New Roman"/>
+          <w:sz w:val="24"/>
+          <w:szCs w:val="24"/>
+        </w:rPr>
+        <w:t xml:space="preserve"> </w:t>
+      </w:r>
+      <w:proofErr w:type="spellStart"/>
+      <w:r>
+        <w:rPr>
+          <w:rFonts w:ascii="Times New Roman" w:hAnsi="Times New Roman" w:cs="Times New Roman"/>
+          <w:sz w:val="24"/>
+          <w:szCs w:val="24"/>
+        </w:rPr>
+        <w:t>gjitha</w:t>
+      </w:r>
+      <w:proofErr w:type="spellEnd"/>
+      <w:r>
+        <w:rPr>
+          <w:rFonts w:ascii="Times New Roman" w:hAnsi="Times New Roman" w:cs="Times New Roman"/>
+          <w:sz w:val="24"/>
+          <w:szCs w:val="24"/>
+        </w:rPr>
+        <w:t xml:space="preserve"> l</w:t>
+      </w:r>
+      <w:proofErr w:type="spellStart"/>
+      <w:r>
+        <w:rPr>
+          <w:rFonts w:ascii="Times New Roman" w:hAnsi="Times New Roman" w:cs="Times New Roman"/>
+          <w:sz w:val="24"/>
+          <w:szCs w:val="24"/>
+        </w:rPr>
+        <w:t>idhjet</w:t>
+      </w:r>
+      <w:proofErr w:type="spellEnd"/>
+      <w:r>
+        <w:rPr>
+          <w:rFonts w:ascii="Times New Roman" w:hAnsi="Times New Roman" w:cs="Times New Roman"/>
+          <w:sz w:val="24"/>
+          <w:szCs w:val="24"/>
+        </w:rPr>
+        <w:t xml:space="preserve"> e </w:t>
+      </w:r>
+      <w:proofErr w:type="spellStart"/>
+      <w:r>
+        <w:rPr>
+          <w:rFonts w:ascii="Times New Roman" w:hAnsi="Times New Roman" w:cs="Times New Roman"/>
+          <w:sz w:val="24"/>
+          <w:szCs w:val="24"/>
+        </w:rPr>
+        <w:t>vektorit</w:t>
+      </w:r>
+      <w:proofErr w:type="spellEnd"/>
+      <w:r>
+        <w:rPr>
+          <w:rFonts w:ascii="Times New Roman" w:hAnsi="Times New Roman" w:cs="Times New Roman"/>
+          <w:sz w:val="24"/>
+          <w:szCs w:val="24"/>
+        </w:rPr>
+        <w:t xml:space="preserve"> </w:t>
+      </w:r>
+      <w:proofErr w:type="spellStart"/>
+      <w:proofErr w:type="gramStart"/>
+      <w:r>
+        <w:rPr>
+          <w:rFonts w:ascii="Times New Roman" w:hAnsi="Times New Roman" w:cs="Times New Roman"/>
+          <w:sz w:val="24"/>
+          <w:szCs w:val="24"/>
+        </w:rPr>
+        <w:t>edgeTo</w:t>
+      </w:r>
+      <w:proofErr w:type="spellEnd"/>
+      <w:r>
+        <w:rPr>
+          <w:rFonts w:ascii="Times New Roman" w:hAnsi="Times New Roman" w:cs="Times New Roman"/>
+          <w:sz w:val="24"/>
+          <w:szCs w:val="24"/>
+        </w:rPr>
+        <w:t>[</w:t>
+      </w:r>
+      <w:proofErr w:type="gramEnd"/>
+      <w:r>
+        <w:rPr>
+          <w:rFonts w:ascii="Times New Roman" w:hAnsi="Times New Roman" w:cs="Times New Roman"/>
+          <w:sz w:val="24"/>
+          <w:szCs w:val="24"/>
+        </w:rPr>
+        <w:t xml:space="preserve">] pas </w:t>
+      </w:r>
+      <w:proofErr w:type="spellStart"/>
+      <w:r>
+        <w:rPr>
+          <w:rFonts w:ascii="Times New Roman" w:hAnsi="Times New Roman" w:cs="Times New Roman"/>
+          <w:sz w:val="24"/>
+          <w:szCs w:val="24"/>
+        </w:rPr>
+        <w:t>gjitha</w:t>
+      </w:r>
+      <w:proofErr w:type="spellEnd"/>
+      <w:r>
+        <w:rPr>
+          <w:rFonts w:ascii="Times New Roman" w:hAnsi="Times New Roman" w:cs="Times New Roman"/>
+          <w:sz w:val="24"/>
+          <w:szCs w:val="24"/>
+        </w:rPr>
+        <w:t xml:space="preserve"> </w:t>
+      </w:r>
+      <w:proofErr w:type="spellStart"/>
+      <w:r>
+        <w:rPr>
+          <w:rFonts w:ascii="Times New Roman" w:hAnsi="Times New Roman" w:cs="Times New Roman"/>
+          <w:sz w:val="24"/>
+          <w:szCs w:val="24"/>
+        </w:rPr>
+        <w:t>iteracioneve</w:t>
+      </w:r>
+      <w:proofErr w:type="spellEnd"/>
+      <w:r>
+        <w:rPr>
+          <w:rFonts w:ascii="Times New Roman" w:hAnsi="Times New Roman" w:cs="Times New Roman"/>
+          <w:sz w:val="24"/>
+          <w:szCs w:val="24"/>
+        </w:rPr>
+        <w:t xml:space="preserve"> </w:t>
+      </w:r>
+      <w:proofErr w:type="spellStart"/>
+      <w:r>
+        <w:rPr>
+          <w:rFonts w:ascii="Times New Roman" w:hAnsi="Times New Roman" w:cs="Times New Roman"/>
+          <w:sz w:val="24"/>
+          <w:szCs w:val="24"/>
+        </w:rPr>
+        <w:t>te</w:t>
+      </w:r>
+      <w:proofErr w:type="spellEnd"/>
+      <w:r>
+        <w:rPr>
+          <w:rFonts w:ascii="Times New Roman" w:hAnsi="Times New Roman" w:cs="Times New Roman"/>
+          <w:sz w:val="24"/>
+          <w:szCs w:val="24"/>
+        </w:rPr>
+        <w:t xml:space="preserve"> </w:t>
+      </w:r>
+      <w:proofErr w:type="spellStart"/>
+      <w:r>
+        <w:rPr>
+          <w:rFonts w:ascii="Times New Roman" w:hAnsi="Times New Roman" w:cs="Times New Roman"/>
+          <w:sz w:val="24"/>
+          <w:szCs w:val="24"/>
+        </w:rPr>
+        <w:t>nevojshme</w:t>
+      </w:r>
+      <w:proofErr w:type="spellEnd"/>
+      <w:r>
+        <w:rPr>
+          <w:rFonts w:ascii="Times New Roman" w:hAnsi="Times New Roman" w:cs="Times New Roman"/>
+          <w:sz w:val="24"/>
+          <w:szCs w:val="24"/>
+        </w:rPr>
+        <w:t xml:space="preserve">, </w:t>
+      </w:r>
+      <w:proofErr w:type="spellStart"/>
+      <w:r>
+        <w:rPr>
+          <w:rFonts w:ascii="Times New Roman" w:hAnsi="Times New Roman" w:cs="Times New Roman"/>
+          <w:sz w:val="24"/>
+          <w:szCs w:val="24"/>
+        </w:rPr>
+        <w:t>dhe</w:t>
+      </w:r>
+      <w:proofErr w:type="spellEnd"/>
+      <w:r>
+        <w:rPr>
+          <w:rFonts w:ascii="Times New Roman" w:hAnsi="Times New Roman" w:cs="Times New Roman"/>
+          <w:sz w:val="24"/>
+          <w:szCs w:val="24"/>
+        </w:rPr>
+        <w:t xml:space="preserve"> </w:t>
+      </w:r>
+      <w:proofErr w:type="spellStart"/>
+      <w:r>
+        <w:rPr>
+          <w:rFonts w:ascii="Times New Roman" w:hAnsi="Times New Roman" w:cs="Times New Roman"/>
+          <w:sz w:val="24"/>
+          <w:szCs w:val="24"/>
+        </w:rPr>
+        <w:t>shohim</w:t>
+      </w:r>
+      <w:proofErr w:type="spellEnd"/>
+      <w:r>
+        <w:rPr>
+          <w:rFonts w:ascii="Times New Roman" w:hAnsi="Times New Roman" w:cs="Times New Roman"/>
+          <w:sz w:val="24"/>
+          <w:szCs w:val="24"/>
+        </w:rPr>
+        <w:t xml:space="preserve"> a ka </w:t>
+      </w:r>
+      <w:proofErr w:type="spellStart"/>
+      <w:r>
+        <w:rPr>
+          <w:rFonts w:ascii="Times New Roman" w:hAnsi="Times New Roman" w:cs="Times New Roman"/>
+          <w:sz w:val="24"/>
+          <w:szCs w:val="24"/>
+        </w:rPr>
+        <w:t>cikle</w:t>
+      </w:r>
+      <w:proofErr w:type="spellEnd"/>
+      <w:r>
+        <w:rPr>
+          <w:rFonts w:ascii="Times New Roman" w:hAnsi="Times New Roman" w:cs="Times New Roman"/>
+          <w:sz w:val="24"/>
+          <w:szCs w:val="24"/>
+        </w:rPr>
+        <w:t xml:space="preserve"> ne </w:t>
+      </w:r>
+      <w:proofErr w:type="spellStart"/>
+      <w:r>
+        <w:rPr>
+          <w:rFonts w:ascii="Times New Roman" w:hAnsi="Times New Roman" w:cs="Times New Roman"/>
+          <w:sz w:val="24"/>
+          <w:szCs w:val="24"/>
+        </w:rPr>
+        <w:t>kete</w:t>
+      </w:r>
+      <w:proofErr w:type="spellEnd"/>
+      <w:r>
+        <w:rPr>
+          <w:rFonts w:ascii="Times New Roman" w:hAnsi="Times New Roman" w:cs="Times New Roman"/>
+          <w:sz w:val="24"/>
+          <w:szCs w:val="24"/>
+        </w:rPr>
+        <w:t xml:space="preserve"> </w:t>
+      </w:r>
+      <w:proofErr w:type="spellStart"/>
+      <w:r>
+        <w:rPr>
+          <w:rFonts w:ascii="Times New Roman" w:hAnsi="Times New Roman" w:cs="Times New Roman"/>
+          <w:sz w:val="24"/>
+          <w:szCs w:val="24"/>
+        </w:rPr>
+        <w:t>graf</w:t>
+      </w:r>
+      <w:proofErr w:type="spellEnd"/>
+      <w:r>
+        <w:rPr>
+          <w:rFonts w:ascii="Times New Roman" w:hAnsi="Times New Roman" w:cs="Times New Roman"/>
+          <w:sz w:val="24"/>
+          <w:szCs w:val="24"/>
+        </w:rPr>
+        <w:t>.</w:t>
+      </w:r>
+      <w:r>
+        <w:rPr>
+          <w:rFonts w:ascii="Times New Roman" w:hAnsi="Times New Roman" w:cs="Times New Roman"/>
+          <w:sz w:val="24"/>
+          <w:szCs w:val="24"/>
+        </w:rPr>
+        <w:t xml:space="preserve"> </w:t>
+      </w:r>
+      <w:proofErr w:type="spellStart"/>
+      <w:r>
+        <w:rPr>
+          <w:rFonts w:ascii="Times New Roman" w:hAnsi="Times New Roman" w:cs="Times New Roman"/>
+          <w:sz w:val="24"/>
+          <w:szCs w:val="24"/>
+        </w:rPr>
+        <w:t>Bejme</w:t>
+      </w:r>
+      <w:proofErr w:type="spellEnd"/>
+      <w:r>
+        <w:rPr>
+          <w:rFonts w:ascii="Times New Roman" w:hAnsi="Times New Roman" w:cs="Times New Roman"/>
+          <w:sz w:val="24"/>
+          <w:szCs w:val="24"/>
+        </w:rPr>
+        <w:t xml:space="preserve"> </w:t>
+      </w:r>
+      <w:proofErr w:type="spellStart"/>
+      <w:r>
+        <w:rPr>
+          <w:rFonts w:ascii="Times New Roman" w:hAnsi="Times New Roman" w:cs="Times New Roman"/>
+          <w:sz w:val="24"/>
+          <w:szCs w:val="24"/>
+        </w:rPr>
+        <w:t>dfs</w:t>
+      </w:r>
+      <w:proofErr w:type="spellEnd"/>
+      <w:r>
+        <w:rPr>
+          <w:rFonts w:ascii="Times New Roman" w:hAnsi="Times New Roman" w:cs="Times New Roman"/>
+          <w:sz w:val="24"/>
+          <w:szCs w:val="24"/>
+        </w:rPr>
+        <w:t xml:space="preserve"> ne </w:t>
+      </w:r>
+      <w:proofErr w:type="spellStart"/>
+      <w:r>
+        <w:rPr>
+          <w:rFonts w:ascii="Times New Roman" w:hAnsi="Times New Roman" w:cs="Times New Roman"/>
+          <w:sz w:val="24"/>
+          <w:szCs w:val="24"/>
+        </w:rPr>
+        <w:t>graf</w:t>
+      </w:r>
+      <w:proofErr w:type="spellEnd"/>
+      <w:r>
+        <w:rPr>
+          <w:rFonts w:ascii="Times New Roman" w:hAnsi="Times New Roman" w:cs="Times New Roman"/>
+          <w:sz w:val="24"/>
+          <w:szCs w:val="24"/>
+        </w:rPr>
+        <w:t xml:space="preserve"> duke </w:t>
+      </w:r>
+      <w:proofErr w:type="spellStart"/>
+      <w:r>
+        <w:rPr>
+          <w:rFonts w:ascii="Times New Roman" w:hAnsi="Times New Roman" w:cs="Times New Roman"/>
+          <w:sz w:val="24"/>
+          <w:szCs w:val="24"/>
+        </w:rPr>
+        <w:t>filluar</w:t>
+      </w:r>
+      <w:proofErr w:type="spellEnd"/>
+      <w:r>
+        <w:rPr>
+          <w:rFonts w:ascii="Times New Roman" w:hAnsi="Times New Roman" w:cs="Times New Roman"/>
+          <w:sz w:val="24"/>
+          <w:szCs w:val="24"/>
+        </w:rPr>
+        <w:t xml:space="preserve"> </w:t>
+      </w:r>
+      <w:proofErr w:type="spellStart"/>
+      <w:r>
+        <w:rPr>
+          <w:rFonts w:ascii="Times New Roman" w:hAnsi="Times New Roman" w:cs="Times New Roman"/>
+          <w:sz w:val="24"/>
+          <w:szCs w:val="24"/>
+        </w:rPr>
+        <w:t>nga</w:t>
+      </w:r>
+      <w:proofErr w:type="spellEnd"/>
+      <w:r>
+        <w:rPr>
+          <w:rFonts w:ascii="Times New Roman" w:hAnsi="Times New Roman" w:cs="Times New Roman"/>
+          <w:sz w:val="24"/>
+          <w:szCs w:val="24"/>
+        </w:rPr>
+        <w:t xml:space="preserve"> </w:t>
+      </w:r>
+      <w:proofErr w:type="spellStart"/>
+      <w:r>
+        <w:rPr>
+          <w:rFonts w:ascii="Times New Roman" w:hAnsi="Times New Roman" w:cs="Times New Roman"/>
+          <w:sz w:val="24"/>
+          <w:szCs w:val="24"/>
+        </w:rPr>
+        <w:t>nyja</w:t>
+      </w:r>
+      <w:proofErr w:type="spellEnd"/>
+      <w:r>
+        <w:rPr>
+          <w:rFonts w:ascii="Times New Roman" w:hAnsi="Times New Roman" w:cs="Times New Roman"/>
+          <w:sz w:val="24"/>
+          <w:szCs w:val="24"/>
+        </w:rPr>
+        <w:t xml:space="preserve"> </w:t>
+      </w:r>
+      <w:proofErr w:type="spellStart"/>
+      <w:r>
+        <w:rPr>
+          <w:rFonts w:ascii="Times New Roman" w:hAnsi="Times New Roman" w:cs="Times New Roman"/>
+          <w:sz w:val="24"/>
+          <w:szCs w:val="24"/>
+        </w:rPr>
+        <w:t>burim</w:t>
+      </w:r>
+      <w:proofErr w:type="spellEnd"/>
+      <w:r>
+        <w:rPr>
+          <w:rFonts w:ascii="Times New Roman" w:hAnsi="Times New Roman" w:cs="Times New Roman"/>
+          <w:sz w:val="24"/>
+          <w:szCs w:val="24"/>
+        </w:rPr>
+        <w:t xml:space="preserve"> </w:t>
+      </w:r>
+      <w:proofErr w:type="spellStart"/>
+      <w:r>
+        <w:rPr>
+          <w:rFonts w:ascii="Times New Roman" w:hAnsi="Times New Roman" w:cs="Times New Roman"/>
+          <w:sz w:val="24"/>
+          <w:szCs w:val="24"/>
+        </w:rPr>
+        <w:t>dhe</w:t>
+      </w:r>
+      <w:proofErr w:type="spellEnd"/>
+      <w:r>
+        <w:rPr>
+          <w:rFonts w:ascii="Times New Roman" w:hAnsi="Times New Roman" w:cs="Times New Roman"/>
+          <w:sz w:val="24"/>
+          <w:szCs w:val="24"/>
+        </w:rPr>
+        <w:t xml:space="preserve"> </w:t>
+      </w:r>
+      <w:proofErr w:type="spellStart"/>
+      <w:r>
+        <w:rPr>
+          <w:rFonts w:ascii="Times New Roman" w:hAnsi="Times New Roman" w:cs="Times New Roman"/>
+          <w:sz w:val="24"/>
+          <w:szCs w:val="24"/>
+        </w:rPr>
+        <w:t>bejme</w:t>
+      </w:r>
+      <w:proofErr w:type="spellEnd"/>
+      <w:r>
+        <w:rPr>
+          <w:rFonts w:ascii="Times New Roman" w:hAnsi="Times New Roman" w:cs="Times New Roman"/>
+          <w:sz w:val="24"/>
+          <w:szCs w:val="24"/>
+        </w:rPr>
+        <w:t xml:space="preserve"> </w:t>
+      </w:r>
+      <w:proofErr w:type="spellStart"/>
+      <w:r>
+        <w:rPr>
+          <w:rFonts w:ascii="Times New Roman" w:hAnsi="Times New Roman" w:cs="Times New Roman"/>
+          <w:sz w:val="24"/>
+          <w:szCs w:val="24"/>
+        </w:rPr>
+        <w:t>nje</w:t>
+      </w:r>
+      <w:proofErr w:type="spellEnd"/>
+      <w:r>
+        <w:rPr>
+          <w:rFonts w:ascii="Times New Roman" w:hAnsi="Times New Roman" w:cs="Times New Roman"/>
+          <w:sz w:val="24"/>
+          <w:szCs w:val="24"/>
+        </w:rPr>
+        <w:t xml:space="preserve"> </w:t>
+      </w:r>
+      <w:proofErr w:type="spellStart"/>
+      <w:r>
+        <w:rPr>
+          <w:rFonts w:ascii="Times New Roman" w:hAnsi="Times New Roman" w:cs="Times New Roman"/>
+          <w:sz w:val="24"/>
+          <w:szCs w:val="24"/>
+        </w:rPr>
+        <w:t>kontroll</w:t>
+      </w:r>
+      <w:proofErr w:type="spellEnd"/>
+      <w:r>
+        <w:rPr>
+          <w:rFonts w:ascii="Times New Roman" w:hAnsi="Times New Roman" w:cs="Times New Roman"/>
+          <w:sz w:val="24"/>
+          <w:szCs w:val="24"/>
+        </w:rPr>
+        <w:t xml:space="preserve"> per </w:t>
+      </w:r>
+      <w:proofErr w:type="spellStart"/>
+      <w:r>
+        <w:rPr>
+          <w:rFonts w:ascii="Times New Roman" w:hAnsi="Times New Roman" w:cs="Times New Roman"/>
+          <w:sz w:val="24"/>
+          <w:szCs w:val="24"/>
+        </w:rPr>
+        <w:t>nyjet</w:t>
+      </w:r>
+      <w:proofErr w:type="spellEnd"/>
+      <w:r>
+        <w:rPr>
+          <w:rFonts w:ascii="Times New Roman" w:hAnsi="Times New Roman" w:cs="Times New Roman"/>
+          <w:sz w:val="24"/>
+          <w:szCs w:val="24"/>
+        </w:rPr>
+        <w:t xml:space="preserve"> </w:t>
+      </w:r>
+      <w:proofErr w:type="spellStart"/>
+      <w:r>
+        <w:rPr>
+          <w:rFonts w:ascii="Times New Roman" w:hAnsi="Times New Roman" w:cs="Times New Roman"/>
+          <w:sz w:val="24"/>
+          <w:szCs w:val="24"/>
+        </w:rPr>
+        <w:t>fqinje</w:t>
+      </w:r>
+      <w:proofErr w:type="spellEnd"/>
+      <w:r>
+        <w:rPr>
+          <w:rFonts w:ascii="Times New Roman" w:hAnsi="Times New Roman" w:cs="Times New Roman"/>
+          <w:sz w:val="24"/>
+          <w:szCs w:val="24"/>
+        </w:rPr>
+        <w:t xml:space="preserve"> </w:t>
+      </w:r>
+      <w:proofErr w:type="spellStart"/>
+      <w:r>
+        <w:rPr>
+          <w:rFonts w:ascii="Times New Roman" w:hAnsi="Times New Roman" w:cs="Times New Roman"/>
+          <w:sz w:val="24"/>
+          <w:szCs w:val="24"/>
+        </w:rPr>
+        <w:t>nese</w:t>
+      </w:r>
+      <w:proofErr w:type="spellEnd"/>
+      <w:r>
+        <w:rPr>
+          <w:rFonts w:ascii="Times New Roman" w:hAnsi="Times New Roman" w:cs="Times New Roman"/>
+          <w:sz w:val="24"/>
+          <w:szCs w:val="24"/>
+        </w:rPr>
+        <w:t xml:space="preserve"> </w:t>
+      </w:r>
+      <w:proofErr w:type="spellStart"/>
+      <w:r>
+        <w:rPr>
+          <w:rFonts w:ascii="Times New Roman" w:hAnsi="Times New Roman" w:cs="Times New Roman"/>
+          <w:sz w:val="24"/>
+          <w:szCs w:val="24"/>
+        </w:rPr>
+        <w:t>ato</w:t>
+      </w:r>
+      <w:proofErr w:type="spellEnd"/>
+      <w:r>
+        <w:rPr>
+          <w:rFonts w:ascii="Times New Roman" w:hAnsi="Times New Roman" w:cs="Times New Roman"/>
+          <w:sz w:val="24"/>
+          <w:szCs w:val="24"/>
+        </w:rPr>
+        <w:t xml:space="preserve"> jane </w:t>
+      </w:r>
+      <w:proofErr w:type="spellStart"/>
+      <w:r>
+        <w:rPr>
+          <w:rFonts w:ascii="Times New Roman" w:hAnsi="Times New Roman" w:cs="Times New Roman"/>
+          <w:sz w:val="24"/>
+          <w:szCs w:val="24"/>
+        </w:rPr>
+        <w:t>pjese</w:t>
+      </w:r>
+      <w:proofErr w:type="spellEnd"/>
+      <w:r>
+        <w:rPr>
+          <w:rFonts w:ascii="Times New Roman" w:hAnsi="Times New Roman" w:cs="Times New Roman"/>
+          <w:sz w:val="24"/>
+          <w:szCs w:val="24"/>
+        </w:rPr>
+        <w:t xml:space="preserve"> e </w:t>
+      </w:r>
+      <w:proofErr w:type="spellStart"/>
+      <w:r>
+        <w:rPr>
+          <w:rFonts w:ascii="Times New Roman" w:hAnsi="Times New Roman" w:cs="Times New Roman"/>
+          <w:sz w:val="24"/>
+          <w:szCs w:val="24"/>
+        </w:rPr>
+        <w:t>stackut</w:t>
+      </w:r>
+      <w:proofErr w:type="spellEnd"/>
+      <w:r>
+        <w:rPr>
+          <w:rFonts w:ascii="Times New Roman" w:hAnsi="Times New Roman" w:cs="Times New Roman"/>
+          <w:sz w:val="24"/>
+          <w:szCs w:val="24"/>
+        </w:rPr>
+        <w:t xml:space="preserve"> se </w:t>
+      </w:r>
+      <w:proofErr w:type="spellStart"/>
+      <w:r>
+        <w:rPr>
+          <w:rFonts w:ascii="Times New Roman" w:hAnsi="Times New Roman" w:cs="Times New Roman"/>
+          <w:sz w:val="24"/>
+          <w:szCs w:val="24"/>
+        </w:rPr>
+        <w:t>dfs</w:t>
+      </w:r>
+      <w:proofErr w:type="spellEnd"/>
+      <w:r>
+        <w:rPr>
+          <w:rFonts w:ascii="Times New Roman" w:hAnsi="Times New Roman" w:cs="Times New Roman"/>
+          <w:sz w:val="24"/>
+          <w:szCs w:val="24"/>
+        </w:rPr>
+        <w:t xml:space="preserve"> apo jo, se </w:t>
+      </w:r>
+      <w:proofErr w:type="spellStart"/>
+      <w:r>
+        <w:rPr>
+          <w:rFonts w:ascii="Times New Roman" w:hAnsi="Times New Roman" w:cs="Times New Roman"/>
+          <w:sz w:val="24"/>
+          <w:szCs w:val="24"/>
+        </w:rPr>
+        <w:t>nese</w:t>
+      </w:r>
+      <w:proofErr w:type="spellEnd"/>
+      <w:r>
+        <w:rPr>
+          <w:rFonts w:ascii="Times New Roman" w:hAnsi="Times New Roman" w:cs="Times New Roman"/>
+          <w:sz w:val="24"/>
+          <w:szCs w:val="24"/>
+        </w:rPr>
+        <w:t xml:space="preserve"> jane </w:t>
+      </w:r>
+      <w:proofErr w:type="spellStart"/>
+      <w:r>
+        <w:rPr>
+          <w:rFonts w:ascii="Times New Roman" w:hAnsi="Times New Roman" w:cs="Times New Roman"/>
+          <w:sz w:val="24"/>
+          <w:szCs w:val="24"/>
+        </w:rPr>
+        <w:t>i</w:t>
+      </w:r>
+      <w:proofErr w:type="spellEnd"/>
+      <w:r>
+        <w:rPr>
+          <w:rFonts w:ascii="Times New Roman" w:hAnsi="Times New Roman" w:cs="Times New Roman"/>
+          <w:sz w:val="24"/>
+          <w:szCs w:val="24"/>
+        </w:rPr>
+        <w:t xml:space="preserve"> </w:t>
+      </w:r>
+      <w:proofErr w:type="spellStart"/>
+      <w:r>
+        <w:rPr>
+          <w:rFonts w:ascii="Times New Roman" w:hAnsi="Times New Roman" w:cs="Times New Roman"/>
+          <w:sz w:val="24"/>
+          <w:szCs w:val="24"/>
+        </w:rPr>
+        <w:t>bie</w:t>
+      </w:r>
+      <w:proofErr w:type="spellEnd"/>
+      <w:r>
+        <w:rPr>
+          <w:rFonts w:ascii="Times New Roman" w:hAnsi="Times New Roman" w:cs="Times New Roman"/>
+          <w:sz w:val="24"/>
+          <w:szCs w:val="24"/>
+        </w:rPr>
+        <w:t xml:space="preserve"> </w:t>
+      </w:r>
+      <w:proofErr w:type="spellStart"/>
+      <w:r>
+        <w:rPr>
+          <w:rFonts w:ascii="Times New Roman" w:hAnsi="Times New Roman" w:cs="Times New Roman"/>
+          <w:sz w:val="24"/>
+          <w:szCs w:val="24"/>
+        </w:rPr>
+        <w:t>qe</w:t>
+      </w:r>
+      <w:proofErr w:type="spellEnd"/>
+      <w:r>
+        <w:rPr>
+          <w:rFonts w:ascii="Times New Roman" w:hAnsi="Times New Roman" w:cs="Times New Roman"/>
+          <w:sz w:val="24"/>
+          <w:szCs w:val="24"/>
+        </w:rPr>
+        <w:t xml:space="preserve"> ka </w:t>
+      </w:r>
+      <w:proofErr w:type="spellStart"/>
+      <w:r>
+        <w:rPr>
+          <w:rFonts w:ascii="Times New Roman" w:hAnsi="Times New Roman" w:cs="Times New Roman"/>
+          <w:sz w:val="24"/>
+          <w:szCs w:val="24"/>
+        </w:rPr>
+        <w:t>cikel</w:t>
+      </w:r>
+      <w:proofErr w:type="spellEnd"/>
+      <w:r>
+        <w:rPr>
+          <w:rFonts w:ascii="Times New Roman" w:hAnsi="Times New Roman" w:cs="Times New Roman"/>
+          <w:sz w:val="24"/>
+          <w:szCs w:val="24"/>
+        </w:rPr>
+        <w:t xml:space="preserve">. Me pas </w:t>
+      </w:r>
+      <w:proofErr w:type="spellStart"/>
+      <w:r>
+        <w:rPr>
+          <w:rFonts w:ascii="Times New Roman" w:hAnsi="Times New Roman" w:cs="Times New Roman"/>
+          <w:sz w:val="24"/>
+          <w:szCs w:val="24"/>
+        </w:rPr>
+        <w:t>futen</w:t>
+      </w:r>
+      <w:proofErr w:type="spellEnd"/>
+      <w:r>
+        <w:rPr>
+          <w:rFonts w:ascii="Times New Roman" w:hAnsi="Times New Roman" w:cs="Times New Roman"/>
+          <w:sz w:val="24"/>
+          <w:szCs w:val="24"/>
+        </w:rPr>
+        <w:t xml:space="preserve"> ne </w:t>
+      </w:r>
+      <w:proofErr w:type="spellStart"/>
+      <w:r>
+        <w:rPr>
+          <w:rFonts w:ascii="Times New Roman" w:hAnsi="Times New Roman" w:cs="Times New Roman"/>
+          <w:sz w:val="24"/>
+          <w:szCs w:val="24"/>
+        </w:rPr>
+        <w:t>nje</w:t>
+      </w:r>
+      <w:proofErr w:type="spellEnd"/>
+      <w:r>
+        <w:rPr>
+          <w:rFonts w:ascii="Times New Roman" w:hAnsi="Times New Roman" w:cs="Times New Roman"/>
+          <w:sz w:val="24"/>
+          <w:szCs w:val="24"/>
+        </w:rPr>
+        <w:t xml:space="preserve"> stack </w:t>
+      </w:r>
+      <w:proofErr w:type="spellStart"/>
+      <w:r>
+        <w:rPr>
+          <w:rFonts w:ascii="Times New Roman" w:hAnsi="Times New Roman" w:cs="Times New Roman"/>
+          <w:sz w:val="24"/>
+          <w:szCs w:val="24"/>
+        </w:rPr>
+        <w:t>te</w:t>
+      </w:r>
+      <w:proofErr w:type="spellEnd"/>
+      <w:r>
+        <w:rPr>
+          <w:rFonts w:ascii="Times New Roman" w:hAnsi="Times New Roman" w:cs="Times New Roman"/>
+          <w:sz w:val="24"/>
+          <w:szCs w:val="24"/>
+        </w:rPr>
+        <w:t xml:space="preserve"> </w:t>
+      </w:r>
+      <w:proofErr w:type="spellStart"/>
+      <w:r>
+        <w:rPr>
+          <w:rFonts w:ascii="Times New Roman" w:hAnsi="Times New Roman" w:cs="Times New Roman"/>
+          <w:sz w:val="24"/>
+          <w:szCs w:val="24"/>
+        </w:rPr>
+        <w:t>gjitha</w:t>
+      </w:r>
+      <w:proofErr w:type="spellEnd"/>
+      <w:r>
+        <w:rPr>
+          <w:rFonts w:ascii="Times New Roman" w:hAnsi="Times New Roman" w:cs="Times New Roman"/>
+          <w:sz w:val="24"/>
+          <w:szCs w:val="24"/>
+        </w:rPr>
+        <w:t xml:space="preserve"> </w:t>
+      </w:r>
+      <w:proofErr w:type="spellStart"/>
+      <w:r>
+        <w:rPr>
+          <w:rFonts w:ascii="Times New Roman" w:hAnsi="Times New Roman" w:cs="Times New Roman"/>
+          <w:sz w:val="24"/>
+          <w:szCs w:val="24"/>
+        </w:rPr>
+        <w:t>lidhjet</w:t>
+      </w:r>
+      <w:proofErr w:type="spellEnd"/>
+      <w:r>
+        <w:rPr>
+          <w:rFonts w:ascii="Times New Roman" w:hAnsi="Times New Roman" w:cs="Times New Roman"/>
+          <w:sz w:val="24"/>
+          <w:szCs w:val="24"/>
+        </w:rPr>
+        <w:t xml:space="preserve"> </w:t>
+      </w:r>
+      <w:proofErr w:type="spellStart"/>
+      <w:r>
+        <w:rPr>
+          <w:rFonts w:ascii="Times New Roman" w:hAnsi="Times New Roman" w:cs="Times New Roman"/>
+          <w:sz w:val="24"/>
+          <w:szCs w:val="24"/>
+        </w:rPr>
+        <w:t>qe</w:t>
+      </w:r>
+      <w:proofErr w:type="spellEnd"/>
+      <w:r>
+        <w:rPr>
+          <w:rFonts w:ascii="Times New Roman" w:hAnsi="Times New Roman" w:cs="Times New Roman"/>
+          <w:sz w:val="24"/>
+          <w:szCs w:val="24"/>
+        </w:rPr>
+        <w:t xml:space="preserve"> jane </w:t>
+      </w:r>
+      <w:proofErr w:type="spellStart"/>
+      <w:r>
+        <w:rPr>
+          <w:rFonts w:ascii="Times New Roman" w:hAnsi="Times New Roman" w:cs="Times New Roman"/>
+          <w:sz w:val="24"/>
+          <w:szCs w:val="24"/>
+        </w:rPr>
+        <w:t>pjese</w:t>
+      </w:r>
+      <w:proofErr w:type="spellEnd"/>
+      <w:r>
+        <w:rPr>
+          <w:rFonts w:ascii="Times New Roman" w:hAnsi="Times New Roman" w:cs="Times New Roman"/>
+          <w:sz w:val="24"/>
+          <w:szCs w:val="24"/>
+        </w:rPr>
+        <w:t xml:space="preserve"> e </w:t>
+      </w:r>
+      <w:proofErr w:type="spellStart"/>
+      <w:r>
+        <w:rPr>
+          <w:rFonts w:ascii="Times New Roman" w:hAnsi="Times New Roman" w:cs="Times New Roman"/>
+          <w:sz w:val="24"/>
+          <w:szCs w:val="24"/>
+        </w:rPr>
+        <w:t>ciklit</w:t>
+      </w:r>
+      <w:proofErr w:type="spellEnd"/>
+      <w:r>
+        <w:rPr>
+          <w:rFonts w:ascii="Times New Roman" w:hAnsi="Times New Roman" w:cs="Times New Roman"/>
+          <w:sz w:val="24"/>
+          <w:szCs w:val="24"/>
+        </w:rPr>
+        <w:t xml:space="preserve"> </w:t>
+      </w:r>
+      <w:proofErr w:type="spellStart"/>
+      <w:r>
+        <w:rPr>
+          <w:rFonts w:ascii="Times New Roman" w:hAnsi="Times New Roman" w:cs="Times New Roman"/>
+          <w:sz w:val="24"/>
+          <w:szCs w:val="24"/>
+        </w:rPr>
+        <w:t>deri</w:t>
+      </w:r>
+      <w:proofErr w:type="spellEnd"/>
+      <w:r>
+        <w:rPr>
+          <w:rFonts w:ascii="Times New Roman" w:hAnsi="Times New Roman" w:cs="Times New Roman"/>
+          <w:sz w:val="24"/>
+          <w:szCs w:val="24"/>
+        </w:rPr>
+        <w:t xml:space="preserve"> </w:t>
+      </w:r>
+      <w:proofErr w:type="spellStart"/>
+      <w:r>
+        <w:rPr>
+          <w:rFonts w:ascii="Times New Roman" w:hAnsi="Times New Roman" w:cs="Times New Roman"/>
+          <w:sz w:val="24"/>
+          <w:szCs w:val="24"/>
+        </w:rPr>
+        <w:t>tek</w:t>
+      </w:r>
+      <w:proofErr w:type="spellEnd"/>
+      <w:r>
+        <w:rPr>
+          <w:rFonts w:ascii="Times New Roman" w:hAnsi="Times New Roman" w:cs="Times New Roman"/>
+          <w:sz w:val="24"/>
+          <w:szCs w:val="24"/>
+        </w:rPr>
+        <w:t xml:space="preserve"> </w:t>
+      </w:r>
+      <w:proofErr w:type="spellStart"/>
+      <w:r>
+        <w:rPr>
+          <w:rFonts w:ascii="Times New Roman" w:hAnsi="Times New Roman" w:cs="Times New Roman"/>
+          <w:sz w:val="24"/>
+          <w:szCs w:val="24"/>
+        </w:rPr>
+        <w:t>nyja</w:t>
+      </w:r>
+      <w:proofErr w:type="spellEnd"/>
+      <w:r>
+        <w:rPr>
+          <w:rFonts w:ascii="Times New Roman" w:hAnsi="Times New Roman" w:cs="Times New Roman"/>
+          <w:sz w:val="24"/>
+          <w:szCs w:val="24"/>
+        </w:rPr>
+        <w:t xml:space="preserve"> </w:t>
+      </w:r>
+      <w:proofErr w:type="spellStart"/>
+      <w:r>
+        <w:rPr>
+          <w:rFonts w:ascii="Times New Roman" w:hAnsi="Times New Roman" w:cs="Times New Roman"/>
+          <w:sz w:val="24"/>
+          <w:szCs w:val="24"/>
+        </w:rPr>
+        <w:t>qe</w:t>
+      </w:r>
+      <w:proofErr w:type="spellEnd"/>
+      <w:r>
+        <w:rPr>
+          <w:rFonts w:ascii="Times New Roman" w:hAnsi="Times New Roman" w:cs="Times New Roman"/>
+          <w:sz w:val="24"/>
+          <w:szCs w:val="24"/>
+        </w:rPr>
+        <w:t xml:space="preserve"> </w:t>
+      </w:r>
+      <w:proofErr w:type="spellStart"/>
+      <w:r>
+        <w:rPr>
+          <w:rFonts w:ascii="Times New Roman" w:hAnsi="Times New Roman" w:cs="Times New Roman"/>
+          <w:sz w:val="24"/>
+          <w:szCs w:val="24"/>
+        </w:rPr>
+        <w:t>shkaktoi</w:t>
+      </w:r>
+      <w:proofErr w:type="spellEnd"/>
+      <w:r>
+        <w:rPr>
+          <w:rFonts w:ascii="Times New Roman" w:hAnsi="Times New Roman" w:cs="Times New Roman"/>
+          <w:sz w:val="24"/>
+          <w:szCs w:val="24"/>
+        </w:rPr>
+        <w:t xml:space="preserve"> </w:t>
+      </w:r>
+      <w:proofErr w:type="spellStart"/>
+      <w:r>
+        <w:rPr>
+          <w:rFonts w:ascii="Times New Roman" w:hAnsi="Times New Roman" w:cs="Times New Roman"/>
+          <w:sz w:val="24"/>
+          <w:szCs w:val="24"/>
+        </w:rPr>
+        <w:t>ciklin</w:t>
+      </w:r>
+      <w:proofErr w:type="spellEnd"/>
+      <w:r>
+        <w:rPr>
+          <w:rFonts w:ascii="Times New Roman" w:hAnsi="Times New Roman" w:cs="Times New Roman"/>
+          <w:sz w:val="24"/>
+          <w:szCs w:val="24"/>
+        </w:rPr>
+        <w:t xml:space="preserve"> per </w:t>
+      </w:r>
+      <w:proofErr w:type="spellStart"/>
+      <w:r>
+        <w:rPr>
+          <w:rFonts w:ascii="Times New Roman" w:hAnsi="Times New Roman" w:cs="Times New Roman"/>
+          <w:sz w:val="24"/>
+          <w:szCs w:val="24"/>
+        </w:rPr>
+        <w:t>te</w:t>
+      </w:r>
+      <w:proofErr w:type="spellEnd"/>
+      <w:r>
+        <w:rPr>
+          <w:rFonts w:ascii="Times New Roman" w:hAnsi="Times New Roman" w:cs="Times New Roman"/>
+          <w:sz w:val="24"/>
+          <w:szCs w:val="24"/>
+        </w:rPr>
+        <w:t xml:space="preserve"> </w:t>
+      </w:r>
+      <w:proofErr w:type="spellStart"/>
+      <w:r>
+        <w:rPr>
+          <w:rFonts w:ascii="Times New Roman" w:hAnsi="Times New Roman" w:cs="Times New Roman"/>
+          <w:sz w:val="24"/>
+          <w:szCs w:val="24"/>
+        </w:rPr>
+        <w:t>detektuar</w:t>
+      </w:r>
+      <w:proofErr w:type="spellEnd"/>
+      <w:r>
+        <w:rPr>
+          <w:rFonts w:ascii="Times New Roman" w:hAnsi="Times New Roman" w:cs="Times New Roman"/>
+          <w:sz w:val="24"/>
+          <w:szCs w:val="24"/>
+        </w:rPr>
+        <w:t xml:space="preserve"> </w:t>
+      </w:r>
+      <w:proofErr w:type="spellStart"/>
+      <w:r>
+        <w:rPr>
+          <w:rFonts w:ascii="Times New Roman" w:hAnsi="Times New Roman" w:cs="Times New Roman"/>
+          <w:sz w:val="24"/>
+          <w:szCs w:val="24"/>
+        </w:rPr>
+        <w:t>nengrafin</w:t>
+      </w:r>
+      <w:proofErr w:type="spellEnd"/>
+      <w:r>
+        <w:rPr>
+          <w:rFonts w:ascii="Times New Roman" w:hAnsi="Times New Roman" w:cs="Times New Roman"/>
+          <w:sz w:val="24"/>
+          <w:szCs w:val="24"/>
+        </w:rPr>
+        <w:t xml:space="preserve"> </w:t>
+      </w:r>
+      <w:proofErr w:type="spellStart"/>
+      <w:r>
+        <w:rPr>
+          <w:rFonts w:ascii="Times New Roman" w:hAnsi="Times New Roman" w:cs="Times New Roman"/>
+          <w:sz w:val="24"/>
+          <w:szCs w:val="24"/>
+        </w:rPr>
+        <w:t>ciklik</w:t>
+      </w:r>
+      <w:proofErr w:type="spellEnd"/>
+      <w:r>
+        <w:rPr>
+          <w:rFonts w:ascii="Times New Roman" w:hAnsi="Times New Roman" w:cs="Times New Roman"/>
+          <w:sz w:val="24"/>
+          <w:szCs w:val="24"/>
+        </w:rPr>
+        <w:t>.</w:t>
       </w:r>
     </w:p>
     <w:p>
@@ -3936,9 +5883,26 @@
       <w:r>
         <w:rPr>
           <w:rFonts w:ascii="Times New Roman" w:hAnsi="Times New Roman" w:cs="Times New Roman"/>
-          <w:sz w:val="24"/>
-          <w:szCs w:val="24"/>
-          <w:highlight w:val="red"/>
+          <w:b/>
+          <w:bCs/>
+          <w:sz w:val="24"/>
+          <w:szCs w:val="24"/>
+        </w:rPr>
+        <w:t>To do</w:t>
+      </w:r>
+      <w:r>
+        <w:rPr>
+          <w:rFonts w:ascii="Times New Roman" w:hAnsi="Times New Roman" w:cs="Times New Roman"/>
+          <w:sz w:val="24"/>
+          <w:szCs w:val="24"/>
+        </w:rPr>
+        <w:t xml:space="preserve">. </w:t>
+      </w:r>
+      <w:r>
+        <w:rPr>
+          <w:rFonts w:ascii="Times New Roman" w:hAnsi="Times New Roman" w:cs="Times New Roman"/>
+          <w:sz w:val="24"/>
+          <w:szCs w:val="24"/>
         </w:rPr>
         <w:t>Replacement paths</w:t>
       </w:r>
@@ -3995,9 +5959,26 @@
       <w:r>
         <w:rPr>
           <w:rFonts w:ascii="Times New Roman" w:hAnsi="Times New Roman" w:cs="Times New Roman"/>
-          <w:sz w:val="24"/>
-          <w:szCs w:val="24"/>
-          <w:highlight w:val="red"/>
+          <w:b/>
+          <w:bCs/>
+          <w:sz w:val="24"/>
+          <w:szCs w:val="24"/>
+        </w:rPr>
+        <w:t>To do</w:t>
+      </w:r>
+      <w:r>
+        <w:rPr>
+          <w:rFonts w:ascii="Times New Roman" w:hAnsi="Times New Roman" w:cs="Times New Roman"/>
+          <w:sz w:val="24"/>
+          <w:szCs w:val="24"/>
+        </w:rPr>
+        <w:t xml:space="preserve">. </w:t>
+      </w:r>
+      <w:r>
+        <w:rPr>
+          <w:rFonts w:ascii="Times New Roman" w:hAnsi="Times New Roman" w:cs="Times New Roman"/>
+          <w:sz w:val="24"/>
+          <w:szCs w:val="24"/>
         </w:rPr>
         <w:t>Shortest path with the ability to skip one edge</w:t>
       </w:r>
@@ -4091,11 +6072,50 @@
       <w:r>
         <w:rPr>
           <w:rFonts w:ascii="Times New Roman" w:hAnsi="Times New Roman" w:cs="Times New Roman"/>
-          <w:sz w:val="24"/>
-          <w:szCs w:val="24"/>
-          <w:highlight w:val="red"/>
-        </w:rPr>
-        <w:t>Shortest paths in undirected graphs</w:t>
+          <w:b/>
+          <w:bCs/>
+          <w:sz w:val="24"/>
+          <w:szCs w:val="24"/>
+        </w:rPr>
+        <w:t xml:space="preserve">To </w:t>
+      </w:r>
+      <w:proofErr w:type="spellStart"/>
+      <w:proofErr w:type="gramStart"/>
+      <w:r>
+        <w:rPr>
+          <w:rFonts w:ascii="Times New Roman" w:hAnsi="Times New Roman" w:cs="Times New Roman"/>
+          <w:b/>
+          <w:bCs/>
+          <w:sz w:val="24"/>
+          <w:szCs w:val="24"/>
+        </w:rPr>
+        <w:t>do</w:t>
+      </w:r>
+      <w:r>
+        <w:rPr>
+          <w:rFonts w:ascii="Times New Roman" w:hAnsi="Times New Roman" w:cs="Times New Roman"/>
+          <w:sz w:val="24"/>
+          <w:szCs w:val="24"/>
+        </w:rPr>
+        <w:t>.</w:t>
+      </w:r>
+      <w:r>
+        <w:rPr>
+          <w:rFonts w:ascii="Times New Roman" w:hAnsi="Times New Roman" w:cs="Times New Roman"/>
+          <w:sz w:val="24"/>
+          <w:szCs w:val="24"/>
+        </w:rPr>
+        <w:t>Shortest</w:t>
+      </w:r>
+      <w:proofErr w:type="spellEnd"/>
+      <w:proofErr w:type="gramEnd"/>
+      <w:r>
+        <w:rPr>
+          <w:rFonts w:ascii="Times New Roman" w:hAnsi="Times New Roman" w:cs="Times New Roman"/>
+          <w:sz w:val="24"/>
+          <w:szCs w:val="24"/>
+        </w:rPr>
+        <w:t xml:space="preserve"> paths in undirected graphs</w:t>
       </w:r>
       <w:r>
         <w:rPr>
@@ -4153,10 +6173,29 @@
       <w:r>
         <w:rPr>
           <w:rFonts w:ascii="Times New Roman" w:hAnsi="Times New Roman" w:cs="Times New Roman"/>
+          <w:b/>
+          <w:bCs/>
           <w:color w:val="000000"/>
           <w:sz w:val="24"/>
           <w:szCs w:val="24"/>
-          <w:highlight w:val="red"/>
+        </w:rPr>
+        <w:t>To do</w:t>
+      </w:r>
+      <w:r>
+        <w:rPr>
+          <w:rFonts w:ascii="Times New Roman" w:hAnsi="Times New Roman" w:cs="Times New Roman"/>
+          <w:color w:val="000000"/>
+          <w:sz w:val="24"/>
+          <w:szCs w:val="24"/>
+        </w:rPr>
+        <w:t xml:space="preserve">. </w:t>
+      </w:r>
+      <w:r>
+        <w:rPr>
+          <w:rFonts w:ascii="Times New Roman" w:hAnsi="Times New Roman" w:cs="Times New Roman"/>
+          <w:color w:val="000000"/>
+          <w:sz w:val="24"/>
+          <w:szCs w:val="24"/>
         </w:rPr>
         <w:t>The</w:t>
       </w:r>
@@ -4387,8 +6426,8 @@
           <w:rFonts w:ascii="Times New Roman" w:hAnsi="Times New Roman" w:cs="Times New Roman"/>
           <w:sz w:val="24"/>
           <w:szCs w:val="24"/>
-          <w:highlight w:val="red"/>
-        </w:rPr>
+        </w:rPr>
+        <w:lastRenderedPageBreak/>
         <w:t>Negative cycle detection</w:t>
       </w:r>
       <w:r>
@@ -4472,6 +6511,1357 @@
           <w:szCs w:val="24"/>
         </w:rPr>
         <w:t>( ) returns that cycle).</w:t>
+      </w:r>
+    </w:p>
+    <w:p>
+      <w:pPr>
+        <w:pStyle w:val="ListParagraph"/>
+        <w:ind w:left="630"/>
+        <w:rPr>
+          <w:rFonts w:ascii="Times New Roman" w:hAnsi="Times New Roman" w:cs="Times New Roman"/>
+          <w:sz w:val="24"/>
+          <w:szCs w:val="24"/>
+        </w:rPr>
+      </w:pPr>
+      <w:r>
+        <w:rPr>
+          <w:rFonts w:ascii="Times New Roman" w:hAnsi="Times New Roman" w:cs="Times New Roman"/>
+          <w:sz w:val="24"/>
+          <w:szCs w:val="24"/>
+        </w:rPr>
+        <w:t xml:space="preserve">Solution. </w:t>
+      </w:r>
+      <w:proofErr w:type="spellStart"/>
+      <w:r>
+        <w:rPr>
+          <w:rFonts w:ascii="Times New Roman" w:hAnsi="Times New Roman" w:cs="Times New Roman"/>
+          <w:sz w:val="24"/>
+          <w:szCs w:val="24"/>
+        </w:rPr>
+        <w:t>Konstruktori</w:t>
+      </w:r>
+      <w:proofErr w:type="spellEnd"/>
+      <w:r>
+        <w:rPr>
+          <w:rFonts w:ascii="Times New Roman" w:hAnsi="Times New Roman" w:cs="Times New Roman"/>
+          <w:sz w:val="24"/>
+          <w:szCs w:val="24"/>
+        </w:rPr>
+        <w:t xml:space="preserve"> </w:t>
+      </w:r>
+      <w:proofErr w:type="spellStart"/>
+      <w:r>
+        <w:rPr>
+          <w:rFonts w:ascii="Times New Roman" w:hAnsi="Times New Roman" w:cs="Times New Roman"/>
+          <w:sz w:val="24"/>
+          <w:szCs w:val="24"/>
+        </w:rPr>
+        <w:t>i</w:t>
+      </w:r>
+      <w:proofErr w:type="spellEnd"/>
+      <w:r>
+        <w:rPr>
+          <w:rFonts w:ascii="Times New Roman" w:hAnsi="Times New Roman" w:cs="Times New Roman"/>
+          <w:sz w:val="24"/>
+          <w:szCs w:val="24"/>
+        </w:rPr>
+        <w:t xml:space="preserve"> </w:t>
+      </w:r>
+      <w:proofErr w:type="spellStart"/>
+      <w:r>
+        <w:rPr>
+          <w:rFonts w:ascii="Times New Roman" w:hAnsi="Times New Roman" w:cs="Times New Roman"/>
+          <w:sz w:val="24"/>
+          <w:szCs w:val="24"/>
+        </w:rPr>
+        <w:t>ri</w:t>
+      </w:r>
+      <w:proofErr w:type="spellEnd"/>
+      <w:r>
+        <w:rPr>
+          <w:rFonts w:ascii="Times New Roman" w:hAnsi="Times New Roman" w:cs="Times New Roman"/>
+          <w:sz w:val="24"/>
+          <w:szCs w:val="24"/>
+        </w:rPr>
+        <w:t xml:space="preserve"> </w:t>
+      </w:r>
+      <w:proofErr w:type="spellStart"/>
+      <w:r>
+        <w:rPr>
+          <w:rFonts w:ascii="Times New Roman" w:hAnsi="Times New Roman" w:cs="Times New Roman"/>
+          <w:sz w:val="24"/>
+          <w:szCs w:val="24"/>
+        </w:rPr>
+        <w:t>qe</w:t>
+      </w:r>
+      <w:proofErr w:type="spellEnd"/>
+      <w:r>
+        <w:rPr>
+          <w:rFonts w:ascii="Times New Roman" w:hAnsi="Times New Roman" w:cs="Times New Roman"/>
+          <w:sz w:val="24"/>
+          <w:szCs w:val="24"/>
+        </w:rPr>
+        <w:t xml:space="preserve"> do </w:t>
+      </w:r>
+      <w:proofErr w:type="spellStart"/>
+      <w:r>
+        <w:rPr>
+          <w:rFonts w:ascii="Times New Roman" w:hAnsi="Times New Roman" w:cs="Times New Roman"/>
+          <w:sz w:val="24"/>
+          <w:szCs w:val="24"/>
+        </w:rPr>
+        <w:t>kete</w:t>
+      </w:r>
+      <w:proofErr w:type="spellEnd"/>
+      <w:r>
+        <w:rPr>
+          <w:rFonts w:ascii="Times New Roman" w:hAnsi="Times New Roman" w:cs="Times New Roman"/>
+          <w:sz w:val="24"/>
+          <w:szCs w:val="24"/>
+        </w:rPr>
+        <w:t xml:space="preserve"> parameter </w:t>
+      </w:r>
+      <w:proofErr w:type="spellStart"/>
+      <w:r>
+        <w:rPr>
+          <w:rFonts w:ascii="Times New Roman" w:hAnsi="Times New Roman" w:cs="Times New Roman"/>
+          <w:sz w:val="24"/>
+          <w:szCs w:val="24"/>
+        </w:rPr>
+        <w:t>vetem</w:t>
+      </w:r>
+      <w:proofErr w:type="spellEnd"/>
+      <w:r>
+        <w:rPr>
+          <w:rFonts w:ascii="Times New Roman" w:hAnsi="Times New Roman" w:cs="Times New Roman"/>
+          <w:sz w:val="24"/>
+          <w:szCs w:val="24"/>
+        </w:rPr>
+        <w:t xml:space="preserve"> </w:t>
+      </w:r>
+      <w:proofErr w:type="spellStart"/>
+      <w:r>
+        <w:rPr>
+          <w:rFonts w:ascii="Times New Roman" w:hAnsi="Times New Roman" w:cs="Times New Roman"/>
+          <w:sz w:val="24"/>
+          <w:szCs w:val="24"/>
+        </w:rPr>
+        <w:t>grafin</w:t>
+      </w:r>
+      <w:proofErr w:type="spellEnd"/>
+      <w:r>
+        <w:rPr>
+          <w:rFonts w:ascii="Times New Roman" w:hAnsi="Times New Roman" w:cs="Times New Roman"/>
+          <w:sz w:val="24"/>
+          <w:szCs w:val="24"/>
+        </w:rPr>
+        <w:t xml:space="preserve"> </w:t>
+      </w:r>
+      <w:proofErr w:type="spellStart"/>
+      <w:r>
+        <w:rPr>
+          <w:rFonts w:ascii="Times New Roman" w:hAnsi="Times New Roman" w:cs="Times New Roman"/>
+          <w:sz w:val="24"/>
+          <w:szCs w:val="24"/>
+        </w:rPr>
+        <w:t>dhe</w:t>
+      </w:r>
+      <w:proofErr w:type="spellEnd"/>
+      <w:r>
+        <w:rPr>
+          <w:rFonts w:ascii="Times New Roman" w:hAnsi="Times New Roman" w:cs="Times New Roman"/>
+          <w:sz w:val="24"/>
+          <w:szCs w:val="24"/>
+        </w:rPr>
+        <w:t xml:space="preserve"> </w:t>
+      </w:r>
+      <w:proofErr w:type="spellStart"/>
+      <w:r>
+        <w:rPr>
+          <w:rFonts w:ascii="Times New Roman" w:hAnsi="Times New Roman" w:cs="Times New Roman"/>
+          <w:sz w:val="24"/>
+          <w:szCs w:val="24"/>
+        </w:rPr>
+        <w:t>te</w:t>
+      </w:r>
+      <w:proofErr w:type="spellEnd"/>
+      <w:r>
+        <w:rPr>
+          <w:rFonts w:ascii="Times New Roman" w:hAnsi="Times New Roman" w:cs="Times New Roman"/>
+          <w:sz w:val="24"/>
+          <w:szCs w:val="24"/>
+        </w:rPr>
+        <w:t xml:space="preserve"> </w:t>
+      </w:r>
+      <w:proofErr w:type="spellStart"/>
+      <w:r>
+        <w:rPr>
+          <w:rFonts w:ascii="Times New Roman" w:hAnsi="Times New Roman" w:cs="Times New Roman"/>
+          <w:sz w:val="24"/>
+          <w:szCs w:val="24"/>
+        </w:rPr>
+        <w:t>gjitha</w:t>
+      </w:r>
+      <w:proofErr w:type="spellEnd"/>
+      <w:r>
+        <w:rPr>
+          <w:rFonts w:ascii="Times New Roman" w:hAnsi="Times New Roman" w:cs="Times New Roman"/>
+          <w:sz w:val="24"/>
+          <w:szCs w:val="24"/>
+        </w:rPr>
+        <w:t xml:space="preserve"> </w:t>
+      </w:r>
+      <w:proofErr w:type="spellStart"/>
+      <w:r>
+        <w:rPr>
+          <w:rFonts w:ascii="Times New Roman" w:hAnsi="Times New Roman" w:cs="Times New Roman"/>
+          <w:sz w:val="24"/>
+          <w:szCs w:val="24"/>
+        </w:rPr>
+        <w:t>nyjet</w:t>
+      </w:r>
+      <w:proofErr w:type="spellEnd"/>
+      <w:r>
+        <w:rPr>
+          <w:rFonts w:ascii="Times New Roman" w:hAnsi="Times New Roman" w:cs="Times New Roman"/>
+          <w:sz w:val="24"/>
+          <w:szCs w:val="24"/>
+        </w:rPr>
+        <w:t xml:space="preserve"> do </w:t>
+      </w:r>
+      <w:proofErr w:type="spellStart"/>
+      <w:r>
+        <w:rPr>
+          <w:rFonts w:ascii="Times New Roman" w:hAnsi="Times New Roman" w:cs="Times New Roman"/>
+          <w:sz w:val="24"/>
+          <w:szCs w:val="24"/>
+        </w:rPr>
+        <w:t>kene</w:t>
+      </w:r>
+      <w:proofErr w:type="spellEnd"/>
+      <w:r>
+        <w:rPr>
+          <w:rFonts w:ascii="Times New Roman" w:hAnsi="Times New Roman" w:cs="Times New Roman"/>
+          <w:sz w:val="24"/>
+          <w:szCs w:val="24"/>
+        </w:rPr>
+        <w:t xml:space="preserve"> </w:t>
+      </w:r>
+      <w:proofErr w:type="spellStart"/>
+      <w:r>
+        <w:rPr>
+          <w:rFonts w:ascii="Times New Roman" w:hAnsi="Times New Roman" w:cs="Times New Roman"/>
+          <w:sz w:val="24"/>
+          <w:szCs w:val="24"/>
+        </w:rPr>
+        <w:t>distancen</w:t>
+      </w:r>
+      <w:proofErr w:type="spellEnd"/>
+      <w:r>
+        <w:rPr>
+          <w:rFonts w:ascii="Times New Roman" w:hAnsi="Times New Roman" w:cs="Times New Roman"/>
+          <w:sz w:val="24"/>
+          <w:szCs w:val="24"/>
+        </w:rPr>
+        <w:t xml:space="preserve"> 0.0 </w:t>
+      </w:r>
+      <w:proofErr w:type="spellStart"/>
+      <w:r>
+        <w:rPr>
+          <w:rFonts w:ascii="Times New Roman" w:hAnsi="Times New Roman" w:cs="Times New Roman"/>
+          <w:sz w:val="24"/>
+          <w:szCs w:val="24"/>
+        </w:rPr>
+        <w:t>dmth</w:t>
+      </w:r>
+      <w:proofErr w:type="spellEnd"/>
+      <w:r>
+        <w:rPr>
+          <w:rFonts w:ascii="Times New Roman" w:hAnsi="Times New Roman" w:cs="Times New Roman"/>
+          <w:sz w:val="24"/>
+          <w:szCs w:val="24"/>
+        </w:rPr>
+        <w:t xml:space="preserve"> </w:t>
+      </w:r>
+      <w:proofErr w:type="spellStart"/>
+      <w:r>
+        <w:rPr>
+          <w:rFonts w:ascii="Times New Roman" w:hAnsi="Times New Roman" w:cs="Times New Roman"/>
+          <w:sz w:val="24"/>
+          <w:szCs w:val="24"/>
+        </w:rPr>
+        <w:t>qe</w:t>
+      </w:r>
+      <w:proofErr w:type="spellEnd"/>
+      <w:r>
+        <w:rPr>
+          <w:rFonts w:ascii="Times New Roman" w:hAnsi="Times New Roman" w:cs="Times New Roman"/>
+          <w:sz w:val="24"/>
+          <w:szCs w:val="24"/>
+        </w:rPr>
+        <w:t xml:space="preserve"> </w:t>
+      </w:r>
+      <w:proofErr w:type="spellStart"/>
+      <w:r>
+        <w:rPr>
+          <w:rFonts w:ascii="Times New Roman" w:hAnsi="Times New Roman" w:cs="Times New Roman"/>
+          <w:sz w:val="24"/>
+          <w:szCs w:val="24"/>
+        </w:rPr>
+        <w:t>algoritmi</w:t>
+      </w:r>
+      <w:proofErr w:type="spellEnd"/>
+      <w:r>
+        <w:rPr>
+          <w:rFonts w:ascii="Times New Roman" w:hAnsi="Times New Roman" w:cs="Times New Roman"/>
+          <w:sz w:val="24"/>
+          <w:szCs w:val="24"/>
+        </w:rPr>
+        <w:t xml:space="preserve"> do </w:t>
+      </w:r>
+      <w:proofErr w:type="spellStart"/>
+      <w:r>
+        <w:rPr>
+          <w:rFonts w:ascii="Times New Roman" w:hAnsi="Times New Roman" w:cs="Times New Roman"/>
+          <w:sz w:val="24"/>
+          <w:szCs w:val="24"/>
+        </w:rPr>
+        <w:t>ndryshoje</w:t>
+      </w:r>
+      <w:proofErr w:type="spellEnd"/>
+      <w:r>
+        <w:rPr>
+          <w:rFonts w:ascii="Times New Roman" w:hAnsi="Times New Roman" w:cs="Times New Roman"/>
+          <w:sz w:val="24"/>
+          <w:szCs w:val="24"/>
+        </w:rPr>
+        <w:t xml:space="preserve"> ne </w:t>
+      </w:r>
+      <w:proofErr w:type="spellStart"/>
+      <w:r>
+        <w:rPr>
+          <w:rFonts w:ascii="Times New Roman" w:hAnsi="Times New Roman" w:cs="Times New Roman"/>
+          <w:sz w:val="24"/>
+          <w:szCs w:val="24"/>
+        </w:rPr>
+        <w:t>menyren</w:t>
+      </w:r>
+      <w:proofErr w:type="spellEnd"/>
+      <w:r>
+        <w:rPr>
+          <w:rFonts w:ascii="Times New Roman" w:hAnsi="Times New Roman" w:cs="Times New Roman"/>
+          <w:sz w:val="24"/>
+          <w:szCs w:val="24"/>
+        </w:rPr>
+        <w:t xml:space="preserve"> </w:t>
+      </w:r>
+      <w:proofErr w:type="spellStart"/>
+      <w:r>
+        <w:rPr>
+          <w:rFonts w:ascii="Times New Roman" w:hAnsi="Times New Roman" w:cs="Times New Roman"/>
+          <w:sz w:val="24"/>
+          <w:szCs w:val="24"/>
+        </w:rPr>
+        <w:t>si</w:t>
+      </w:r>
+      <w:proofErr w:type="spellEnd"/>
+      <w:r>
+        <w:rPr>
+          <w:rFonts w:ascii="Times New Roman" w:hAnsi="Times New Roman" w:cs="Times New Roman"/>
+          <w:sz w:val="24"/>
+          <w:szCs w:val="24"/>
+        </w:rPr>
+        <w:t xml:space="preserve"> </w:t>
+      </w:r>
+      <w:proofErr w:type="spellStart"/>
+      <w:r>
+        <w:rPr>
+          <w:rFonts w:ascii="Times New Roman" w:hAnsi="Times New Roman" w:cs="Times New Roman"/>
+          <w:sz w:val="24"/>
+          <w:szCs w:val="24"/>
+        </w:rPr>
+        <w:t>funksionon</w:t>
+      </w:r>
+      <w:proofErr w:type="spellEnd"/>
+      <w:r>
+        <w:rPr>
+          <w:rFonts w:ascii="Times New Roman" w:hAnsi="Times New Roman" w:cs="Times New Roman"/>
+          <w:sz w:val="24"/>
+          <w:szCs w:val="24"/>
+        </w:rPr>
+        <w:t xml:space="preserve"> </w:t>
+      </w:r>
+      <w:proofErr w:type="spellStart"/>
+      <w:r>
+        <w:rPr>
+          <w:rFonts w:ascii="Times New Roman" w:hAnsi="Times New Roman" w:cs="Times New Roman"/>
+          <w:sz w:val="24"/>
+          <w:szCs w:val="24"/>
+        </w:rPr>
+        <w:t>dhe</w:t>
+      </w:r>
+      <w:proofErr w:type="spellEnd"/>
+      <w:r>
+        <w:rPr>
+          <w:rFonts w:ascii="Times New Roman" w:hAnsi="Times New Roman" w:cs="Times New Roman"/>
+          <w:sz w:val="24"/>
+          <w:szCs w:val="24"/>
+        </w:rPr>
+        <w:t xml:space="preserve"> do </w:t>
+      </w:r>
+      <w:proofErr w:type="spellStart"/>
+      <w:r>
+        <w:rPr>
+          <w:rFonts w:ascii="Times New Roman" w:hAnsi="Times New Roman" w:cs="Times New Roman"/>
+          <w:sz w:val="24"/>
+          <w:szCs w:val="24"/>
+        </w:rPr>
+        <w:t>supozoje</w:t>
+      </w:r>
+      <w:proofErr w:type="spellEnd"/>
+      <w:r>
+        <w:rPr>
+          <w:rFonts w:ascii="Times New Roman" w:hAnsi="Times New Roman" w:cs="Times New Roman"/>
+          <w:sz w:val="24"/>
+          <w:szCs w:val="24"/>
+        </w:rPr>
+        <w:t xml:space="preserve"> </w:t>
+      </w:r>
+      <w:proofErr w:type="spellStart"/>
+      <w:r>
+        <w:rPr>
+          <w:rFonts w:ascii="Times New Roman" w:hAnsi="Times New Roman" w:cs="Times New Roman"/>
+          <w:sz w:val="24"/>
+          <w:szCs w:val="24"/>
+        </w:rPr>
+        <w:t>qe</w:t>
+      </w:r>
+      <w:proofErr w:type="spellEnd"/>
+      <w:r>
+        <w:rPr>
+          <w:rFonts w:ascii="Times New Roman" w:hAnsi="Times New Roman" w:cs="Times New Roman"/>
+          <w:sz w:val="24"/>
+          <w:szCs w:val="24"/>
+        </w:rPr>
+        <w:t xml:space="preserve"> </w:t>
+      </w:r>
+      <w:proofErr w:type="spellStart"/>
+      <w:r>
+        <w:rPr>
+          <w:rFonts w:ascii="Times New Roman" w:hAnsi="Times New Roman" w:cs="Times New Roman"/>
+          <w:sz w:val="24"/>
+          <w:szCs w:val="24"/>
+        </w:rPr>
+        <w:t>te</w:t>
+      </w:r>
+      <w:proofErr w:type="spellEnd"/>
+      <w:r>
+        <w:rPr>
+          <w:rFonts w:ascii="Times New Roman" w:hAnsi="Times New Roman" w:cs="Times New Roman"/>
+          <w:sz w:val="24"/>
+          <w:szCs w:val="24"/>
+        </w:rPr>
+        <w:t xml:space="preserve"> </w:t>
+      </w:r>
+      <w:proofErr w:type="spellStart"/>
+      <w:r>
+        <w:rPr>
+          <w:rFonts w:ascii="Times New Roman" w:hAnsi="Times New Roman" w:cs="Times New Roman"/>
+          <w:sz w:val="24"/>
+          <w:szCs w:val="24"/>
+        </w:rPr>
+        <w:t>gjitha</w:t>
+      </w:r>
+      <w:proofErr w:type="spellEnd"/>
+      <w:r>
+        <w:rPr>
+          <w:rFonts w:ascii="Times New Roman" w:hAnsi="Times New Roman" w:cs="Times New Roman"/>
+          <w:sz w:val="24"/>
+          <w:szCs w:val="24"/>
+        </w:rPr>
+        <w:t xml:space="preserve"> </w:t>
+      </w:r>
+      <w:proofErr w:type="spellStart"/>
+      <w:r>
+        <w:rPr>
+          <w:rFonts w:ascii="Times New Roman" w:hAnsi="Times New Roman" w:cs="Times New Roman"/>
+          <w:sz w:val="24"/>
+          <w:szCs w:val="24"/>
+        </w:rPr>
+        <w:t>nyjet</w:t>
+      </w:r>
+      <w:proofErr w:type="spellEnd"/>
+      <w:r>
+        <w:rPr>
+          <w:rFonts w:ascii="Times New Roman" w:hAnsi="Times New Roman" w:cs="Times New Roman"/>
+          <w:sz w:val="24"/>
+          <w:szCs w:val="24"/>
+        </w:rPr>
+        <w:t xml:space="preserve"> jane ne distance </w:t>
+      </w:r>
+      <w:proofErr w:type="spellStart"/>
+      <w:r>
+        <w:rPr>
+          <w:rFonts w:ascii="Times New Roman" w:hAnsi="Times New Roman" w:cs="Times New Roman"/>
+          <w:sz w:val="24"/>
+          <w:szCs w:val="24"/>
+        </w:rPr>
+        <w:t>te</w:t>
+      </w:r>
+      <w:proofErr w:type="spellEnd"/>
+      <w:r>
+        <w:rPr>
+          <w:rFonts w:ascii="Times New Roman" w:hAnsi="Times New Roman" w:cs="Times New Roman"/>
+          <w:sz w:val="24"/>
+          <w:szCs w:val="24"/>
+        </w:rPr>
+        <w:t xml:space="preserve"> </w:t>
+      </w:r>
+      <w:proofErr w:type="spellStart"/>
+      <w:r>
+        <w:rPr>
+          <w:rFonts w:ascii="Times New Roman" w:hAnsi="Times New Roman" w:cs="Times New Roman"/>
+          <w:sz w:val="24"/>
+          <w:szCs w:val="24"/>
+        </w:rPr>
+        <w:t>njejte</w:t>
+      </w:r>
+      <w:proofErr w:type="spellEnd"/>
+      <w:r>
+        <w:rPr>
+          <w:rFonts w:ascii="Times New Roman" w:hAnsi="Times New Roman" w:cs="Times New Roman"/>
+          <w:sz w:val="24"/>
+          <w:szCs w:val="24"/>
+        </w:rPr>
+        <w:t xml:space="preserve"> </w:t>
+      </w:r>
+      <w:proofErr w:type="spellStart"/>
+      <w:r>
+        <w:rPr>
+          <w:rFonts w:ascii="Times New Roman" w:hAnsi="Times New Roman" w:cs="Times New Roman"/>
+          <w:sz w:val="24"/>
+          <w:szCs w:val="24"/>
+        </w:rPr>
+        <w:t>nga</w:t>
+      </w:r>
+      <w:proofErr w:type="spellEnd"/>
+      <w:r>
+        <w:rPr>
+          <w:rFonts w:ascii="Times New Roman" w:hAnsi="Times New Roman" w:cs="Times New Roman"/>
+          <w:sz w:val="24"/>
+          <w:szCs w:val="24"/>
+        </w:rPr>
+        <w:t xml:space="preserve"> </w:t>
+      </w:r>
+      <w:proofErr w:type="spellStart"/>
+      <w:r>
+        <w:rPr>
+          <w:rFonts w:ascii="Times New Roman" w:hAnsi="Times New Roman" w:cs="Times New Roman"/>
+          <w:sz w:val="24"/>
+          <w:szCs w:val="24"/>
+        </w:rPr>
+        <w:t>burimi</w:t>
+      </w:r>
+      <w:proofErr w:type="spellEnd"/>
+      <w:r>
+        <w:rPr>
+          <w:rFonts w:ascii="Times New Roman" w:hAnsi="Times New Roman" w:cs="Times New Roman"/>
+          <w:sz w:val="24"/>
+          <w:szCs w:val="24"/>
+        </w:rPr>
+        <w:t xml:space="preserve"> ne </w:t>
+      </w:r>
+      <w:proofErr w:type="spellStart"/>
+      <w:r>
+        <w:rPr>
+          <w:rFonts w:ascii="Times New Roman" w:hAnsi="Times New Roman" w:cs="Times New Roman"/>
+          <w:sz w:val="24"/>
+          <w:szCs w:val="24"/>
+        </w:rPr>
+        <w:t>fillim</w:t>
+      </w:r>
+      <w:proofErr w:type="spellEnd"/>
+      <w:r>
+        <w:rPr>
+          <w:rFonts w:ascii="Times New Roman" w:hAnsi="Times New Roman" w:cs="Times New Roman"/>
+          <w:sz w:val="24"/>
+          <w:szCs w:val="24"/>
+        </w:rPr>
+        <w:t xml:space="preserve"> </w:t>
+      </w:r>
+      <w:proofErr w:type="spellStart"/>
+      <w:r>
+        <w:rPr>
+          <w:rFonts w:ascii="Times New Roman" w:hAnsi="Times New Roman" w:cs="Times New Roman"/>
+          <w:sz w:val="24"/>
+          <w:szCs w:val="24"/>
+        </w:rPr>
+        <w:t>te</w:t>
+      </w:r>
+      <w:proofErr w:type="spellEnd"/>
+      <w:r>
+        <w:rPr>
+          <w:rFonts w:ascii="Times New Roman" w:hAnsi="Times New Roman" w:cs="Times New Roman"/>
+          <w:sz w:val="24"/>
+          <w:szCs w:val="24"/>
+        </w:rPr>
+        <w:t xml:space="preserve"> </w:t>
+      </w:r>
+      <w:proofErr w:type="spellStart"/>
+      <w:r>
+        <w:rPr>
+          <w:rFonts w:ascii="Times New Roman" w:hAnsi="Times New Roman" w:cs="Times New Roman"/>
+          <w:sz w:val="24"/>
+          <w:szCs w:val="24"/>
+        </w:rPr>
+        <w:t>iteracioneve</w:t>
+      </w:r>
+      <w:proofErr w:type="spellEnd"/>
+      <w:r>
+        <w:rPr>
+          <w:rFonts w:ascii="Times New Roman" w:hAnsi="Times New Roman" w:cs="Times New Roman"/>
+          <w:sz w:val="24"/>
+          <w:szCs w:val="24"/>
+        </w:rPr>
+        <w:t xml:space="preserve">. </w:t>
+      </w:r>
+      <w:proofErr w:type="spellStart"/>
+      <w:r>
+        <w:rPr>
+          <w:rFonts w:ascii="Times New Roman" w:hAnsi="Times New Roman" w:cs="Times New Roman"/>
+          <w:sz w:val="24"/>
+          <w:szCs w:val="24"/>
+        </w:rPr>
+        <w:t>Pra</w:t>
+      </w:r>
+      <w:proofErr w:type="spellEnd"/>
+      <w:r>
+        <w:rPr>
+          <w:rFonts w:ascii="Times New Roman" w:hAnsi="Times New Roman" w:cs="Times New Roman"/>
+          <w:sz w:val="24"/>
+          <w:szCs w:val="24"/>
+        </w:rPr>
+        <w:t xml:space="preserve">, </w:t>
+      </w:r>
+      <w:proofErr w:type="spellStart"/>
+      <w:r>
+        <w:rPr>
+          <w:rFonts w:ascii="Times New Roman" w:hAnsi="Times New Roman" w:cs="Times New Roman"/>
+          <w:sz w:val="24"/>
+          <w:szCs w:val="24"/>
+        </w:rPr>
+        <w:t>i</w:t>
+      </w:r>
+      <w:proofErr w:type="spellEnd"/>
+      <w:r>
+        <w:rPr>
+          <w:rFonts w:ascii="Times New Roman" w:hAnsi="Times New Roman" w:cs="Times New Roman"/>
+          <w:sz w:val="24"/>
+          <w:szCs w:val="24"/>
+        </w:rPr>
+        <w:t xml:space="preserve"> </w:t>
+      </w:r>
+      <w:proofErr w:type="spellStart"/>
+      <w:r>
+        <w:rPr>
+          <w:rFonts w:ascii="Times New Roman" w:hAnsi="Times New Roman" w:cs="Times New Roman"/>
+          <w:sz w:val="24"/>
+          <w:szCs w:val="24"/>
+        </w:rPr>
+        <w:t>bie</w:t>
+      </w:r>
+      <w:proofErr w:type="spellEnd"/>
+      <w:r>
+        <w:rPr>
+          <w:rFonts w:ascii="Times New Roman" w:hAnsi="Times New Roman" w:cs="Times New Roman"/>
+          <w:sz w:val="24"/>
+          <w:szCs w:val="24"/>
+        </w:rPr>
+        <w:t xml:space="preserve"> </w:t>
+      </w:r>
+      <w:proofErr w:type="spellStart"/>
+      <w:r>
+        <w:rPr>
+          <w:rFonts w:ascii="Times New Roman" w:hAnsi="Times New Roman" w:cs="Times New Roman"/>
+          <w:sz w:val="24"/>
+          <w:szCs w:val="24"/>
+        </w:rPr>
+        <w:t>qe</w:t>
+      </w:r>
+      <w:proofErr w:type="spellEnd"/>
+      <w:r>
+        <w:rPr>
+          <w:rFonts w:ascii="Times New Roman" w:hAnsi="Times New Roman" w:cs="Times New Roman"/>
+          <w:sz w:val="24"/>
+          <w:szCs w:val="24"/>
+        </w:rPr>
+        <w:t xml:space="preserve"> </w:t>
+      </w:r>
+      <w:proofErr w:type="spellStart"/>
+      <w:r>
+        <w:rPr>
+          <w:rFonts w:ascii="Times New Roman" w:hAnsi="Times New Roman" w:cs="Times New Roman"/>
+          <w:sz w:val="24"/>
+          <w:szCs w:val="24"/>
+        </w:rPr>
+        <w:t>kemi</w:t>
+      </w:r>
+      <w:proofErr w:type="spellEnd"/>
+      <w:r>
+        <w:rPr>
+          <w:rFonts w:ascii="Times New Roman" w:hAnsi="Times New Roman" w:cs="Times New Roman"/>
+          <w:sz w:val="24"/>
+          <w:szCs w:val="24"/>
+        </w:rPr>
+        <w:t xml:space="preserve"> </w:t>
+      </w:r>
+      <w:proofErr w:type="spellStart"/>
+      <w:r>
+        <w:rPr>
+          <w:rFonts w:ascii="Times New Roman" w:hAnsi="Times New Roman" w:cs="Times New Roman"/>
+          <w:sz w:val="24"/>
+          <w:szCs w:val="24"/>
+        </w:rPr>
+        <w:t>nje</w:t>
+      </w:r>
+      <w:proofErr w:type="spellEnd"/>
+      <w:r>
+        <w:rPr>
+          <w:rFonts w:ascii="Times New Roman" w:hAnsi="Times New Roman" w:cs="Times New Roman"/>
+          <w:sz w:val="24"/>
+          <w:szCs w:val="24"/>
+        </w:rPr>
+        <w:t xml:space="preserve"> </w:t>
+      </w:r>
+      <w:proofErr w:type="spellStart"/>
+      <w:r>
+        <w:rPr>
+          <w:rFonts w:ascii="Times New Roman" w:hAnsi="Times New Roman" w:cs="Times New Roman"/>
+          <w:sz w:val="24"/>
+          <w:szCs w:val="24"/>
+        </w:rPr>
+        <w:t>burim</w:t>
+      </w:r>
+      <w:proofErr w:type="spellEnd"/>
+      <w:r>
+        <w:rPr>
+          <w:rFonts w:ascii="Times New Roman" w:hAnsi="Times New Roman" w:cs="Times New Roman"/>
+          <w:sz w:val="24"/>
+          <w:szCs w:val="24"/>
+        </w:rPr>
+        <w:t xml:space="preserve"> virtual per </w:t>
+      </w:r>
+      <w:proofErr w:type="spellStart"/>
+      <w:r>
+        <w:rPr>
+          <w:rFonts w:ascii="Times New Roman" w:hAnsi="Times New Roman" w:cs="Times New Roman"/>
+          <w:sz w:val="24"/>
+          <w:szCs w:val="24"/>
+        </w:rPr>
+        <w:t>nyjet</w:t>
+      </w:r>
+      <w:proofErr w:type="spellEnd"/>
+      <w:r>
+        <w:rPr>
+          <w:rFonts w:ascii="Times New Roman" w:hAnsi="Times New Roman" w:cs="Times New Roman"/>
+          <w:sz w:val="24"/>
+          <w:szCs w:val="24"/>
+        </w:rPr>
+        <w:t xml:space="preserve">. </w:t>
+      </w:r>
+      <w:proofErr w:type="spellStart"/>
+      <w:r>
+        <w:rPr>
+          <w:rFonts w:ascii="Times New Roman" w:hAnsi="Times New Roman" w:cs="Times New Roman"/>
+          <w:sz w:val="24"/>
+          <w:szCs w:val="24"/>
+        </w:rPr>
+        <w:t>Megjithate</w:t>
+      </w:r>
+      <w:proofErr w:type="spellEnd"/>
+      <w:r>
+        <w:rPr>
+          <w:rFonts w:ascii="Times New Roman" w:hAnsi="Times New Roman" w:cs="Times New Roman"/>
+          <w:sz w:val="24"/>
+          <w:szCs w:val="24"/>
+        </w:rPr>
+        <w:t xml:space="preserve">, </w:t>
+      </w:r>
+      <w:proofErr w:type="spellStart"/>
+      <w:r>
+        <w:rPr>
+          <w:rFonts w:ascii="Times New Roman" w:hAnsi="Times New Roman" w:cs="Times New Roman"/>
+          <w:sz w:val="24"/>
+          <w:szCs w:val="24"/>
+        </w:rPr>
+        <w:t>algoritmi</w:t>
+      </w:r>
+      <w:proofErr w:type="spellEnd"/>
+      <w:r>
+        <w:rPr>
+          <w:rFonts w:ascii="Times New Roman" w:hAnsi="Times New Roman" w:cs="Times New Roman"/>
+          <w:sz w:val="24"/>
+          <w:szCs w:val="24"/>
+        </w:rPr>
+        <w:t xml:space="preserve"> </w:t>
+      </w:r>
+      <w:proofErr w:type="spellStart"/>
+      <w:r>
+        <w:rPr>
+          <w:rFonts w:ascii="Times New Roman" w:hAnsi="Times New Roman" w:cs="Times New Roman"/>
+          <w:sz w:val="24"/>
+          <w:szCs w:val="24"/>
+        </w:rPr>
+        <w:t>vazhdon</w:t>
+      </w:r>
+      <w:proofErr w:type="spellEnd"/>
+      <w:r>
+        <w:rPr>
+          <w:rFonts w:ascii="Times New Roman" w:hAnsi="Times New Roman" w:cs="Times New Roman"/>
+          <w:sz w:val="24"/>
+          <w:szCs w:val="24"/>
+        </w:rPr>
+        <w:t xml:space="preserve"> </w:t>
+      </w:r>
+      <w:proofErr w:type="spellStart"/>
+      <w:r>
+        <w:rPr>
+          <w:rFonts w:ascii="Times New Roman" w:hAnsi="Times New Roman" w:cs="Times New Roman"/>
+          <w:sz w:val="24"/>
+          <w:szCs w:val="24"/>
+        </w:rPr>
+        <w:t>te</w:t>
+      </w:r>
+      <w:proofErr w:type="spellEnd"/>
+      <w:r>
+        <w:rPr>
+          <w:rFonts w:ascii="Times New Roman" w:hAnsi="Times New Roman" w:cs="Times New Roman"/>
+          <w:sz w:val="24"/>
+          <w:szCs w:val="24"/>
+        </w:rPr>
+        <w:t xml:space="preserve"> </w:t>
+      </w:r>
+      <w:proofErr w:type="spellStart"/>
+      <w:r>
+        <w:rPr>
+          <w:rFonts w:ascii="Times New Roman" w:hAnsi="Times New Roman" w:cs="Times New Roman"/>
+          <w:sz w:val="24"/>
+          <w:szCs w:val="24"/>
+        </w:rPr>
+        <w:t>relaksoje</w:t>
+      </w:r>
+      <w:proofErr w:type="spellEnd"/>
+      <w:r>
+        <w:rPr>
+          <w:rFonts w:ascii="Times New Roman" w:hAnsi="Times New Roman" w:cs="Times New Roman"/>
+          <w:sz w:val="24"/>
+          <w:szCs w:val="24"/>
+        </w:rPr>
+        <w:t xml:space="preserve"> </w:t>
+      </w:r>
+      <w:proofErr w:type="spellStart"/>
+      <w:r>
+        <w:rPr>
+          <w:rFonts w:ascii="Times New Roman" w:hAnsi="Times New Roman" w:cs="Times New Roman"/>
+          <w:sz w:val="24"/>
+          <w:szCs w:val="24"/>
+        </w:rPr>
+        <w:t>lidhjet</w:t>
+      </w:r>
+      <w:proofErr w:type="spellEnd"/>
+      <w:r>
+        <w:rPr>
+          <w:rFonts w:ascii="Times New Roman" w:hAnsi="Times New Roman" w:cs="Times New Roman"/>
+          <w:sz w:val="24"/>
+          <w:szCs w:val="24"/>
+        </w:rPr>
+        <w:t xml:space="preserve"> </w:t>
+      </w:r>
+      <w:proofErr w:type="spellStart"/>
+      <w:r>
+        <w:rPr>
+          <w:rFonts w:ascii="Times New Roman" w:hAnsi="Times New Roman" w:cs="Times New Roman"/>
+          <w:sz w:val="24"/>
+          <w:szCs w:val="24"/>
+        </w:rPr>
+        <w:t>dhe</w:t>
+      </w:r>
+      <w:proofErr w:type="spellEnd"/>
+      <w:r>
+        <w:rPr>
+          <w:rFonts w:ascii="Times New Roman" w:hAnsi="Times New Roman" w:cs="Times New Roman"/>
+          <w:sz w:val="24"/>
+          <w:szCs w:val="24"/>
+        </w:rPr>
+        <w:t xml:space="preserve"> me </w:t>
+      </w:r>
+      <w:proofErr w:type="spellStart"/>
+      <w:r>
+        <w:rPr>
+          <w:rFonts w:ascii="Times New Roman" w:hAnsi="Times New Roman" w:cs="Times New Roman"/>
+          <w:sz w:val="24"/>
+          <w:szCs w:val="24"/>
+        </w:rPr>
+        <w:t>kalimin</w:t>
+      </w:r>
+      <w:proofErr w:type="spellEnd"/>
+      <w:r>
+        <w:rPr>
+          <w:rFonts w:ascii="Times New Roman" w:hAnsi="Times New Roman" w:cs="Times New Roman"/>
+          <w:sz w:val="24"/>
+          <w:szCs w:val="24"/>
+        </w:rPr>
+        <w:t xml:space="preserve"> e </w:t>
+      </w:r>
+      <w:proofErr w:type="spellStart"/>
+      <w:r>
+        <w:rPr>
+          <w:rFonts w:ascii="Times New Roman" w:hAnsi="Times New Roman" w:cs="Times New Roman"/>
+          <w:sz w:val="24"/>
+          <w:szCs w:val="24"/>
+        </w:rPr>
+        <w:t>kohes</w:t>
+      </w:r>
+      <w:proofErr w:type="spellEnd"/>
+      <w:r>
+        <w:rPr>
+          <w:rFonts w:ascii="Times New Roman" w:hAnsi="Times New Roman" w:cs="Times New Roman"/>
+          <w:sz w:val="24"/>
+          <w:szCs w:val="24"/>
+        </w:rPr>
+        <w:t xml:space="preserve"> </w:t>
+      </w:r>
+      <w:proofErr w:type="spellStart"/>
+      <w:r>
+        <w:rPr>
+          <w:rFonts w:ascii="Times New Roman" w:hAnsi="Times New Roman" w:cs="Times New Roman"/>
+          <w:sz w:val="24"/>
+          <w:szCs w:val="24"/>
+        </w:rPr>
+        <w:t>mund</w:t>
+      </w:r>
+      <w:proofErr w:type="spellEnd"/>
+      <w:r>
+        <w:rPr>
+          <w:rFonts w:ascii="Times New Roman" w:hAnsi="Times New Roman" w:cs="Times New Roman"/>
+          <w:sz w:val="24"/>
+          <w:szCs w:val="24"/>
+        </w:rPr>
+        <w:t xml:space="preserve"> </w:t>
+      </w:r>
+      <w:proofErr w:type="spellStart"/>
+      <w:r>
+        <w:rPr>
+          <w:rFonts w:ascii="Times New Roman" w:hAnsi="Times New Roman" w:cs="Times New Roman"/>
+          <w:sz w:val="24"/>
+          <w:szCs w:val="24"/>
+        </w:rPr>
+        <w:t>te</w:t>
+      </w:r>
+      <w:proofErr w:type="spellEnd"/>
+      <w:r>
+        <w:rPr>
+          <w:rFonts w:ascii="Times New Roman" w:hAnsi="Times New Roman" w:cs="Times New Roman"/>
+          <w:sz w:val="24"/>
+          <w:szCs w:val="24"/>
+        </w:rPr>
+        <w:t xml:space="preserve"> </w:t>
+      </w:r>
+      <w:proofErr w:type="spellStart"/>
+      <w:r>
+        <w:rPr>
+          <w:rFonts w:ascii="Times New Roman" w:hAnsi="Times New Roman" w:cs="Times New Roman"/>
+          <w:sz w:val="24"/>
+          <w:szCs w:val="24"/>
+        </w:rPr>
+        <w:t>detektoje</w:t>
+      </w:r>
+      <w:proofErr w:type="spellEnd"/>
+      <w:r>
+        <w:rPr>
+          <w:rFonts w:ascii="Times New Roman" w:hAnsi="Times New Roman" w:cs="Times New Roman"/>
+          <w:sz w:val="24"/>
+          <w:szCs w:val="24"/>
+        </w:rPr>
+        <w:t xml:space="preserve"> </w:t>
+      </w:r>
+      <w:proofErr w:type="spellStart"/>
+      <w:r>
+        <w:rPr>
+          <w:rFonts w:ascii="Times New Roman" w:hAnsi="Times New Roman" w:cs="Times New Roman"/>
+          <w:sz w:val="24"/>
+          <w:szCs w:val="24"/>
+        </w:rPr>
+        <w:t>cikle</w:t>
+      </w:r>
+      <w:proofErr w:type="spellEnd"/>
+      <w:r>
+        <w:rPr>
+          <w:rFonts w:ascii="Times New Roman" w:hAnsi="Times New Roman" w:cs="Times New Roman"/>
+          <w:sz w:val="24"/>
+          <w:szCs w:val="24"/>
+        </w:rPr>
+        <w:t xml:space="preserve"> negative. (</w:t>
+      </w:r>
+      <w:proofErr w:type="gramStart"/>
+      <w:r>
+        <w:rPr>
+          <w:rFonts w:ascii="Times New Roman" w:hAnsi="Times New Roman" w:cs="Times New Roman"/>
+          <w:sz w:val="24"/>
+          <w:szCs w:val="24"/>
+        </w:rPr>
+        <w:t>me</w:t>
+      </w:r>
+      <w:proofErr w:type="gramEnd"/>
+      <w:r>
+        <w:rPr>
+          <w:rFonts w:ascii="Times New Roman" w:hAnsi="Times New Roman" w:cs="Times New Roman"/>
+          <w:sz w:val="24"/>
+          <w:szCs w:val="24"/>
+        </w:rPr>
+        <w:t xml:space="preserve"> </w:t>
+      </w:r>
+      <w:proofErr w:type="spellStart"/>
+      <w:r>
+        <w:rPr>
+          <w:rFonts w:ascii="Times New Roman" w:hAnsi="Times New Roman" w:cs="Times New Roman"/>
+          <w:sz w:val="24"/>
+          <w:szCs w:val="24"/>
+        </w:rPr>
+        <w:t>te</w:t>
+      </w:r>
+      <w:proofErr w:type="spellEnd"/>
+      <w:r>
+        <w:rPr>
+          <w:rFonts w:ascii="Times New Roman" w:hAnsi="Times New Roman" w:cs="Times New Roman"/>
+          <w:sz w:val="24"/>
+          <w:szCs w:val="24"/>
+        </w:rPr>
+        <w:t xml:space="preserve"> </w:t>
+      </w:r>
+      <w:proofErr w:type="spellStart"/>
+      <w:r>
+        <w:rPr>
+          <w:rFonts w:ascii="Times New Roman" w:hAnsi="Times New Roman" w:cs="Times New Roman"/>
+          <w:sz w:val="24"/>
+          <w:szCs w:val="24"/>
+        </w:rPr>
+        <w:t>njejten</w:t>
+      </w:r>
+      <w:proofErr w:type="spellEnd"/>
+      <w:r>
+        <w:rPr>
+          <w:rFonts w:ascii="Times New Roman" w:hAnsi="Times New Roman" w:cs="Times New Roman"/>
+          <w:sz w:val="24"/>
+          <w:szCs w:val="24"/>
+        </w:rPr>
+        <w:t xml:space="preserve"> </w:t>
+      </w:r>
+      <w:proofErr w:type="spellStart"/>
+      <w:r>
+        <w:rPr>
+          <w:rFonts w:ascii="Times New Roman" w:hAnsi="Times New Roman" w:cs="Times New Roman"/>
+          <w:sz w:val="24"/>
+          <w:szCs w:val="24"/>
+        </w:rPr>
+        <w:t>logjike</w:t>
+      </w:r>
+      <w:proofErr w:type="spellEnd"/>
+      <w:r>
+        <w:rPr>
+          <w:rFonts w:ascii="Times New Roman" w:hAnsi="Times New Roman" w:cs="Times New Roman"/>
+          <w:sz w:val="24"/>
+          <w:szCs w:val="24"/>
+        </w:rPr>
+        <w:t xml:space="preserve">, </w:t>
+      </w:r>
+      <w:proofErr w:type="spellStart"/>
+      <w:r>
+        <w:rPr>
+          <w:rFonts w:ascii="Times New Roman" w:hAnsi="Times New Roman" w:cs="Times New Roman"/>
+          <w:sz w:val="24"/>
+          <w:szCs w:val="24"/>
+        </w:rPr>
+        <w:t>dmth</w:t>
+      </w:r>
+      <w:proofErr w:type="spellEnd"/>
+      <w:r>
+        <w:rPr>
+          <w:rFonts w:ascii="Times New Roman" w:hAnsi="Times New Roman" w:cs="Times New Roman"/>
+          <w:sz w:val="24"/>
+          <w:szCs w:val="24"/>
+        </w:rPr>
+        <w:t xml:space="preserve"> </w:t>
+      </w:r>
+      <w:proofErr w:type="spellStart"/>
+      <w:r>
+        <w:rPr>
+          <w:rFonts w:ascii="Times New Roman" w:hAnsi="Times New Roman" w:cs="Times New Roman"/>
+          <w:sz w:val="24"/>
+          <w:szCs w:val="24"/>
+        </w:rPr>
+        <w:t>nqs</w:t>
+      </w:r>
+      <w:proofErr w:type="spellEnd"/>
+      <w:r>
+        <w:rPr>
+          <w:rFonts w:ascii="Times New Roman" w:hAnsi="Times New Roman" w:cs="Times New Roman"/>
+          <w:sz w:val="24"/>
+          <w:szCs w:val="24"/>
+        </w:rPr>
+        <w:t xml:space="preserve"> pas V-1 </w:t>
+      </w:r>
+      <w:proofErr w:type="spellStart"/>
+      <w:r>
+        <w:rPr>
+          <w:rFonts w:ascii="Times New Roman" w:hAnsi="Times New Roman" w:cs="Times New Roman"/>
+          <w:sz w:val="24"/>
+          <w:szCs w:val="24"/>
+        </w:rPr>
+        <w:t>kalimeve</w:t>
+      </w:r>
+      <w:proofErr w:type="spellEnd"/>
+      <w:r>
+        <w:rPr>
+          <w:rFonts w:ascii="Times New Roman" w:hAnsi="Times New Roman" w:cs="Times New Roman"/>
+          <w:sz w:val="24"/>
+          <w:szCs w:val="24"/>
+        </w:rPr>
+        <w:t xml:space="preserve"> </w:t>
+      </w:r>
+      <w:proofErr w:type="spellStart"/>
+      <w:r>
+        <w:rPr>
+          <w:rFonts w:ascii="Times New Roman" w:hAnsi="Times New Roman" w:cs="Times New Roman"/>
+          <w:sz w:val="24"/>
+          <w:szCs w:val="24"/>
+        </w:rPr>
+        <w:t>kemi</w:t>
+      </w:r>
+      <w:proofErr w:type="spellEnd"/>
+      <w:r>
+        <w:rPr>
+          <w:rFonts w:ascii="Times New Roman" w:hAnsi="Times New Roman" w:cs="Times New Roman"/>
+          <w:sz w:val="24"/>
+          <w:szCs w:val="24"/>
+        </w:rPr>
+        <w:t xml:space="preserve"> </w:t>
+      </w:r>
+      <w:proofErr w:type="spellStart"/>
+      <w:r>
+        <w:rPr>
+          <w:rFonts w:ascii="Times New Roman" w:hAnsi="Times New Roman" w:cs="Times New Roman"/>
+          <w:sz w:val="24"/>
+          <w:szCs w:val="24"/>
+        </w:rPr>
+        <w:t>ndryshime</w:t>
+      </w:r>
+      <w:proofErr w:type="spellEnd"/>
+      <w:r>
+        <w:rPr>
+          <w:rFonts w:ascii="Times New Roman" w:hAnsi="Times New Roman" w:cs="Times New Roman"/>
+          <w:sz w:val="24"/>
+          <w:szCs w:val="24"/>
+        </w:rPr>
+        <w:t xml:space="preserve"> </w:t>
+      </w:r>
+      <w:proofErr w:type="spellStart"/>
+      <w:r>
+        <w:rPr>
+          <w:rFonts w:ascii="Times New Roman" w:hAnsi="Times New Roman" w:cs="Times New Roman"/>
+          <w:sz w:val="24"/>
+          <w:szCs w:val="24"/>
+        </w:rPr>
+        <w:t>dhe</w:t>
+      </w:r>
+      <w:proofErr w:type="spellEnd"/>
+      <w:r>
+        <w:rPr>
+          <w:rFonts w:ascii="Times New Roman" w:hAnsi="Times New Roman" w:cs="Times New Roman"/>
+          <w:sz w:val="24"/>
+          <w:szCs w:val="24"/>
+        </w:rPr>
+        <w:t xml:space="preserve"> </w:t>
+      </w:r>
+      <w:proofErr w:type="spellStart"/>
+      <w:r>
+        <w:rPr>
+          <w:rFonts w:ascii="Times New Roman" w:hAnsi="Times New Roman" w:cs="Times New Roman"/>
+          <w:sz w:val="24"/>
+          <w:szCs w:val="24"/>
+        </w:rPr>
+        <w:t>duhet</w:t>
+      </w:r>
+      <w:proofErr w:type="spellEnd"/>
+      <w:r>
+        <w:rPr>
+          <w:rFonts w:ascii="Times New Roman" w:hAnsi="Times New Roman" w:cs="Times New Roman"/>
+          <w:sz w:val="24"/>
+          <w:szCs w:val="24"/>
+        </w:rPr>
+        <w:t xml:space="preserve"> </w:t>
+      </w:r>
+      <w:proofErr w:type="spellStart"/>
+      <w:r>
+        <w:rPr>
+          <w:rFonts w:ascii="Times New Roman" w:hAnsi="Times New Roman" w:cs="Times New Roman"/>
+          <w:sz w:val="24"/>
+          <w:szCs w:val="24"/>
+        </w:rPr>
+        <w:t>te</w:t>
+      </w:r>
+      <w:proofErr w:type="spellEnd"/>
+      <w:r>
+        <w:rPr>
+          <w:rFonts w:ascii="Times New Roman" w:hAnsi="Times New Roman" w:cs="Times New Roman"/>
+          <w:sz w:val="24"/>
+          <w:szCs w:val="24"/>
+        </w:rPr>
+        <w:t xml:space="preserve"> </w:t>
+      </w:r>
+      <w:proofErr w:type="spellStart"/>
+      <w:r>
+        <w:rPr>
+          <w:rFonts w:ascii="Times New Roman" w:hAnsi="Times New Roman" w:cs="Times New Roman"/>
+          <w:sz w:val="24"/>
+          <w:szCs w:val="24"/>
+        </w:rPr>
+        <w:t>behet</w:t>
+      </w:r>
+      <w:proofErr w:type="spellEnd"/>
+      <w:r>
+        <w:rPr>
+          <w:rFonts w:ascii="Times New Roman" w:hAnsi="Times New Roman" w:cs="Times New Roman"/>
+          <w:sz w:val="24"/>
+          <w:szCs w:val="24"/>
+        </w:rPr>
+        <w:t xml:space="preserve"> </w:t>
+      </w:r>
+      <w:proofErr w:type="spellStart"/>
+      <w:r>
+        <w:rPr>
+          <w:rFonts w:ascii="Times New Roman" w:hAnsi="Times New Roman" w:cs="Times New Roman"/>
+          <w:sz w:val="24"/>
+          <w:szCs w:val="24"/>
+        </w:rPr>
+        <w:t>nje</w:t>
+      </w:r>
+      <w:proofErr w:type="spellEnd"/>
+      <w:r>
+        <w:rPr>
+          <w:rFonts w:ascii="Times New Roman" w:hAnsi="Times New Roman" w:cs="Times New Roman"/>
+          <w:sz w:val="24"/>
+          <w:szCs w:val="24"/>
+        </w:rPr>
+        <w:t xml:space="preserve"> </w:t>
+      </w:r>
+      <w:proofErr w:type="spellStart"/>
+      <w:r>
+        <w:rPr>
+          <w:rFonts w:ascii="Times New Roman" w:hAnsi="Times New Roman" w:cs="Times New Roman"/>
+          <w:sz w:val="24"/>
+          <w:szCs w:val="24"/>
+        </w:rPr>
+        <w:t>relaksim</w:t>
+      </w:r>
+      <w:proofErr w:type="spellEnd"/>
+      <w:r>
+        <w:rPr>
+          <w:rFonts w:ascii="Times New Roman" w:hAnsi="Times New Roman" w:cs="Times New Roman"/>
+          <w:sz w:val="24"/>
+          <w:szCs w:val="24"/>
+        </w:rPr>
+        <w:t xml:space="preserve"> </w:t>
+      </w:r>
+      <w:proofErr w:type="spellStart"/>
+      <w:r>
+        <w:rPr>
+          <w:rFonts w:ascii="Times New Roman" w:hAnsi="Times New Roman" w:cs="Times New Roman"/>
+          <w:sz w:val="24"/>
+          <w:szCs w:val="24"/>
+        </w:rPr>
+        <w:t>i</w:t>
+      </w:r>
+      <w:proofErr w:type="spellEnd"/>
+      <w:r>
+        <w:rPr>
+          <w:rFonts w:ascii="Times New Roman" w:hAnsi="Times New Roman" w:cs="Times New Roman"/>
+          <w:sz w:val="24"/>
+          <w:szCs w:val="24"/>
+        </w:rPr>
+        <w:t xml:space="preserve"> </w:t>
+      </w:r>
+      <w:proofErr w:type="spellStart"/>
+      <w:r>
+        <w:rPr>
+          <w:rFonts w:ascii="Times New Roman" w:hAnsi="Times New Roman" w:cs="Times New Roman"/>
+          <w:sz w:val="24"/>
+          <w:szCs w:val="24"/>
+        </w:rPr>
+        <w:t>ri</w:t>
+      </w:r>
+      <w:proofErr w:type="spellEnd"/>
+      <w:r>
+        <w:rPr>
+          <w:rFonts w:ascii="Times New Roman" w:hAnsi="Times New Roman" w:cs="Times New Roman"/>
+          <w:sz w:val="24"/>
+          <w:szCs w:val="24"/>
+        </w:rPr>
+        <w:t xml:space="preserve">, </w:t>
+      </w:r>
+      <w:proofErr w:type="spellStart"/>
+      <w:r>
+        <w:rPr>
+          <w:rFonts w:ascii="Times New Roman" w:hAnsi="Times New Roman" w:cs="Times New Roman"/>
+          <w:sz w:val="24"/>
+          <w:szCs w:val="24"/>
+        </w:rPr>
+        <w:t>dmth</w:t>
+      </w:r>
+      <w:proofErr w:type="spellEnd"/>
+      <w:r>
+        <w:rPr>
+          <w:rFonts w:ascii="Times New Roman" w:hAnsi="Times New Roman" w:cs="Times New Roman"/>
+          <w:sz w:val="24"/>
+          <w:szCs w:val="24"/>
+        </w:rPr>
+        <w:t xml:space="preserve"> ka </w:t>
+      </w:r>
+      <w:proofErr w:type="spellStart"/>
+      <w:r>
+        <w:rPr>
+          <w:rFonts w:ascii="Times New Roman" w:hAnsi="Times New Roman" w:cs="Times New Roman"/>
+          <w:sz w:val="24"/>
+          <w:szCs w:val="24"/>
+        </w:rPr>
+        <w:t>cikel</w:t>
+      </w:r>
+      <w:proofErr w:type="spellEnd"/>
+      <w:r>
+        <w:rPr>
+          <w:rFonts w:ascii="Times New Roman" w:hAnsi="Times New Roman" w:cs="Times New Roman"/>
+          <w:sz w:val="24"/>
+          <w:szCs w:val="24"/>
+        </w:rPr>
+        <w:t xml:space="preserve"> </w:t>
+      </w:r>
+      <w:proofErr w:type="spellStart"/>
+      <w:r>
+        <w:rPr>
+          <w:rFonts w:ascii="Times New Roman" w:hAnsi="Times New Roman" w:cs="Times New Roman"/>
+          <w:sz w:val="24"/>
+          <w:szCs w:val="24"/>
+        </w:rPr>
+        <w:t>negativ</w:t>
+      </w:r>
+      <w:proofErr w:type="spellEnd"/>
+      <w:r>
+        <w:rPr>
+          <w:rFonts w:ascii="Times New Roman" w:hAnsi="Times New Roman" w:cs="Times New Roman"/>
+          <w:sz w:val="24"/>
+          <w:szCs w:val="24"/>
+        </w:rPr>
+        <w:t>)</w:t>
       </w:r>
     </w:p>
     <w:p>
@@ -4497,10 +7887,10 @@
       <w:r>
         <w:rPr>
           <w:rFonts w:ascii="Times New Roman" w:hAnsi="Times New Roman" w:cs="Times New Roman"/>
-          <w:sz w:val="24"/>
-          <w:szCs w:val="24"/>
-        </w:rPr>
-        <w:lastRenderedPageBreak/>
+          <w:noProof/>
+          <w:sz w:val="24"/>
+          <w:szCs w:val="24"/>
+        </w:rPr>
         <w:drawing>
           <wp:inline distT="0" distB="0" distL="0" distR="0" wp14:anchorId="42EF0EA6" wp14:editId="50E36735">
             <wp:extent cx="4640580" cy="3182466"/>
@@ -4659,9 +8049,11 @@
       <w:r>
         <w:rPr>
           <w:rFonts w:ascii="Times New Roman" w:hAnsi="Times New Roman" w:cs="Times New Roman"/>
-          <w:sz w:val="24"/>
-          <w:szCs w:val="24"/>
-        </w:rPr>
+          <w:noProof/>
+          <w:sz w:val="24"/>
+          <w:szCs w:val="24"/>
+        </w:rPr>
+        <w:lastRenderedPageBreak/>
         <w:drawing>
           <wp:inline distT="0" distB="0" distL="0" distR="0" wp14:anchorId="64576A92" wp14:editId="732CA3AA">
             <wp:extent cx="4442460" cy="2633641"/>
@@ -4736,7 +8128,6 @@
           <w:sz w:val="24"/>
           <w:szCs w:val="24"/>
         </w:rPr>
-        <w:lastRenderedPageBreak/>
         <w:drawing>
           <wp:inline distT="0" distB="0" distL="0" distR="0" wp14:anchorId="3707B93E" wp14:editId="224FD074">
             <wp:extent cx="4046220" cy="1393307"/>

</xml_diff>

<commit_message>
zgjidhja e ushtrimit 13 me DijkstraSPClient
</commit_message>
<xml_diff>
--- a/Graphs/Ushtrime shtesë, Algorithms 4.docx
+++ b/Graphs/Ushtrime shtesë, Algorithms 4.docx
@@ -4883,16 +4883,16 @@
           <w:sz w:val="24"/>
           <w:szCs w:val="24"/>
         </w:rPr>
-        <w:t xml:space="preserve"> l</w:t>
-      </w:r>
-      <w:proofErr w:type="spellStart"/>
-      <w:r>
-        <w:rPr>
-          <w:rFonts w:ascii="Times New Roman" w:hAnsi="Times New Roman" w:cs="Times New Roman"/>
-          <w:sz w:val="24"/>
-          <w:szCs w:val="24"/>
-        </w:rPr>
-        <w:t>idhjet</w:t>
+        <w:t xml:space="preserve"> </w:t>
+      </w:r>
+      <w:proofErr w:type="spellStart"/>
+      <w:r>
+        <w:rPr>
+          <w:rFonts w:ascii="Times New Roman" w:hAnsi="Times New Roman" w:cs="Times New Roman"/>
+          <w:sz w:val="24"/>
+          <w:szCs w:val="24"/>
+        </w:rPr>
+        <w:t>lidhjet</w:t>
       </w:r>
       <w:proofErr w:type="spellEnd"/>
       <w:r>
@@ -6159,99 +6159,6 @@
     </w:p>
     <w:p>
       <w:pPr>
-        <w:pStyle w:val="ListParagraph"/>
-        <w:numPr>
-          <w:ilvl w:val="0"/>
-          <w:numId w:val="1"/>
-        </w:numPr>
-        <w:rPr>
-          <w:rFonts w:ascii="Times New Roman" w:hAnsi="Times New Roman" w:cs="Times New Roman"/>
-          <w:sz w:val="24"/>
-          <w:szCs w:val="24"/>
-        </w:rPr>
-      </w:pPr>
-      <w:r>
-        <w:rPr>
-          <w:rFonts w:ascii="Times New Roman" w:hAnsi="Times New Roman" w:cs="Times New Roman"/>
-          <w:b/>
-          <w:bCs/>
-          <w:color w:val="000000"/>
-          <w:sz w:val="24"/>
-          <w:szCs w:val="24"/>
-        </w:rPr>
-        <w:t>To do</w:t>
-      </w:r>
-      <w:r>
-        <w:rPr>
-          <w:rFonts w:ascii="Times New Roman" w:hAnsi="Times New Roman" w:cs="Times New Roman"/>
-          <w:color w:val="000000"/>
-          <w:sz w:val="24"/>
-          <w:szCs w:val="24"/>
-        </w:rPr>
-        <w:t xml:space="preserve">. </w:t>
-      </w:r>
-      <w:r>
-        <w:rPr>
-          <w:rFonts w:ascii="Times New Roman" w:hAnsi="Times New Roman" w:cs="Times New Roman"/>
-          <w:color w:val="000000"/>
-          <w:sz w:val="24"/>
-          <w:szCs w:val="24"/>
-        </w:rPr>
-        <w:t>The</w:t>
-      </w:r>
-      <w:r>
-        <w:rPr>
-          <w:rFonts w:ascii="Times New Roman" w:hAnsi="Times New Roman" w:cs="Times New Roman"/>
-          <w:color w:val="000000"/>
-          <w:sz w:val="24"/>
-          <w:szCs w:val="24"/>
-        </w:rPr>
-        <w:t xml:space="preserve"> diameter of a digraph is the length of the maximum-length shortest path connecting two vertices. Write a </w:t>
-      </w:r>
-      <w:proofErr w:type="spellStart"/>
-      <w:r>
-        <w:rPr>
-          <w:rFonts w:ascii="Times New Roman" w:hAnsi="Times New Roman" w:cs="Times New Roman"/>
-          <w:color w:val="000000"/>
-          <w:sz w:val="24"/>
-          <w:szCs w:val="24"/>
-        </w:rPr>
-        <w:t>DijkstraSP</w:t>
-      </w:r>
-      <w:proofErr w:type="spellEnd"/>
-      <w:r>
-        <w:rPr>
-          <w:rFonts w:ascii="Times New Roman" w:hAnsi="Times New Roman" w:cs="Times New Roman"/>
-          <w:color w:val="000000"/>
-          <w:sz w:val="24"/>
-          <w:szCs w:val="24"/>
-        </w:rPr>
-        <w:t xml:space="preserve"> client that finds the diameter of a given </w:t>
-      </w:r>
-      <w:proofErr w:type="spellStart"/>
-      <w:r>
-        <w:rPr>
-          <w:rFonts w:ascii="Times New Roman" w:hAnsi="Times New Roman" w:cs="Times New Roman"/>
-          <w:color w:val="000000"/>
-          <w:sz w:val="24"/>
-          <w:szCs w:val="24"/>
-        </w:rPr>
-        <w:t>EdgeWeightedDigraph</w:t>
-      </w:r>
-      <w:proofErr w:type="spellEnd"/>
-      <w:r>
-        <w:rPr>
-          <w:rFonts w:ascii="Times New Roman" w:hAnsi="Times New Roman" w:cs="Times New Roman"/>
-          <w:color w:val="000000"/>
-          <w:sz w:val="24"/>
-          <w:szCs w:val="24"/>
-        </w:rPr>
-        <w:t xml:space="preserve"> that has nonnegative weights.</w:t>
-      </w:r>
-    </w:p>
-    <w:p>
-      <w:pPr>
-        <w:ind w:left="360"/>
         <w:rPr>
           <w:rFonts w:ascii="Times New Roman" w:hAnsi="Times New Roman" w:cs="Times New Roman"/>
           <w:sz w:val="24"/>
@@ -6275,28 +6182,60 @@
       <w:r>
         <w:rPr>
           <w:rFonts w:ascii="Times New Roman" w:hAnsi="Times New Roman" w:cs="Times New Roman"/>
-          <w:sz w:val="24"/>
-          <w:szCs w:val="24"/>
-        </w:rPr>
-        <w:t xml:space="preserve">What happens to Bellman-Ford if there is a negative cycle on the path from s to v and then you call </w:t>
-      </w:r>
-      <w:proofErr w:type="spellStart"/>
-      <w:r>
-        <w:rPr>
-          <w:rFonts w:ascii="Times New Roman" w:hAnsi="Times New Roman" w:cs="Times New Roman"/>
-          <w:sz w:val="24"/>
-          <w:szCs w:val="24"/>
-        </w:rPr>
-        <w:t>pathTo</w:t>
-      </w:r>
-      <w:proofErr w:type="spellEnd"/>
-      <w:r>
-        <w:rPr>
-          <w:rFonts w:ascii="Times New Roman" w:hAnsi="Times New Roman" w:cs="Times New Roman"/>
-          <w:sz w:val="24"/>
-          <w:szCs w:val="24"/>
-        </w:rPr>
-        <w:t>(v)?</w:t>
+          <w:color w:val="000000"/>
+          <w:sz w:val="24"/>
+          <w:szCs w:val="24"/>
+        </w:rPr>
+        <w:t>The</w:t>
+      </w:r>
+      <w:r>
+        <w:rPr>
+          <w:rFonts w:ascii="Times New Roman" w:hAnsi="Times New Roman" w:cs="Times New Roman"/>
+          <w:color w:val="000000"/>
+          <w:sz w:val="24"/>
+          <w:szCs w:val="24"/>
+        </w:rPr>
+        <w:t xml:space="preserve"> diameter of a digraph is the length of the maximum-length shortest path connecting two vertices. Write a </w:t>
+      </w:r>
+      <w:proofErr w:type="spellStart"/>
+      <w:r>
+        <w:rPr>
+          <w:rFonts w:ascii="Times New Roman" w:hAnsi="Times New Roman" w:cs="Times New Roman"/>
+          <w:color w:val="000000"/>
+          <w:sz w:val="24"/>
+          <w:szCs w:val="24"/>
+        </w:rPr>
+        <w:t>DijkstraSP</w:t>
+      </w:r>
+      <w:proofErr w:type="spellEnd"/>
+      <w:r>
+        <w:rPr>
+          <w:rFonts w:ascii="Times New Roman" w:hAnsi="Times New Roman" w:cs="Times New Roman"/>
+          <w:color w:val="000000"/>
+          <w:sz w:val="24"/>
+          <w:szCs w:val="24"/>
+        </w:rPr>
+        <w:t xml:space="preserve"> client that finds the diameter of a given </w:t>
+      </w:r>
+      <w:proofErr w:type="spellStart"/>
+      <w:r>
+        <w:rPr>
+          <w:rFonts w:ascii="Times New Roman" w:hAnsi="Times New Roman" w:cs="Times New Roman"/>
+          <w:color w:val="000000"/>
+          <w:sz w:val="24"/>
+          <w:szCs w:val="24"/>
+        </w:rPr>
+        <w:t>EdgeWeightedDigraph</w:t>
+      </w:r>
+      <w:proofErr w:type="spellEnd"/>
+      <w:r>
+        <w:rPr>
+          <w:rFonts w:ascii="Times New Roman" w:hAnsi="Times New Roman" w:cs="Times New Roman"/>
+          <w:color w:val="000000"/>
+          <w:sz w:val="24"/>
+          <w:szCs w:val="24"/>
+        </w:rPr>
+        <w:t xml:space="preserve"> that has nonnegative weights.</w:t>
       </w:r>
     </w:p>
     <w:p>
@@ -6312,6 +6251,7 @@
     <w:p>
       <w:pPr>
         <w:pStyle w:val="ListParagraph"/>
+        <w:ind w:left="630"/>
         <w:rPr>
           <w:rFonts w:ascii="Times New Roman" w:hAnsi="Times New Roman" w:cs="Times New Roman"/>
           <w:sz w:val="24"/>
@@ -6321,46 +6261,20 @@
       <w:r>
         <w:rPr>
           <w:rFonts w:ascii="Times New Roman" w:hAnsi="Times New Roman" w:cs="Times New Roman"/>
-          <w:sz w:val="24"/>
-          <w:szCs w:val="24"/>
-        </w:rPr>
-        <w:t xml:space="preserve">Answer: Do </w:t>
-      </w:r>
-      <w:proofErr w:type="spellStart"/>
-      <w:r>
-        <w:rPr>
-          <w:rFonts w:ascii="Times New Roman" w:hAnsi="Times New Roman" w:cs="Times New Roman"/>
-          <w:sz w:val="24"/>
-          <w:szCs w:val="24"/>
-        </w:rPr>
-        <w:t>kishim</w:t>
-      </w:r>
-      <w:proofErr w:type="spellEnd"/>
-      <w:r>
-        <w:rPr>
-          <w:rFonts w:ascii="Times New Roman" w:hAnsi="Times New Roman" w:cs="Times New Roman"/>
-          <w:sz w:val="24"/>
-          <w:szCs w:val="24"/>
-        </w:rPr>
-        <w:t xml:space="preserve"> </w:t>
-      </w:r>
-      <w:proofErr w:type="spellStart"/>
-      <w:r>
-        <w:rPr>
-          <w:rFonts w:ascii="Times New Roman" w:hAnsi="Times New Roman" w:cs="Times New Roman"/>
-          <w:sz w:val="24"/>
-          <w:szCs w:val="24"/>
-        </w:rPr>
-        <w:t>cikel</w:t>
-      </w:r>
-      <w:proofErr w:type="spellEnd"/>
-      <w:r>
-        <w:rPr>
-          <w:rFonts w:ascii="Times New Roman" w:hAnsi="Times New Roman" w:cs="Times New Roman"/>
-          <w:sz w:val="24"/>
-          <w:szCs w:val="24"/>
-        </w:rPr>
-        <w:t xml:space="preserve"> </w:t>
+          <w:b/>
+          <w:bCs/>
+          <w:sz w:val="24"/>
+          <w:szCs w:val="24"/>
+        </w:rPr>
+        <w:t>Solution</w:t>
+      </w:r>
+      <w:r>
+        <w:rPr>
+          <w:rFonts w:ascii="Times New Roman" w:hAnsi="Times New Roman" w:cs="Times New Roman"/>
+          <w:sz w:val="24"/>
+          <w:szCs w:val="24"/>
+        </w:rPr>
+        <w:t xml:space="preserve">. Pasi </w:t>
       </w:r>
       <w:proofErr w:type="spellStart"/>
       <w:r>
@@ -6378,29 +6292,228 @@
           <w:sz w:val="24"/>
           <w:szCs w:val="24"/>
         </w:rPr>
-        <w:t xml:space="preserve"> </w:t>
-      </w:r>
-      <w:proofErr w:type="spellStart"/>
-      <w:r>
-        <w:rPr>
-          <w:rFonts w:ascii="Times New Roman" w:hAnsi="Times New Roman" w:cs="Times New Roman"/>
-          <w:sz w:val="24"/>
-          <w:szCs w:val="24"/>
-        </w:rPr>
-        <w:t>pafundem</w:t>
-      </w:r>
-      <w:proofErr w:type="spellEnd"/>
-      <w:r>
-        <w:rPr>
-          <w:rFonts w:ascii="Times New Roman" w:hAnsi="Times New Roman" w:cs="Times New Roman"/>
-          <w:sz w:val="24"/>
-          <w:szCs w:val="24"/>
-        </w:rPr>
-        <w:t>.</w:t>
+        <w:t xml:space="preserve"> jete </w:t>
+      </w:r>
+      <w:proofErr w:type="spellStart"/>
+      <w:r>
+        <w:rPr>
+          <w:rFonts w:ascii="Times New Roman" w:hAnsi="Times New Roman" w:cs="Times New Roman"/>
+          <w:sz w:val="24"/>
+          <w:szCs w:val="24"/>
+        </w:rPr>
+        <w:t>bere</w:t>
+      </w:r>
+      <w:proofErr w:type="spellEnd"/>
+      <w:r>
+        <w:rPr>
+          <w:rFonts w:ascii="Times New Roman" w:hAnsi="Times New Roman" w:cs="Times New Roman"/>
+          <w:sz w:val="24"/>
+          <w:szCs w:val="24"/>
+        </w:rPr>
+        <w:t xml:space="preserve"> Dijkstra per </w:t>
+      </w:r>
+      <w:proofErr w:type="spellStart"/>
+      <w:r>
+        <w:rPr>
+          <w:rFonts w:ascii="Times New Roman" w:hAnsi="Times New Roman" w:cs="Times New Roman"/>
+          <w:sz w:val="24"/>
+          <w:szCs w:val="24"/>
+        </w:rPr>
+        <w:t>te</w:t>
+      </w:r>
+      <w:proofErr w:type="spellEnd"/>
+      <w:r>
+        <w:rPr>
+          <w:rFonts w:ascii="Times New Roman" w:hAnsi="Times New Roman" w:cs="Times New Roman"/>
+          <w:sz w:val="24"/>
+          <w:szCs w:val="24"/>
+        </w:rPr>
+        <w:t xml:space="preserve"> </w:t>
+      </w:r>
+      <w:proofErr w:type="spellStart"/>
+      <w:r>
+        <w:rPr>
+          <w:rFonts w:ascii="Times New Roman" w:hAnsi="Times New Roman" w:cs="Times New Roman"/>
+          <w:sz w:val="24"/>
+          <w:szCs w:val="24"/>
+        </w:rPr>
+        <w:t>gjitha</w:t>
+      </w:r>
+      <w:proofErr w:type="spellEnd"/>
+      <w:r>
+        <w:rPr>
+          <w:rFonts w:ascii="Times New Roman" w:hAnsi="Times New Roman" w:cs="Times New Roman"/>
+          <w:sz w:val="24"/>
+          <w:szCs w:val="24"/>
+        </w:rPr>
+        <w:t xml:space="preserve"> </w:t>
+      </w:r>
+      <w:proofErr w:type="spellStart"/>
+      <w:r>
+        <w:rPr>
+          <w:rFonts w:ascii="Times New Roman" w:hAnsi="Times New Roman" w:cs="Times New Roman"/>
+          <w:sz w:val="24"/>
+          <w:szCs w:val="24"/>
+        </w:rPr>
+        <w:t>nyjet</w:t>
+      </w:r>
+      <w:proofErr w:type="spellEnd"/>
+      <w:r>
+        <w:rPr>
+          <w:rFonts w:ascii="Times New Roman" w:hAnsi="Times New Roman" w:cs="Times New Roman"/>
+          <w:sz w:val="24"/>
+          <w:szCs w:val="24"/>
+        </w:rPr>
+        <w:t xml:space="preserve"> </w:t>
+      </w:r>
+      <w:proofErr w:type="spellStart"/>
+      <w:r>
+        <w:rPr>
+          <w:rFonts w:ascii="Times New Roman" w:hAnsi="Times New Roman" w:cs="Times New Roman"/>
+          <w:sz w:val="24"/>
+          <w:szCs w:val="24"/>
+        </w:rPr>
+        <w:t>si</w:t>
+      </w:r>
+      <w:proofErr w:type="spellEnd"/>
+      <w:r>
+        <w:rPr>
+          <w:rFonts w:ascii="Times New Roman" w:hAnsi="Times New Roman" w:cs="Times New Roman"/>
+          <w:sz w:val="24"/>
+          <w:szCs w:val="24"/>
+        </w:rPr>
+        <w:t xml:space="preserve"> </w:t>
+      </w:r>
+      <w:proofErr w:type="spellStart"/>
+      <w:r>
+        <w:rPr>
+          <w:rFonts w:ascii="Times New Roman" w:hAnsi="Times New Roman" w:cs="Times New Roman"/>
+          <w:sz w:val="24"/>
+          <w:szCs w:val="24"/>
+        </w:rPr>
+        <w:t>zakonisht</w:t>
+      </w:r>
+      <w:proofErr w:type="spellEnd"/>
+      <w:r>
+        <w:rPr>
+          <w:rFonts w:ascii="Times New Roman" w:hAnsi="Times New Roman" w:cs="Times New Roman"/>
+          <w:sz w:val="24"/>
+          <w:szCs w:val="24"/>
+        </w:rPr>
+        <w:t xml:space="preserve">, do </w:t>
+      </w:r>
+      <w:proofErr w:type="spellStart"/>
+      <w:r>
+        <w:rPr>
+          <w:rFonts w:ascii="Times New Roman" w:hAnsi="Times New Roman" w:cs="Times New Roman"/>
+          <w:sz w:val="24"/>
+          <w:szCs w:val="24"/>
+        </w:rPr>
+        <w:t>marrim</w:t>
+      </w:r>
+      <w:proofErr w:type="spellEnd"/>
+      <w:r>
+        <w:rPr>
+          <w:rFonts w:ascii="Times New Roman" w:hAnsi="Times New Roman" w:cs="Times New Roman"/>
+          <w:sz w:val="24"/>
+          <w:szCs w:val="24"/>
+        </w:rPr>
+        <w:t xml:space="preserve"> </w:t>
+      </w:r>
+      <w:proofErr w:type="spellStart"/>
+      <w:r>
+        <w:rPr>
+          <w:rFonts w:ascii="Times New Roman" w:hAnsi="Times New Roman" w:cs="Times New Roman"/>
+          <w:sz w:val="24"/>
+          <w:szCs w:val="24"/>
+        </w:rPr>
+        <w:t>vleren</w:t>
+      </w:r>
+      <w:proofErr w:type="spellEnd"/>
+      <w:r>
+        <w:rPr>
+          <w:rFonts w:ascii="Times New Roman" w:hAnsi="Times New Roman" w:cs="Times New Roman"/>
+          <w:sz w:val="24"/>
+          <w:szCs w:val="24"/>
+        </w:rPr>
+        <w:t xml:space="preserve"> </w:t>
+      </w:r>
+      <w:proofErr w:type="spellStart"/>
+      <w:r>
+        <w:rPr>
+          <w:rFonts w:ascii="Times New Roman" w:hAnsi="Times New Roman" w:cs="Times New Roman"/>
+          <w:sz w:val="24"/>
+          <w:szCs w:val="24"/>
+        </w:rPr>
+        <w:t>maksimale</w:t>
+      </w:r>
+      <w:proofErr w:type="spellEnd"/>
+      <w:r>
+        <w:rPr>
+          <w:rFonts w:ascii="Times New Roman" w:hAnsi="Times New Roman" w:cs="Times New Roman"/>
+          <w:sz w:val="24"/>
+          <w:szCs w:val="24"/>
+        </w:rPr>
+        <w:t xml:space="preserve"> </w:t>
+      </w:r>
+      <w:proofErr w:type="spellStart"/>
+      <w:r>
+        <w:rPr>
+          <w:rFonts w:ascii="Times New Roman" w:hAnsi="Times New Roman" w:cs="Times New Roman"/>
+          <w:sz w:val="24"/>
+          <w:szCs w:val="24"/>
+        </w:rPr>
+        <w:t>te</w:t>
+      </w:r>
+      <w:proofErr w:type="spellEnd"/>
+      <w:r>
+        <w:rPr>
+          <w:rFonts w:ascii="Times New Roman" w:hAnsi="Times New Roman" w:cs="Times New Roman"/>
+          <w:sz w:val="24"/>
+          <w:szCs w:val="24"/>
+        </w:rPr>
+        <w:t xml:space="preserve"> </w:t>
+      </w:r>
+      <w:proofErr w:type="spellStart"/>
+      <w:r>
+        <w:rPr>
+          <w:rFonts w:ascii="Times New Roman" w:hAnsi="Times New Roman" w:cs="Times New Roman"/>
+          <w:sz w:val="24"/>
+          <w:szCs w:val="24"/>
+        </w:rPr>
+        <w:t>vektorit</w:t>
+      </w:r>
+      <w:proofErr w:type="spellEnd"/>
+      <w:r>
+        <w:rPr>
+          <w:rFonts w:ascii="Times New Roman" w:hAnsi="Times New Roman" w:cs="Times New Roman"/>
+          <w:sz w:val="24"/>
+          <w:szCs w:val="24"/>
+        </w:rPr>
+        <w:t xml:space="preserve"> </w:t>
+      </w:r>
+      <w:proofErr w:type="spellStart"/>
+      <w:r>
+        <w:rPr>
+          <w:rFonts w:ascii="Times New Roman" w:hAnsi="Times New Roman" w:cs="Times New Roman"/>
+          <w:sz w:val="24"/>
+          <w:szCs w:val="24"/>
+        </w:rPr>
+        <w:t>distTo</w:t>
+      </w:r>
+      <w:proofErr w:type="spellEnd"/>
+      <w:r>
+        <w:rPr>
+          <w:rFonts w:ascii="Times New Roman" w:hAnsi="Times New Roman" w:cs="Times New Roman"/>
+          <w:sz w:val="24"/>
+          <w:szCs w:val="24"/>
+        </w:rPr>
+        <w:t xml:space="preserve">. </w:t>
       </w:r>
     </w:p>
     <w:p>
       <w:pPr>
+        <w:ind w:left="360"/>
         <w:rPr>
           <w:rFonts w:ascii="Times New Roman" w:hAnsi="Times New Roman" w:cs="Times New Roman"/>
           <w:sz w:val="24"/>
@@ -6428,6 +6541,155 @@
           <w:szCs w:val="24"/>
         </w:rPr>
         <w:lastRenderedPageBreak/>
+        <w:t xml:space="preserve">What happens to Bellman-Ford if there is a negative cycle on the path from s to v and then you call </w:t>
+      </w:r>
+      <w:proofErr w:type="spellStart"/>
+      <w:r>
+        <w:rPr>
+          <w:rFonts w:ascii="Times New Roman" w:hAnsi="Times New Roman" w:cs="Times New Roman"/>
+          <w:sz w:val="24"/>
+          <w:szCs w:val="24"/>
+        </w:rPr>
+        <w:t>pathTo</w:t>
+      </w:r>
+      <w:proofErr w:type="spellEnd"/>
+      <w:r>
+        <w:rPr>
+          <w:rFonts w:ascii="Times New Roman" w:hAnsi="Times New Roman" w:cs="Times New Roman"/>
+          <w:sz w:val="24"/>
+          <w:szCs w:val="24"/>
+        </w:rPr>
+        <w:t>(v)?</w:t>
+      </w:r>
+    </w:p>
+    <w:p>
+      <w:pPr>
+        <w:pStyle w:val="ListParagraph"/>
+        <w:rPr>
+          <w:rFonts w:ascii="Times New Roman" w:hAnsi="Times New Roman" w:cs="Times New Roman"/>
+          <w:sz w:val="24"/>
+          <w:szCs w:val="24"/>
+        </w:rPr>
+      </w:pPr>
+    </w:p>
+    <w:p>
+      <w:pPr>
+        <w:pStyle w:val="ListParagraph"/>
+        <w:rPr>
+          <w:rFonts w:ascii="Times New Roman" w:hAnsi="Times New Roman" w:cs="Times New Roman"/>
+          <w:sz w:val="24"/>
+          <w:szCs w:val="24"/>
+        </w:rPr>
+      </w:pPr>
+      <w:r>
+        <w:rPr>
+          <w:rFonts w:ascii="Times New Roman" w:hAnsi="Times New Roman" w:cs="Times New Roman"/>
+          <w:sz w:val="24"/>
+          <w:szCs w:val="24"/>
+        </w:rPr>
+        <w:t xml:space="preserve">Answer: Do </w:t>
+      </w:r>
+      <w:proofErr w:type="spellStart"/>
+      <w:r>
+        <w:rPr>
+          <w:rFonts w:ascii="Times New Roman" w:hAnsi="Times New Roman" w:cs="Times New Roman"/>
+          <w:sz w:val="24"/>
+          <w:szCs w:val="24"/>
+        </w:rPr>
+        <w:t>kishim</w:t>
+      </w:r>
+      <w:proofErr w:type="spellEnd"/>
+      <w:r>
+        <w:rPr>
+          <w:rFonts w:ascii="Times New Roman" w:hAnsi="Times New Roman" w:cs="Times New Roman"/>
+          <w:sz w:val="24"/>
+          <w:szCs w:val="24"/>
+        </w:rPr>
+        <w:t xml:space="preserve"> </w:t>
+      </w:r>
+      <w:proofErr w:type="spellStart"/>
+      <w:r>
+        <w:rPr>
+          <w:rFonts w:ascii="Times New Roman" w:hAnsi="Times New Roman" w:cs="Times New Roman"/>
+          <w:sz w:val="24"/>
+          <w:szCs w:val="24"/>
+        </w:rPr>
+        <w:t>cikel</w:t>
+      </w:r>
+      <w:proofErr w:type="spellEnd"/>
+      <w:r>
+        <w:rPr>
+          <w:rFonts w:ascii="Times New Roman" w:hAnsi="Times New Roman" w:cs="Times New Roman"/>
+          <w:sz w:val="24"/>
+          <w:szCs w:val="24"/>
+        </w:rPr>
+        <w:t xml:space="preserve"> </w:t>
+      </w:r>
+      <w:proofErr w:type="spellStart"/>
+      <w:r>
+        <w:rPr>
+          <w:rFonts w:ascii="Times New Roman" w:hAnsi="Times New Roman" w:cs="Times New Roman"/>
+          <w:sz w:val="24"/>
+          <w:szCs w:val="24"/>
+        </w:rPr>
+        <w:t>te</w:t>
+      </w:r>
+      <w:proofErr w:type="spellEnd"/>
+      <w:r>
+        <w:rPr>
+          <w:rFonts w:ascii="Times New Roman" w:hAnsi="Times New Roman" w:cs="Times New Roman"/>
+          <w:sz w:val="24"/>
+          <w:szCs w:val="24"/>
+        </w:rPr>
+        <w:t xml:space="preserve"> </w:t>
+      </w:r>
+      <w:proofErr w:type="spellStart"/>
+      <w:r>
+        <w:rPr>
+          <w:rFonts w:ascii="Times New Roman" w:hAnsi="Times New Roman" w:cs="Times New Roman"/>
+          <w:sz w:val="24"/>
+          <w:szCs w:val="24"/>
+        </w:rPr>
+        <w:t>pafundem</w:t>
+      </w:r>
+      <w:proofErr w:type="spellEnd"/>
+      <w:r>
+        <w:rPr>
+          <w:rFonts w:ascii="Times New Roman" w:hAnsi="Times New Roman" w:cs="Times New Roman"/>
+          <w:sz w:val="24"/>
+          <w:szCs w:val="24"/>
+        </w:rPr>
+        <w:t>.</w:t>
+      </w:r>
+    </w:p>
+    <w:p>
+      <w:pPr>
+        <w:rPr>
+          <w:rFonts w:ascii="Times New Roman" w:hAnsi="Times New Roman" w:cs="Times New Roman"/>
+          <w:sz w:val="24"/>
+          <w:szCs w:val="24"/>
+        </w:rPr>
+      </w:pPr>
+    </w:p>
+    <w:p>
+      <w:pPr>
+        <w:pStyle w:val="ListParagraph"/>
+        <w:numPr>
+          <w:ilvl w:val="0"/>
+          <w:numId w:val="1"/>
+        </w:numPr>
+        <w:rPr>
+          <w:rFonts w:ascii="Times New Roman" w:hAnsi="Times New Roman" w:cs="Times New Roman"/>
+          <w:sz w:val="24"/>
+          <w:szCs w:val="24"/>
+        </w:rPr>
+      </w:pPr>
+      <w:r>
+        <w:rPr>
+          <w:rFonts w:ascii="Times New Roman" w:hAnsi="Times New Roman" w:cs="Times New Roman"/>
+          <w:sz w:val="24"/>
+          <w:szCs w:val="24"/>
+        </w:rPr>
         <w:t>Negative cycle detection</w:t>
       </w:r>
       <w:r>
@@ -7992,7 +8254,16 @@
           <w:sz w:val="24"/>
           <w:szCs w:val="24"/>
         </w:rPr>
-        <w:t xml:space="preserve"> variable with each vertex. Each iteration, it performs an exhaustive search through all the edges, computes the Dijkstra score for each edge with tail in X and head outside X (in constant time per edge), and returns the crossing edge with the smallest score. After at most n-1 iterations, the Dijkstra algorithm runs out of new vertices to add to its set X. Because the number of iterations is O(n) and each takes time O(m), the overall running time is O(</w:t>
+        <w:t xml:space="preserve"> variable with each vertex. Each iteration, it performs an exhaustive search through all the edges, computes the Dijkstra score for each edge with tail in X and head outside X (in constant time per edge), and returns the crossing edge with the smallest score. After at most n-1 iterations, the Dijkstra algorithm runs out of new vertices to add to its set X. </w:t>
+      </w:r>
+      <w:r>
+        <w:rPr>
+          <w:rFonts w:ascii="Times New Roman" w:hAnsi="Times New Roman" w:cs="Times New Roman"/>
+          <w:sz w:val="24"/>
+          <w:szCs w:val="24"/>
+        </w:rPr>
+        <w:lastRenderedPageBreak/>
+        <w:t>Because the number of iterations is O(n) and each takes time O(m), the overall running time is O(</w:t>
       </w:r>
       <w:proofErr w:type="spellStart"/>
       <w:r>
@@ -8053,7 +8324,6 @@
           <w:sz w:val="24"/>
           <w:szCs w:val="24"/>
         </w:rPr>
-        <w:lastRenderedPageBreak/>
         <w:drawing>
           <wp:inline distT="0" distB="0" distL="0" distR="0" wp14:anchorId="64576A92" wp14:editId="732CA3AA">
             <wp:extent cx="4442460" cy="2633641"/>

</xml_diff>

<commit_message>
grafet: prim dhe kruskal dhe zgjidhje ushtrimesh
</commit_message>
<xml_diff>
--- a/Graphs/Ushtrime shtesë, Algorithms 4.docx
+++ b/Graphs/Ushtrime shtesë, Algorithms 4.docx
@@ -8594,6 +8594,1231 @@
         <w:t>).</w:t>
       </w:r>
     </w:p>
+    <w:p>
+      <w:pPr>
+        <w:rPr>
+          <w:rFonts w:ascii="Times New Roman" w:hAnsi="Times New Roman" w:cs="Times New Roman"/>
+          <w:sz w:val="24"/>
+          <w:szCs w:val="24"/>
+        </w:rPr>
+      </w:pPr>
+    </w:p>
+    <w:p>
+      <w:pPr>
+        <w:rPr>
+          <w:rFonts w:ascii="Times New Roman" w:hAnsi="Times New Roman" w:cs="Times New Roman"/>
+          <w:sz w:val="24"/>
+          <w:szCs w:val="24"/>
+        </w:rPr>
+      </w:pPr>
+    </w:p>
+    <w:p>
+      <w:pPr>
+        <w:rPr>
+          <w:rFonts w:ascii="Times New Roman" w:hAnsi="Times New Roman" w:cs="Times New Roman"/>
+          <w:sz w:val="24"/>
+          <w:szCs w:val="24"/>
+        </w:rPr>
+      </w:pPr>
+    </w:p>
+    <w:p>
+      <w:pPr>
+        <w:rPr>
+          <w:rFonts w:ascii="Times New Roman" w:hAnsi="Times New Roman" w:cs="Times New Roman"/>
+          <w:sz w:val="24"/>
+          <w:szCs w:val="24"/>
+        </w:rPr>
+      </w:pPr>
+    </w:p>
+    <w:p>
+      <w:pPr>
+        <w:jc w:val="center"/>
+        <w:rPr>
+          <w:rFonts w:ascii="Times New Roman" w:hAnsi="Times New Roman" w:cs="Times New Roman"/>
+          <w:i/>
+          <w:iCs/>
+          <w:sz w:val="24"/>
+          <w:szCs w:val="24"/>
+        </w:rPr>
+      </w:pPr>
+      <w:r>
+        <w:rPr>
+          <w:rFonts w:ascii="Times New Roman" w:hAnsi="Times New Roman" w:cs="Times New Roman"/>
+          <w:i/>
+          <w:iCs/>
+          <w:sz w:val="24"/>
+          <w:szCs w:val="24"/>
+        </w:rPr>
+        <w:lastRenderedPageBreak/>
+        <w:t>Prim, Kruskal</w:t>
+      </w:r>
+    </w:p>
+    <w:p>
+      <w:pPr>
+        <w:pStyle w:val="ListParagraph"/>
+        <w:numPr>
+          <w:ilvl w:val="0"/>
+          <w:numId w:val="2"/>
+        </w:numPr>
+        <w:rPr>
+          <w:rFonts w:ascii="Times New Roman" w:hAnsi="Times New Roman" w:cs="Times New Roman"/>
+          <w:sz w:val="24"/>
+          <w:szCs w:val="24"/>
+        </w:rPr>
+      </w:pPr>
+      <w:r>
+        <w:rPr>
+          <w:rFonts w:ascii="Times New Roman" w:hAnsi="Times New Roman" w:cs="Times New Roman"/>
+          <w:sz w:val="24"/>
+          <w:szCs w:val="24"/>
+        </w:rPr>
+        <w:t>Given an MST for an edge-weighted graph G, suppose that an edge in G that does not disconnect G is deleted. Describe how to find an MST of the new graph in time proportional to E.</w:t>
+      </w:r>
+    </w:p>
+    <w:p>
+      <w:pPr>
+        <w:pStyle w:val="ListParagraph"/>
+        <w:rPr>
+          <w:rFonts w:ascii="Times New Roman" w:hAnsi="Times New Roman" w:cs="Times New Roman"/>
+          <w:sz w:val="24"/>
+          <w:szCs w:val="24"/>
+        </w:rPr>
+      </w:pPr>
+      <w:r>
+        <w:rPr>
+          <w:rFonts w:ascii="Times New Roman" w:hAnsi="Times New Roman" w:cs="Times New Roman"/>
+          <w:b/>
+          <w:bCs/>
+          <w:sz w:val="24"/>
+          <w:szCs w:val="24"/>
+        </w:rPr>
+        <w:t>Solution</w:t>
+      </w:r>
+      <w:r>
+        <w:rPr>
+          <w:rFonts w:ascii="Times New Roman" w:hAnsi="Times New Roman" w:cs="Times New Roman"/>
+          <w:sz w:val="24"/>
+          <w:szCs w:val="24"/>
+        </w:rPr>
+        <w:t>. If the edge i</w:t>
+      </w:r>
+      <w:r>
+        <w:rPr>
+          <w:rFonts w:ascii="Times New Roman" w:hAnsi="Times New Roman" w:cs="Times New Roman"/>
+          <w:sz w:val="24"/>
+          <w:szCs w:val="24"/>
+        </w:rPr>
+        <w:t>s</w:t>
+      </w:r>
+      <w:r>
+        <w:rPr>
+          <w:rFonts w:ascii="Times New Roman" w:hAnsi="Times New Roman" w:cs="Times New Roman"/>
+          <w:sz w:val="24"/>
+          <w:szCs w:val="24"/>
+        </w:rPr>
+        <w:t xml:space="preserve"> not in the MST, then the old MST is an MST of the updated graph. Otherwise, deleting the edge from the MST leaves two connected components. Add the minimum weight edge with one vertex in each component.</w:t>
+      </w:r>
+    </w:p>
+    <w:p>
+      <w:pPr>
+        <w:pStyle w:val="ListParagraph"/>
+        <w:rPr>
+          <w:rFonts w:ascii="Times New Roman" w:hAnsi="Times New Roman" w:cs="Times New Roman"/>
+          <w:sz w:val="24"/>
+          <w:szCs w:val="24"/>
+        </w:rPr>
+      </w:pPr>
+      <w:r>
+        <w:rPr>
+          <w:rFonts w:ascii="Times New Roman" w:hAnsi="Times New Roman" w:cs="Times New Roman"/>
+          <w:sz w:val="24"/>
+          <w:szCs w:val="24"/>
+        </w:rPr>
+        <w:t>When an edge that is not in the MST of an edge-weighted graph G is deleted, the MST remains unchanged. However, if an edge in the MST is deleted, we need to recompute the MST efficiently. The MST is a tree, so removing an edge disconnects the tree into two disjoint subtrees. Since we removed an edge, we need to find the minimum-weight edge that reconnect the two disconnected components. The new MST can be found in O(E) time just by finding the MST all over again like usual.</w:t>
+      </w:r>
+    </w:p>
+    <w:p>
+      <w:pPr>
+        <w:rPr>
+          <w:rFonts w:ascii="Times New Roman" w:hAnsi="Times New Roman" w:cs="Times New Roman"/>
+          <w:sz w:val="24"/>
+          <w:szCs w:val="24"/>
+        </w:rPr>
+      </w:pPr>
+    </w:p>
+    <w:p>
+      <w:pPr>
+        <w:pStyle w:val="ListParagraph"/>
+        <w:numPr>
+          <w:ilvl w:val="0"/>
+          <w:numId w:val="2"/>
+        </w:numPr>
+        <w:rPr>
+          <w:rFonts w:ascii="Times New Roman" w:hAnsi="Times New Roman" w:cs="Times New Roman"/>
+          <w:sz w:val="24"/>
+          <w:szCs w:val="24"/>
+        </w:rPr>
+      </w:pPr>
+      <w:r>
+        <w:rPr>
+          <w:rFonts w:ascii="Times New Roman" w:hAnsi="Times New Roman" w:cs="Times New Roman"/>
+          <w:sz w:val="24"/>
+          <w:szCs w:val="24"/>
+        </w:rPr>
+        <w:t>Given an MST for an edge-weighted graph G and a new edge e, describe how to find an MST of the new graph in time proportional to V.</w:t>
+      </w:r>
+    </w:p>
+    <w:p>
+      <w:pPr>
+        <w:pStyle w:val="ListParagraph"/>
+        <w:rPr>
+          <w:rFonts w:ascii="Times New Roman" w:hAnsi="Times New Roman" w:cs="Times New Roman"/>
+          <w:sz w:val="24"/>
+          <w:szCs w:val="24"/>
+        </w:rPr>
+      </w:pPr>
+      <w:r>
+        <w:rPr>
+          <w:rFonts w:ascii="Times New Roman" w:hAnsi="Times New Roman" w:cs="Times New Roman"/>
+          <w:b/>
+          <w:bCs/>
+          <w:sz w:val="24"/>
+          <w:szCs w:val="24"/>
+        </w:rPr>
+        <w:t>Solution</w:t>
+      </w:r>
+      <w:r>
+        <w:rPr>
+          <w:rFonts w:ascii="Times New Roman" w:hAnsi="Times New Roman" w:cs="Times New Roman"/>
+          <w:sz w:val="24"/>
+          <w:szCs w:val="24"/>
+        </w:rPr>
+        <w:t>. Add edge e to the MST creates a unique cycle. Delete the maximum weight edge on this cycle.</w:t>
+      </w:r>
+      <w:r>
+        <w:rPr>
+          <w:rFonts w:ascii="Times New Roman" w:hAnsi="Times New Roman" w:cs="Times New Roman"/>
+          <w:sz w:val="24"/>
+          <w:szCs w:val="24"/>
+        </w:rPr>
+        <w:t xml:space="preserve"> Identify the cycle which consists of only MST edges + the new edge. The MST must have the minimum total weight, so removing the heaviest edge from the cycle restores the MST property. This can be done in O(V) time by traversing the cycle and keeping track of the maximum weight edge.</w:t>
+      </w:r>
+    </w:p>
+    <w:p>
+      <w:pPr>
+        <w:pStyle w:val="ListParagraph"/>
+        <w:rPr>
+          <w:rFonts w:ascii="Times New Roman" w:hAnsi="Times New Roman" w:cs="Times New Roman"/>
+          <w:sz w:val="24"/>
+          <w:szCs w:val="24"/>
+        </w:rPr>
+      </w:pPr>
+      <w:r>
+        <w:rPr>
+          <w:rFonts w:ascii="Times New Roman" w:hAnsi="Times New Roman" w:cs="Times New Roman"/>
+          <w:sz w:val="24"/>
+          <w:szCs w:val="24"/>
+        </w:rPr>
+        <w:t xml:space="preserve">If the new edge connects two previously disconnected components, simply add it to the MST. </w:t>
+      </w:r>
+    </w:p>
+    <w:p>
+      <w:pPr>
+        <w:rPr>
+          <w:rFonts w:ascii="Times New Roman" w:hAnsi="Times New Roman" w:cs="Times New Roman"/>
+          <w:sz w:val="24"/>
+          <w:szCs w:val="24"/>
+        </w:rPr>
+      </w:pPr>
+    </w:p>
+    <w:p>
+      <w:pPr>
+        <w:pStyle w:val="ListParagraph"/>
+        <w:numPr>
+          <w:ilvl w:val="0"/>
+          <w:numId w:val="2"/>
+        </w:numPr>
+        <w:rPr>
+          <w:rFonts w:ascii="Times New Roman" w:hAnsi="Times New Roman" w:cs="Times New Roman"/>
+          <w:sz w:val="24"/>
+          <w:szCs w:val="24"/>
+        </w:rPr>
+      </w:pPr>
+      <w:r>
+        <w:rPr>
+          <w:rFonts w:ascii="Times New Roman" w:hAnsi="Times New Roman" w:cs="Times New Roman"/>
+          <w:sz w:val="24"/>
+          <w:szCs w:val="24"/>
+        </w:rPr>
+        <w:t>Boruvka's algorithm. Develop an implementation BoruvkaMST.java of Boruvka's algorithm: Build an MST by adding edges to a growing forest of trees, as in Kruskal's algorithm, but in stages. At each stage, find the minimum-weight edge that connects each tree to a different one, then add all such edges to the MST. Assume that the edge weights are all different, to avoid cycles. Hint: Maintain in a vertex-indexed array to identify the edge that connects each component to its nearest neighbor, and use the union-find data structure.</w:t>
+      </w:r>
+    </w:p>
+    <w:p>
+      <w:pPr>
+        <w:pStyle w:val="ListParagraph"/>
+        <w:rPr>
+          <w:rFonts w:ascii="Times New Roman" w:hAnsi="Times New Roman" w:cs="Times New Roman"/>
+          <w:sz w:val="24"/>
+          <w:szCs w:val="24"/>
+        </w:rPr>
+      </w:pPr>
+      <w:r>
+        <w:rPr>
+          <w:rFonts w:ascii="Times New Roman" w:hAnsi="Times New Roman" w:cs="Times New Roman"/>
+          <w:sz w:val="24"/>
+          <w:szCs w:val="24"/>
+        </w:rPr>
+        <w:t>Remark. There are a most log V phases since number of trees decreases by at least a factor of 2 in each phase. Attractive because it is efficient and can be run in parallel.</w:t>
+      </w:r>
+    </w:p>
+    <w:p>
+      <w:pPr>
+        <w:pStyle w:val="ListParagraph"/>
+        <w:rPr>
+          <w:rFonts w:ascii="Times New Roman" w:hAnsi="Times New Roman" w:cs="Times New Roman"/>
+          <w:sz w:val="24"/>
+          <w:szCs w:val="24"/>
+        </w:rPr>
+      </w:pPr>
+      <w:r>
+        <w:rPr>
+          <w:rFonts w:ascii="Times New Roman" w:hAnsi="Times New Roman" w:cs="Times New Roman"/>
+          <w:b/>
+          <w:bCs/>
+          <w:sz w:val="24"/>
+          <w:szCs w:val="24"/>
+        </w:rPr>
+        <w:t>Solution</w:t>
+      </w:r>
+      <w:r>
+        <w:rPr>
+          <w:rFonts w:ascii="Times New Roman" w:hAnsi="Times New Roman" w:cs="Times New Roman"/>
+          <w:sz w:val="24"/>
+          <w:szCs w:val="24"/>
+        </w:rPr>
+        <w:t>. The complete algorithm:</w:t>
+      </w:r>
+    </w:p>
+    <w:p>
+      <w:pPr>
+        <w:pStyle w:val="ListParagraph"/>
+        <w:numPr>
+          <w:ilvl w:val="0"/>
+          <w:numId w:val="5"/>
+        </w:numPr>
+        <w:rPr>
+          <w:rFonts w:ascii="Times New Roman" w:hAnsi="Times New Roman" w:cs="Times New Roman"/>
+          <w:sz w:val="24"/>
+          <w:szCs w:val="24"/>
+        </w:rPr>
+      </w:pPr>
+      <w:r>
+        <w:rPr>
+          <w:rFonts w:ascii="Times New Roman" w:hAnsi="Times New Roman" w:cs="Times New Roman"/>
+          <w:sz w:val="24"/>
+          <w:szCs w:val="24"/>
+        </w:rPr>
+        <w:t>Input is a connected, weighted and un-directed graph.</w:t>
+      </w:r>
+    </w:p>
+    <w:p>
+      <w:pPr>
+        <w:pStyle w:val="ListParagraph"/>
+        <w:numPr>
+          <w:ilvl w:val="0"/>
+          <w:numId w:val="5"/>
+        </w:numPr>
+        <w:rPr>
+          <w:rFonts w:ascii="Times New Roman" w:hAnsi="Times New Roman" w:cs="Times New Roman"/>
+          <w:sz w:val="24"/>
+          <w:szCs w:val="24"/>
+        </w:rPr>
+      </w:pPr>
+      <w:r>
+        <w:rPr>
+          <w:rFonts w:ascii="Times New Roman" w:hAnsi="Times New Roman" w:cs="Times New Roman"/>
+          <w:sz w:val="24"/>
+          <w:szCs w:val="24"/>
+        </w:rPr>
+        <w:t>Initialize all vertices as individual components (or sets).</w:t>
+      </w:r>
+    </w:p>
+    <w:p>
+      <w:pPr>
+        <w:pStyle w:val="ListParagraph"/>
+        <w:numPr>
+          <w:ilvl w:val="0"/>
+          <w:numId w:val="5"/>
+        </w:numPr>
+        <w:rPr>
+          <w:rFonts w:ascii="Times New Roman" w:hAnsi="Times New Roman" w:cs="Times New Roman"/>
+          <w:sz w:val="24"/>
+          <w:szCs w:val="24"/>
+        </w:rPr>
+      </w:pPr>
+      <w:r>
+        <w:rPr>
+          <w:rFonts w:ascii="Times New Roman" w:hAnsi="Times New Roman" w:cs="Times New Roman"/>
+          <w:sz w:val="24"/>
+          <w:szCs w:val="24"/>
+        </w:rPr>
+        <w:t>Initialize MST as empty.</w:t>
+      </w:r>
+    </w:p>
+    <w:p>
+      <w:pPr>
+        <w:pStyle w:val="ListParagraph"/>
+        <w:numPr>
+          <w:ilvl w:val="0"/>
+          <w:numId w:val="5"/>
+        </w:numPr>
+        <w:rPr>
+          <w:rFonts w:ascii="Times New Roman" w:hAnsi="Times New Roman" w:cs="Times New Roman"/>
+          <w:sz w:val="24"/>
+          <w:szCs w:val="24"/>
+        </w:rPr>
+      </w:pPr>
+      <w:r>
+        <w:rPr>
+          <w:rFonts w:ascii="Times New Roman" w:hAnsi="Times New Roman" w:cs="Times New Roman"/>
+          <w:sz w:val="24"/>
+          <w:szCs w:val="24"/>
+        </w:rPr>
+        <w:t xml:space="preserve">While there are more than one </w:t>
+      </w:r>
+      <w:proofErr w:type="gramStart"/>
+      <w:r>
+        <w:rPr>
+          <w:rFonts w:ascii="Times New Roman" w:hAnsi="Times New Roman" w:cs="Times New Roman"/>
+          <w:sz w:val="24"/>
+          <w:szCs w:val="24"/>
+        </w:rPr>
+        <w:t>components</w:t>
+      </w:r>
+      <w:proofErr w:type="gramEnd"/>
+      <w:r>
+        <w:rPr>
+          <w:rFonts w:ascii="Times New Roman" w:hAnsi="Times New Roman" w:cs="Times New Roman"/>
+          <w:sz w:val="24"/>
+          <w:szCs w:val="24"/>
+        </w:rPr>
+        <w:t>, do following for each component:</w:t>
+      </w:r>
+    </w:p>
+    <w:p>
+      <w:pPr>
+        <w:pStyle w:val="ListParagraph"/>
+        <w:numPr>
+          <w:ilvl w:val="0"/>
+          <w:numId w:val="6"/>
+        </w:numPr>
+        <w:rPr>
+          <w:rFonts w:ascii="Times New Roman" w:hAnsi="Times New Roman" w:cs="Times New Roman"/>
+          <w:sz w:val="24"/>
+          <w:szCs w:val="24"/>
+        </w:rPr>
+      </w:pPr>
+      <w:r>
+        <w:rPr>
+          <w:rFonts w:ascii="Times New Roman" w:hAnsi="Times New Roman" w:cs="Times New Roman"/>
+          <w:sz w:val="24"/>
+          <w:szCs w:val="24"/>
+        </w:rPr>
+        <w:t>Find the closest weight edge that connects this component to any other component.</w:t>
+      </w:r>
+    </w:p>
+    <w:p>
+      <w:pPr>
+        <w:pStyle w:val="ListParagraph"/>
+        <w:numPr>
+          <w:ilvl w:val="0"/>
+          <w:numId w:val="6"/>
+        </w:numPr>
+        <w:rPr>
+          <w:rFonts w:ascii="Times New Roman" w:hAnsi="Times New Roman" w:cs="Times New Roman"/>
+          <w:sz w:val="24"/>
+          <w:szCs w:val="24"/>
+        </w:rPr>
+      </w:pPr>
+      <w:r>
+        <w:rPr>
+          <w:rFonts w:ascii="Times New Roman" w:hAnsi="Times New Roman" w:cs="Times New Roman"/>
+          <w:sz w:val="24"/>
+          <w:szCs w:val="24"/>
+        </w:rPr>
+        <w:lastRenderedPageBreak/>
+        <w:t>Add this closest edge to MST if not already added.</w:t>
+      </w:r>
+    </w:p>
+    <w:p>
+      <w:pPr>
+        <w:pStyle w:val="ListParagraph"/>
+        <w:numPr>
+          <w:ilvl w:val="0"/>
+          <w:numId w:val="5"/>
+        </w:numPr>
+        <w:rPr>
+          <w:rFonts w:ascii="Times New Roman" w:hAnsi="Times New Roman" w:cs="Times New Roman"/>
+          <w:sz w:val="24"/>
+          <w:szCs w:val="24"/>
+        </w:rPr>
+      </w:pPr>
+      <w:r>
+        <w:rPr>
+          <w:rFonts w:ascii="Times New Roman" w:hAnsi="Times New Roman" w:cs="Times New Roman"/>
+          <w:sz w:val="24"/>
+          <w:szCs w:val="24"/>
+        </w:rPr>
+        <w:t>Return MST.</w:t>
+      </w:r>
+    </w:p>
+    <w:p>
+      <w:pPr>
+        <w:ind w:left="720"/>
+        <w:rPr>
+          <w:rFonts w:ascii="Times New Roman" w:hAnsi="Times New Roman" w:cs="Times New Roman"/>
+          <w:sz w:val="24"/>
+          <w:szCs w:val="24"/>
+        </w:rPr>
+      </w:pPr>
+      <w:r>
+        <w:rPr>
+          <w:rFonts w:ascii="Times New Roman" w:hAnsi="Times New Roman" w:cs="Times New Roman"/>
+          <w:sz w:val="24"/>
+          <w:szCs w:val="24"/>
+        </w:rPr>
+        <w:t xml:space="preserve">Algorithm example: Initially, MST is empty. Every vertex is single component. </w:t>
+      </w:r>
+    </w:p>
+    <w:p>
+      <w:pPr>
+        <w:ind w:left="720"/>
+        <w:jc w:val="center"/>
+        <w:rPr>
+          <w:rFonts w:ascii="Times New Roman" w:hAnsi="Times New Roman" w:cs="Times New Roman"/>
+          <w:sz w:val="24"/>
+          <w:szCs w:val="24"/>
+        </w:rPr>
+      </w:pPr>
+      <w:r>
+        <w:rPr>
+          <w:rFonts w:ascii="Times New Roman" w:hAnsi="Times New Roman" w:cs="Times New Roman"/>
+          <w:noProof/>
+          <w:sz w:val="24"/>
+          <w:szCs w:val="24"/>
+        </w:rPr>
+        <w:drawing>
+          <wp:inline distT="0" distB="0" distL="0" distR="0" wp14:anchorId="0EE5F899" wp14:editId="004F3376">
+            <wp:extent cx="2583873" cy="1197194"/>
+            <wp:effectExtent l="0" t="0" r="6985" b="3175"/>
+            <wp:docPr id="4" name="Picture 4"/>
+            <wp:cNvGraphicFramePr>
+              <a:graphicFrameLocks xmlns:a="http://schemas.openxmlformats.org/drawingml/2006/main" noChangeAspect="1"/>
+            </wp:cNvGraphicFramePr>
+            <a:graphic xmlns:a="http://schemas.openxmlformats.org/drawingml/2006/main">
+              <a:graphicData uri="http://schemas.openxmlformats.org/drawingml/2006/picture">
+                <pic:pic xmlns:pic="http://schemas.openxmlformats.org/drawingml/2006/picture">
+                  <pic:nvPicPr>
+                    <pic:cNvPr id="4" name="Picture 4"/>
+                    <pic:cNvPicPr/>
+                  </pic:nvPicPr>
+                  <pic:blipFill>
+                    <a:blip r:embed="rId9">
+                      <a:extLst>
+                        <a:ext uri="{28A0092B-C50C-407E-A947-70E740481C1C}">
+                          <a14:useLocalDpi xmlns:a14="http://schemas.microsoft.com/office/drawing/2010/main" val="0"/>
+                        </a:ext>
+                      </a:extLst>
+                    </a:blip>
+                    <a:stretch>
+                      <a:fillRect/>
+                    </a:stretch>
+                  </pic:blipFill>
+                  <pic:spPr>
+                    <a:xfrm>
+                      <a:off x="0" y="0"/>
+                      <a:ext cx="2587130" cy="1198703"/>
+                    </a:xfrm>
+                    <a:prstGeom prst="rect">
+                      <a:avLst/>
+                    </a:prstGeom>
+                  </pic:spPr>
+                </pic:pic>
+              </a:graphicData>
+            </a:graphic>
+          </wp:inline>
+        </w:drawing>
+      </w:r>
+    </w:p>
+    <w:p>
+      <w:pPr>
+        <w:ind w:left="720"/>
+        <w:rPr>
+          <w:rFonts w:ascii="Times New Roman" w:hAnsi="Times New Roman" w:cs="Times New Roman"/>
+          <w:sz w:val="24"/>
+          <w:szCs w:val="24"/>
+        </w:rPr>
+      </w:pPr>
+      <w:r>
+        <w:rPr>
+          <w:rFonts w:ascii="Times New Roman" w:hAnsi="Times New Roman" w:cs="Times New Roman"/>
+          <w:sz w:val="24"/>
+          <w:szCs w:val="24"/>
+        </w:rPr>
+        <w:t>For every component, find the cheapest edge that connects it to some other component.</w:t>
+      </w:r>
+    </w:p>
+    <w:p>
+      <w:pPr>
+        <w:ind w:left="720"/>
+        <w:jc w:val="center"/>
+        <w:rPr>
+          <w:rFonts w:ascii="Times New Roman" w:hAnsi="Times New Roman" w:cs="Times New Roman"/>
+          <w:sz w:val="24"/>
+          <w:szCs w:val="24"/>
+        </w:rPr>
+      </w:pPr>
+      <w:r>
+        <w:rPr>
+          <w:rFonts w:ascii="Times New Roman" w:hAnsi="Times New Roman" w:cs="Times New Roman"/>
+          <w:sz w:val="24"/>
+          <w:szCs w:val="24"/>
+        </w:rPr>
+        <w:drawing>
+          <wp:inline distT="0" distB="0" distL="0" distR="0" wp14:anchorId="2BCE71A7" wp14:editId="288695B4">
+            <wp:extent cx="3089564" cy="1833273"/>
+            <wp:effectExtent l="0" t="0" r="0" b="0"/>
+            <wp:docPr id="5" name="Picture 5"/>
+            <wp:cNvGraphicFramePr>
+              <a:graphicFrameLocks xmlns:a="http://schemas.openxmlformats.org/drawingml/2006/main" noChangeAspect="1"/>
+            </wp:cNvGraphicFramePr>
+            <a:graphic xmlns:a="http://schemas.openxmlformats.org/drawingml/2006/main">
+              <a:graphicData uri="http://schemas.openxmlformats.org/drawingml/2006/picture">
+                <pic:pic xmlns:pic="http://schemas.openxmlformats.org/drawingml/2006/picture">
+                  <pic:nvPicPr>
+                    <pic:cNvPr id="1" name=""/>
+                    <pic:cNvPicPr/>
+                  </pic:nvPicPr>
+                  <pic:blipFill>
+                    <a:blip r:embed="rId10"/>
+                    <a:stretch>
+                      <a:fillRect/>
+                    </a:stretch>
+                  </pic:blipFill>
+                  <pic:spPr>
+                    <a:xfrm>
+                      <a:off x="0" y="0"/>
+                      <a:ext cx="3096891" cy="1837620"/>
+                    </a:xfrm>
+                    <a:prstGeom prst="rect">
+                      <a:avLst/>
+                    </a:prstGeom>
+                  </pic:spPr>
+                </pic:pic>
+              </a:graphicData>
+            </a:graphic>
+          </wp:inline>
+        </w:drawing>
+      </w:r>
+    </w:p>
+    <w:p>
+      <w:pPr>
+        <w:ind w:left="720"/>
+        <w:rPr>
+          <w:rFonts w:ascii="Times New Roman" w:hAnsi="Times New Roman" w:cs="Times New Roman"/>
+          <w:sz w:val="24"/>
+          <w:szCs w:val="24"/>
+        </w:rPr>
+      </w:pPr>
+      <w:r>
+        <w:rPr>
+          <w:rFonts w:ascii="Times New Roman" w:hAnsi="Times New Roman" w:cs="Times New Roman"/>
+          <w:sz w:val="24"/>
+          <w:szCs w:val="24"/>
+        </w:rPr>
+        <w:t>Now MST becomes:</w:t>
+      </w:r>
+    </w:p>
+    <w:p>
+      <w:pPr>
+        <w:ind w:left="720"/>
+        <w:jc w:val="center"/>
+        <w:rPr>
+          <w:rFonts w:ascii="Times New Roman" w:hAnsi="Times New Roman" w:cs="Times New Roman"/>
+          <w:sz w:val="24"/>
+          <w:szCs w:val="24"/>
+        </w:rPr>
+      </w:pPr>
+      <w:r>
+        <w:rPr>
+          <w:rFonts w:ascii="Times New Roman" w:hAnsi="Times New Roman" w:cs="Times New Roman"/>
+          <w:noProof/>
+          <w:sz w:val="24"/>
+          <w:szCs w:val="24"/>
+        </w:rPr>
+        <w:drawing>
+          <wp:inline distT="0" distB="0" distL="0" distR="0" wp14:anchorId="25903AE3" wp14:editId="6D06150E">
+            <wp:extent cx="2332347" cy="1080654"/>
+            <wp:effectExtent l="0" t="0" r="0" b="5715"/>
+            <wp:docPr id="6" name="Picture 6"/>
+            <wp:cNvGraphicFramePr>
+              <a:graphicFrameLocks xmlns:a="http://schemas.openxmlformats.org/drawingml/2006/main" noChangeAspect="1"/>
+            </wp:cNvGraphicFramePr>
+            <a:graphic xmlns:a="http://schemas.openxmlformats.org/drawingml/2006/main">
+              <a:graphicData uri="http://schemas.openxmlformats.org/drawingml/2006/picture">
+                <pic:pic xmlns:pic="http://schemas.openxmlformats.org/drawingml/2006/picture">
+                  <pic:nvPicPr>
+                    <pic:cNvPr id="6" name="Picture 6"/>
+                    <pic:cNvPicPr/>
+                  </pic:nvPicPr>
+                  <pic:blipFill>
+                    <a:blip r:embed="rId11">
+                      <a:extLst>
+                        <a:ext uri="{28A0092B-C50C-407E-A947-70E740481C1C}">
+                          <a14:useLocalDpi xmlns:a14="http://schemas.microsoft.com/office/drawing/2010/main" val="0"/>
+                        </a:ext>
+                      </a:extLst>
+                    </a:blip>
+                    <a:stretch>
+                      <a:fillRect/>
+                    </a:stretch>
+                  </pic:blipFill>
+                  <pic:spPr>
+                    <a:xfrm>
+                      <a:off x="0" y="0"/>
+                      <a:ext cx="2339414" cy="1083929"/>
+                    </a:xfrm>
+                    <a:prstGeom prst="rect">
+                      <a:avLst/>
+                    </a:prstGeom>
+                  </pic:spPr>
+                </pic:pic>
+              </a:graphicData>
+            </a:graphic>
+          </wp:inline>
+        </w:drawing>
+      </w:r>
+    </w:p>
+    <w:p>
+      <w:pPr>
+        <w:ind w:left="720"/>
+        <w:rPr>
+          <w:rFonts w:ascii="Times New Roman" w:hAnsi="Times New Roman" w:cs="Times New Roman"/>
+          <w:sz w:val="24"/>
+          <w:szCs w:val="24"/>
+        </w:rPr>
+      </w:pPr>
+      <w:r>
+        <w:rPr>
+          <w:rFonts w:ascii="Times New Roman" w:hAnsi="Times New Roman" w:cs="Times New Roman"/>
+          <w:sz w:val="24"/>
+          <w:szCs w:val="24"/>
+        </w:rPr>
+        <w:t>We again repeat the before step for every component, find the cheapest edge that connects it to some other component.</w:t>
+      </w:r>
+    </w:p>
+    <w:p>
+      <w:pPr>
+        <w:ind w:left="720"/>
+        <w:jc w:val="center"/>
+        <w:rPr>
+          <w:rFonts w:ascii="Times New Roman" w:hAnsi="Times New Roman" w:cs="Times New Roman"/>
+          <w:sz w:val="24"/>
+          <w:szCs w:val="24"/>
+        </w:rPr>
+      </w:pPr>
+      <w:r>
+        <w:rPr>
+          <w:rFonts w:ascii="Times New Roman" w:hAnsi="Times New Roman" w:cs="Times New Roman"/>
+          <w:sz w:val="24"/>
+          <w:szCs w:val="24"/>
+        </w:rPr>
+        <w:drawing>
+          <wp:inline distT="0" distB="0" distL="0" distR="0" wp14:anchorId="62C90BBD" wp14:editId="30A09FE7">
+            <wp:extent cx="3976255" cy="1101542"/>
+            <wp:effectExtent l="0" t="0" r="5715" b="3810"/>
+            <wp:docPr id="7" name="Picture 7"/>
+            <wp:cNvGraphicFramePr>
+              <a:graphicFrameLocks xmlns:a="http://schemas.openxmlformats.org/drawingml/2006/main" noChangeAspect="1"/>
+            </wp:cNvGraphicFramePr>
+            <a:graphic xmlns:a="http://schemas.openxmlformats.org/drawingml/2006/main">
+              <a:graphicData uri="http://schemas.openxmlformats.org/drawingml/2006/picture">
+                <pic:pic xmlns:pic="http://schemas.openxmlformats.org/drawingml/2006/picture">
+                  <pic:nvPicPr>
+                    <pic:cNvPr id="1" name=""/>
+                    <pic:cNvPicPr/>
+                  </pic:nvPicPr>
+                  <pic:blipFill>
+                    <a:blip r:embed="rId12"/>
+                    <a:stretch>
+                      <a:fillRect/>
+                    </a:stretch>
+                  </pic:blipFill>
+                  <pic:spPr>
+                    <a:xfrm>
+                      <a:off x="0" y="0"/>
+                      <a:ext cx="3989216" cy="1105132"/>
+                    </a:xfrm>
+                    <a:prstGeom prst="rect">
+                      <a:avLst/>
+                    </a:prstGeom>
+                  </pic:spPr>
+                </pic:pic>
+              </a:graphicData>
+            </a:graphic>
+          </wp:inline>
+        </w:drawing>
+      </w:r>
+    </w:p>
+    <w:p>
+      <w:pPr>
+        <w:ind w:left="720"/>
+        <w:rPr>
+          <w:rFonts w:ascii="Times New Roman" w:hAnsi="Times New Roman" w:cs="Times New Roman"/>
+          <w:sz w:val="24"/>
+          <w:szCs w:val="24"/>
+        </w:rPr>
+      </w:pPr>
+      <w:r>
+        <w:rPr>
+          <w:rFonts w:ascii="Times New Roman" w:hAnsi="Times New Roman" w:cs="Times New Roman"/>
+          <w:sz w:val="24"/>
+          <w:szCs w:val="24"/>
+        </w:rPr>
+        <w:t>After this stage, there is only one component which has all edges. Since there is only one component left, we stop and return MST.</w:t>
+      </w:r>
+    </w:p>
+    <w:p>
+      <w:pPr>
+        <w:ind w:left="720"/>
+        <w:jc w:val="center"/>
+        <w:rPr>
+          <w:rFonts w:ascii="Times New Roman" w:hAnsi="Times New Roman" w:cs="Times New Roman"/>
+          <w:sz w:val="24"/>
+          <w:szCs w:val="24"/>
+        </w:rPr>
+      </w:pPr>
+      <w:r>
+        <w:rPr>
+          <w:rFonts w:ascii="Times New Roman" w:hAnsi="Times New Roman" w:cs="Times New Roman"/>
+          <w:noProof/>
+          <w:sz w:val="24"/>
+          <w:szCs w:val="24"/>
+        </w:rPr>
+        <w:lastRenderedPageBreak/>
+        <w:drawing>
+          <wp:inline distT="0" distB="0" distL="0" distR="0" wp14:anchorId="592BD13D" wp14:editId="170E3306">
+            <wp:extent cx="2694709" cy="1248549"/>
+            <wp:effectExtent l="0" t="0" r="0" b="8890"/>
+            <wp:docPr id="9" name="Picture 9"/>
+            <wp:cNvGraphicFramePr>
+              <a:graphicFrameLocks xmlns:a="http://schemas.openxmlformats.org/drawingml/2006/main" noChangeAspect="1"/>
+            </wp:cNvGraphicFramePr>
+            <a:graphic xmlns:a="http://schemas.openxmlformats.org/drawingml/2006/main">
+              <a:graphicData uri="http://schemas.openxmlformats.org/drawingml/2006/picture">
+                <pic:pic xmlns:pic="http://schemas.openxmlformats.org/drawingml/2006/picture">
+                  <pic:nvPicPr>
+                    <pic:cNvPr id="9" name="Picture 9"/>
+                    <pic:cNvPicPr/>
+                  </pic:nvPicPr>
+                  <pic:blipFill>
+                    <a:blip r:embed="rId13">
+                      <a:extLst>
+                        <a:ext uri="{28A0092B-C50C-407E-A947-70E740481C1C}">
+                          <a14:useLocalDpi xmlns:a14="http://schemas.microsoft.com/office/drawing/2010/main" val="0"/>
+                        </a:ext>
+                      </a:extLst>
+                    </a:blip>
+                    <a:stretch>
+                      <a:fillRect/>
+                    </a:stretch>
+                  </pic:blipFill>
+                  <pic:spPr>
+                    <a:xfrm>
+                      <a:off x="0" y="0"/>
+                      <a:ext cx="2696700" cy="1249472"/>
+                    </a:xfrm>
+                    <a:prstGeom prst="rect">
+                      <a:avLst/>
+                    </a:prstGeom>
+                  </pic:spPr>
+                </pic:pic>
+              </a:graphicData>
+            </a:graphic>
+          </wp:inline>
+        </w:drawing>
+      </w:r>
+    </w:p>
+    <w:p>
+      <w:pPr>
+        <w:rPr>
+          <w:rFonts w:ascii="Times New Roman" w:hAnsi="Times New Roman" w:cs="Times New Roman"/>
+          <w:sz w:val="24"/>
+          <w:szCs w:val="24"/>
+        </w:rPr>
+      </w:pPr>
+    </w:p>
+    <w:p>
+      <w:pPr>
+        <w:pStyle w:val="ListParagraph"/>
+        <w:numPr>
+          <w:ilvl w:val="0"/>
+          <w:numId w:val="2"/>
+        </w:numPr>
+        <w:rPr>
+          <w:rFonts w:ascii="Times New Roman" w:hAnsi="Times New Roman" w:cs="Times New Roman"/>
+          <w:sz w:val="24"/>
+          <w:szCs w:val="24"/>
+        </w:rPr>
+      </w:pPr>
+      <w:r>
+        <w:rPr>
+          <w:rFonts w:ascii="Times New Roman" w:hAnsi="Times New Roman" w:cs="Times New Roman"/>
+          <w:sz w:val="24"/>
+          <w:szCs w:val="24"/>
+        </w:rPr>
+        <w:t>Minimum bottleneck spanning tree. A minimum bottleneck spanning tree of an edge-weighted graph G is a spanning tree of G such that minimizes the maximum weight of any edge in the spanning tree. Design an algorithm to find a minimum bottleneck spanning tree.</w:t>
+      </w:r>
+    </w:p>
+    <w:p>
+      <w:pPr>
+        <w:pStyle w:val="ListParagraph"/>
+        <w:rPr>
+          <w:rFonts w:ascii="Times New Roman" w:hAnsi="Times New Roman" w:cs="Times New Roman"/>
+          <w:sz w:val="24"/>
+          <w:szCs w:val="24"/>
+        </w:rPr>
+      </w:pPr>
+      <w:r>
+        <w:rPr>
+          <w:rFonts w:ascii="Times New Roman" w:hAnsi="Times New Roman" w:cs="Times New Roman"/>
+          <w:b/>
+          <w:bCs/>
+          <w:sz w:val="24"/>
+          <w:szCs w:val="24"/>
+        </w:rPr>
+        <w:t>Solution</w:t>
+      </w:r>
+      <w:r>
+        <w:rPr>
+          <w:rFonts w:ascii="Times New Roman" w:hAnsi="Times New Roman" w:cs="Times New Roman"/>
+          <w:sz w:val="24"/>
+          <w:szCs w:val="24"/>
+        </w:rPr>
+        <w:t>. Every MST is a minimum bottleneck spanning tree (but not necessarily the converse). This can be proved using the cut property</w:t>
+      </w:r>
+      <w:r>
+        <w:rPr>
+          <w:rFonts w:ascii="Times New Roman" w:hAnsi="Times New Roman" w:cs="Times New Roman"/>
+          <w:sz w:val="24"/>
+          <w:szCs w:val="24"/>
+        </w:rPr>
+        <w:t>.</w:t>
+      </w:r>
+    </w:p>
+    <w:p>
+      <w:pPr>
+        <w:rPr>
+          <w:rFonts w:ascii="Times New Roman" w:hAnsi="Times New Roman" w:cs="Times New Roman"/>
+          <w:sz w:val="24"/>
+          <w:szCs w:val="24"/>
+        </w:rPr>
+      </w:pPr>
+    </w:p>
+    <w:p>
+      <w:pPr>
+        <w:pStyle w:val="ListParagraph"/>
+        <w:numPr>
+          <w:ilvl w:val="0"/>
+          <w:numId w:val="2"/>
+        </w:numPr>
+        <w:rPr>
+          <w:rFonts w:ascii="Times New Roman" w:hAnsi="Times New Roman" w:cs="Times New Roman"/>
+          <w:sz w:val="24"/>
+          <w:szCs w:val="24"/>
+        </w:rPr>
+      </w:pPr>
+      <w:r>
+        <w:rPr>
+          <w:rFonts w:ascii="Times New Roman" w:hAnsi="Times New Roman" w:cs="Times New Roman"/>
+          <w:sz w:val="24"/>
+          <w:szCs w:val="24"/>
+        </w:rPr>
+        <w:t>Minimum median spanning tree. A minimum median spanning tree of an edge-weighted graph G is a spanning tree of G such that minimizes the median of its weights. Design an efficient algorithm to find a minimum median spanning tree.</w:t>
+      </w:r>
+    </w:p>
+    <w:p>
+      <w:pPr>
+        <w:pStyle w:val="ListParagraph"/>
+        <w:rPr>
+          <w:rFonts w:ascii="Times New Roman" w:hAnsi="Times New Roman" w:cs="Times New Roman"/>
+          <w:sz w:val="24"/>
+          <w:szCs w:val="24"/>
+        </w:rPr>
+      </w:pPr>
+      <w:r>
+        <w:rPr>
+          <w:rFonts w:ascii="Times New Roman" w:hAnsi="Times New Roman" w:cs="Times New Roman"/>
+          <w:b/>
+          <w:bCs/>
+          <w:sz w:val="24"/>
+          <w:szCs w:val="24"/>
+        </w:rPr>
+        <w:t>Solution</w:t>
+      </w:r>
+      <w:r>
+        <w:rPr>
+          <w:rFonts w:ascii="Times New Roman" w:hAnsi="Times New Roman" w:cs="Times New Roman"/>
+          <w:sz w:val="24"/>
+          <w:szCs w:val="24"/>
+        </w:rPr>
+        <w:t>. Every MST is a minimum median spanning tree (but not necessarily the converse).</w:t>
+      </w:r>
+    </w:p>
+    <w:p>
+      <w:pPr>
+        <w:rPr>
+          <w:rFonts w:ascii="Times New Roman" w:hAnsi="Times New Roman" w:cs="Times New Roman"/>
+          <w:sz w:val="24"/>
+          <w:szCs w:val="24"/>
+        </w:rPr>
+      </w:pPr>
+    </w:p>
+    <w:p>
+      <w:pPr>
+        <w:pStyle w:val="ListParagraph"/>
+        <w:numPr>
+          <w:ilvl w:val="0"/>
+          <w:numId w:val="2"/>
+        </w:numPr>
+        <w:rPr>
+          <w:rFonts w:ascii="Times New Roman" w:hAnsi="Times New Roman" w:cs="Times New Roman"/>
+          <w:sz w:val="24"/>
+          <w:szCs w:val="24"/>
+        </w:rPr>
+      </w:pPr>
+      <w:r>
+        <w:rPr>
+          <w:rFonts w:ascii="Times New Roman" w:hAnsi="Times New Roman" w:cs="Times New Roman"/>
+          <w:sz w:val="24"/>
+          <w:szCs w:val="24"/>
+        </w:rPr>
+        <w:t>Minimum variance spanning tree. Given a connected edge weighted graph, find a minimum spanning tree that minimizes the variance of its edge weights.</w:t>
+      </w:r>
+    </w:p>
+    <w:p>
+      <w:pPr>
+        <w:ind w:left="360"/>
+        <w:rPr>
+          <w:rFonts w:ascii="Times New Roman" w:hAnsi="Times New Roman" w:cs="Times New Roman"/>
+          <w:sz w:val="24"/>
+          <w:szCs w:val="24"/>
+        </w:rPr>
+      </w:pPr>
+    </w:p>
+    <w:p>
+      <w:pPr>
+        <w:pStyle w:val="ListParagraph"/>
+        <w:numPr>
+          <w:ilvl w:val="0"/>
+          <w:numId w:val="2"/>
+        </w:numPr>
+        <w:rPr>
+          <w:rFonts w:ascii="Times New Roman" w:hAnsi="Times New Roman" w:cs="Times New Roman"/>
+          <w:sz w:val="24"/>
+          <w:szCs w:val="24"/>
+        </w:rPr>
+      </w:pPr>
+      <w:r>
+        <w:rPr>
+          <w:rFonts w:ascii="Times New Roman" w:hAnsi="Times New Roman" w:cs="Times New Roman"/>
+          <w:sz w:val="24"/>
+          <w:szCs w:val="24"/>
+        </w:rPr>
+        <w:t xml:space="preserve">Suppose that you implement an eager version of Prim's algorithm but instead of using a priority queue to find the next vertex to add to the tree, you scan through all V entries in the </w:t>
+      </w:r>
+      <w:proofErr w:type="spellStart"/>
+      <w:proofErr w:type="gramStart"/>
+      <w:r>
+        <w:rPr>
+          <w:rFonts w:ascii="Times New Roman" w:hAnsi="Times New Roman" w:cs="Times New Roman"/>
+          <w:sz w:val="24"/>
+          <w:szCs w:val="24"/>
+        </w:rPr>
+        <w:t>distTo</w:t>
+      </w:r>
+      <w:proofErr w:type="spellEnd"/>
+      <w:r>
+        <w:rPr>
+          <w:rFonts w:ascii="Times New Roman" w:hAnsi="Times New Roman" w:cs="Times New Roman"/>
+          <w:sz w:val="24"/>
+          <w:szCs w:val="24"/>
+        </w:rPr>
+        <w:t>[</w:t>
+      </w:r>
+      <w:proofErr w:type="gramEnd"/>
+      <w:r>
+        <w:rPr>
+          <w:rFonts w:ascii="Times New Roman" w:hAnsi="Times New Roman" w:cs="Times New Roman"/>
+          <w:sz w:val="24"/>
+          <w:szCs w:val="24"/>
+        </w:rPr>
+        <w:t>] array to find the non-tree vertex with the smallest value. What would be the order of growth of the worst-case running time for the eager version of Prim's algorithm on graphs with V vertices and E edges? When would this method be appropriate, if ever? Defend your answer.</w:t>
+      </w:r>
+    </w:p>
+    <w:p>
+      <w:pPr>
+        <w:ind w:left="720"/>
+        <w:rPr>
+          <w:rFonts w:ascii="Times New Roman" w:hAnsi="Times New Roman" w:cs="Times New Roman"/>
+          <w:sz w:val="24"/>
+          <w:szCs w:val="24"/>
+        </w:rPr>
+      </w:pPr>
+      <w:r>
+        <w:rPr>
+          <w:rFonts w:ascii="Times New Roman" w:hAnsi="Times New Roman" w:cs="Times New Roman"/>
+          <w:b/>
+          <w:bCs/>
+          <w:sz w:val="24"/>
+          <w:szCs w:val="24"/>
+        </w:rPr>
+        <w:t>Solution</w:t>
+      </w:r>
+      <w:r>
+        <w:rPr>
+          <w:rFonts w:ascii="Times New Roman" w:hAnsi="Times New Roman" w:cs="Times New Roman"/>
+          <w:sz w:val="24"/>
+          <w:szCs w:val="24"/>
+        </w:rPr>
+        <w:t>. Prim's algorithm would run in time proportional to V^2, which is optimal for dense graphs.</w:t>
+      </w:r>
+      <w:r>
+        <w:rPr>
+          <w:rFonts w:ascii="Times New Roman" w:hAnsi="Times New Roman" w:cs="Times New Roman"/>
+          <w:sz w:val="24"/>
+          <w:szCs w:val="24"/>
+        </w:rPr>
+        <w:t xml:space="preserve"> Per </w:t>
+      </w:r>
+      <w:proofErr w:type="spellStart"/>
+      <w:r>
+        <w:rPr>
+          <w:rFonts w:ascii="Times New Roman" w:hAnsi="Times New Roman" w:cs="Times New Roman"/>
+          <w:sz w:val="24"/>
+          <w:szCs w:val="24"/>
+        </w:rPr>
+        <w:t>cdo</w:t>
+      </w:r>
+      <w:proofErr w:type="spellEnd"/>
+      <w:r>
+        <w:rPr>
+          <w:rFonts w:ascii="Times New Roman" w:hAnsi="Times New Roman" w:cs="Times New Roman"/>
+          <w:sz w:val="24"/>
+          <w:szCs w:val="24"/>
+        </w:rPr>
+        <w:t xml:space="preserve"> </w:t>
+      </w:r>
+      <w:proofErr w:type="spellStart"/>
+      <w:r>
+        <w:rPr>
+          <w:rFonts w:ascii="Times New Roman" w:hAnsi="Times New Roman" w:cs="Times New Roman"/>
+          <w:sz w:val="24"/>
+          <w:szCs w:val="24"/>
+        </w:rPr>
+        <w:t>nyje</w:t>
+      </w:r>
+      <w:proofErr w:type="spellEnd"/>
+      <w:r>
+        <w:rPr>
+          <w:rFonts w:ascii="Times New Roman" w:hAnsi="Times New Roman" w:cs="Times New Roman"/>
+          <w:sz w:val="24"/>
+          <w:szCs w:val="24"/>
+        </w:rPr>
+        <w:t xml:space="preserve"> do </w:t>
+      </w:r>
+      <w:proofErr w:type="spellStart"/>
+      <w:r>
+        <w:rPr>
+          <w:rFonts w:ascii="Times New Roman" w:hAnsi="Times New Roman" w:cs="Times New Roman"/>
+          <w:sz w:val="24"/>
+          <w:szCs w:val="24"/>
+        </w:rPr>
+        <w:t>kontrollonim</w:t>
+      </w:r>
+      <w:proofErr w:type="spellEnd"/>
+      <w:r>
+        <w:rPr>
+          <w:rFonts w:ascii="Times New Roman" w:hAnsi="Times New Roman" w:cs="Times New Roman"/>
+          <w:sz w:val="24"/>
+          <w:szCs w:val="24"/>
+        </w:rPr>
+        <w:t xml:space="preserve"> </w:t>
+      </w:r>
+      <w:proofErr w:type="spellStart"/>
+      <w:r>
+        <w:rPr>
+          <w:rFonts w:ascii="Times New Roman" w:hAnsi="Times New Roman" w:cs="Times New Roman"/>
+          <w:sz w:val="24"/>
+          <w:szCs w:val="24"/>
+        </w:rPr>
+        <w:t>te</w:t>
+      </w:r>
+      <w:proofErr w:type="spellEnd"/>
+      <w:r>
+        <w:rPr>
+          <w:rFonts w:ascii="Times New Roman" w:hAnsi="Times New Roman" w:cs="Times New Roman"/>
+          <w:sz w:val="24"/>
+          <w:szCs w:val="24"/>
+        </w:rPr>
+        <w:t xml:space="preserve"> </w:t>
+      </w:r>
+      <w:proofErr w:type="spellStart"/>
+      <w:r>
+        <w:rPr>
+          <w:rFonts w:ascii="Times New Roman" w:hAnsi="Times New Roman" w:cs="Times New Roman"/>
+          <w:sz w:val="24"/>
+          <w:szCs w:val="24"/>
+        </w:rPr>
+        <w:t>gjitha</w:t>
+      </w:r>
+      <w:proofErr w:type="spellEnd"/>
+      <w:r>
+        <w:rPr>
+          <w:rFonts w:ascii="Times New Roman" w:hAnsi="Times New Roman" w:cs="Times New Roman"/>
+          <w:sz w:val="24"/>
+          <w:szCs w:val="24"/>
+        </w:rPr>
+        <w:t xml:space="preserve"> </w:t>
+      </w:r>
+      <w:proofErr w:type="spellStart"/>
+      <w:r>
+        <w:rPr>
+          <w:rFonts w:ascii="Times New Roman" w:hAnsi="Times New Roman" w:cs="Times New Roman"/>
+          <w:sz w:val="24"/>
+          <w:szCs w:val="24"/>
+        </w:rPr>
+        <w:t>nyjet</w:t>
+      </w:r>
+      <w:proofErr w:type="spellEnd"/>
+      <w:r>
+        <w:rPr>
+          <w:rFonts w:ascii="Times New Roman" w:hAnsi="Times New Roman" w:cs="Times New Roman"/>
+          <w:sz w:val="24"/>
+          <w:szCs w:val="24"/>
+        </w:rPr>
+        <w:t>.</w:t>
+      </w:r>
+    </w:p>
+    <w:p>
+      <w:pPr>
+        <w:rPr>
+          <w:rFonts w:ascii="Times New Roman" w:hAnsi="Times New Roman" w:cs="Times New Roman"/>
+          <w:sz w:val="24"/>
+          <w:szCs w:val="24"/>
+        </w:rPr>
+      </w:pPr>
+    </w:p>
     <w:sectPr>
       <w:pgSz w:w="12240" w:h="15840"/>
       <w:pgMar w:top="1440" w:right="1440" w:bottom="1440" w:left="1440" w:header="720" w:footer="720" w:gutter="0"/>
@@ -8607,16 +9832,16 @@
 <file path=word/numbering.xml><?xml version="1.0" encoding="utf-8"?>
 <w:numbering xmlns:wpc="http://schemas.microsoft.com/office/word/2010/wordprocessingCanvas" xmlns:cx="http://schemas.microsoft.com/office/drawing/2014/chartex" xmlns:cx1="http://schemas.microsoft.com/office/drawing/2015/9/8/chartex" xmlns:cx2="http://schemas.microsoft.com/office/drawing/2015/10/21/chartex" xmlns:cx3="http://schemas.microsoft.com/office/drawing/2016/5/9/chartex" xmlns:cx4="http://schemas.microsoft.com/office/drawing/2016/5/10/chartex" xmlns:cx5="http://schemas.microsoft.com/office/drawing/2016/5/11/chartex" xmlns:cx6="http://schemas.microsoft.com/office/drawing/2016/5/12/chartex" xmlns:cx7="http://schemas.microsoft.com/office/drawing/2016/5/13/chartex" xmlns:cx8="http://schemas.microsoft.com/office/drawing/2016/5/14/chartex" xmlns:mc="http://schemas.openxmlformats.org/markup-compatibility/2006" xmlns:aink="http://schemas.microsoft.com/office/drawing/2016/ink" xmlns:am3d="http://schemas.microsoft.com/office/drawing/2017/model3d" xmlns:o="urn:schemas-microsoft-com:office:office" xmlns:r="http://schemas.openxmlformats.org/officeDocument/2006/relationships" xmlns:m="http://schemas.openxmlformats.org/officeDocument/2006/math" xmlns:v="urn:schemas-microsoft-com:vml" xmlns:wp14="http://schemas.microsoft.com/office/word/2010/wordprocessingDrawing" xmlns:wp="http://schemas.openxmlformats.org/drawingml/2006/wordprocessingDrawing" xmlns:w10="urn:schemas-microsoft-com:office:word" xmlns:w="http://schemas.openxmlformats.org/wordprocessingml/2006/main" xmlns:w14="http://schemas.microsoft.com/office/word/2010/wordml" xmlns:w15="http://schemas.microsoft.com/office/word/2012/wordml" xmlns:w16cex="http://schemas.microsoft.com/office/word/2018/wordml/cex" xmlns:w16cid="http://schemas.microsoft.com/office/word/2016/wordml/cid" xmlns:w16="http://schemas.microsoft.com/office/word/2018/wordml" xmlns:w16sdtdh="http://schemas.microsoft.com/office/word/2020/wordml/sdtdatahash" xmlns:w16se="http://schemas.microsoft.com/office/word/2015/wordml/symex" xmlns:wpg="http://schemas.microsoft.com/office/word/2010/wordprocessingGroup" xmlns:wpi="http://schemas.microsoft.com/office/word/2010/wordprocessingInk" xmlns:wne="http://schemas.microsoft.com/office/word/2006/wordml" xmlns:wps="http://schemas.microsoft.com/office/word/2010/wordprocessingShape" mc:Ignorable="w14 w15 w16se w16cid w16 w16cex w16sdtdh wp14">
   <w:abstractNum w:abstractNumId="0" w15:restartNumberingAfterBreak="0">
-    <w:nsid w:val="3DE002E7"/>
+    <w:nsid w:val="24411887"/>
     <w:multiLevelType w:val="hybridMultilevel"/>
-    <w:tmpl w:val="B07282DE"/>
-    <w:lvl w:ilvl="0" w:tplc="0409000F">
+    <w:tmpl w:val="57E0B3EC"/>
+    <w:lvl w:ilvl="0" w:tplc="2F66D726">
       <w:start w:val="1"/>
       <w:numFmt w:val="decimal"/>
       <w:lvlText w:val="%1."/>
       <w:lvlJc w:val="left"/>
       <w:pPr>
-        <w:ind w:left="630" w:hanging="360"/>
+        <w:ind w:left="1080" w:hanging="360"/>
       </w:pPr>
       <w:rPr>
         <w:rFonts w:hint="default"/>
@@ -8628,7 +9853,7 @@
       <w:lvlText w:val="%2."/>
       <w:lvlJc w:val="left"/>
       <w:pPr>
-        <w:ind w:left="1440" w:hanging="360"/>
+        <w:ind w:left="1800" w:hanging="360"/>
       </w:pPr>
     </w:lvl>
     <w:lvl w:ilvl="2" w:tplc="0409001B" w:tentative="1">
@@ -8637,7 +9862,7 @@
       <w:lvlText w:val="%3."/>
       <w:lvlJc w:val="right"/>
       <w:pPr>
-        <w:ind w:left="2160" w:hanging="180"/>
+        <w:ind w:left="2520" w:hanging="180"/>
       </w:pPr>
     </w:lvl>
     <w:lvl w:ilvl="3" w:tplc="0409000F" w:tentative="1">
@@ -8646,7 +9871,7 @@
       <w:lvlText w:val="%4."/>
       <w:lvlJc w:val="left"/>
       <w:pPr>
-        <w:ind w:left="2880" w:hanging="360"/>
+        <w:ind w:left="3240" w:hanging="360"/>
       </w:pPr>
     </w:lvl>
     <w:lvl w:ilvl="4" w:tplc="04090019" w:tentative="1">
@@ -8655,7 +9880,7 @@
       <w:lvlText w:val="%5."/>
       <w:lvlJc w:val="left"/>
       <w:pPr>
-        <w:ind w:left="3600" w:hanging="360"/>
+        <w:ind w:left="3960" w:hanging="360"/>
       </w:pPr>
     </w:lvl>
     <w:lvl w:ilvl="5" w:tplc="0409001B" w:tentative="1">
@@ -8664,7 +9889,7 @@
       <w:lvlText w:val="%6."/>
       <w:lvlJc w:val="right"/>
       <w:pPr>
-        <w:ind w:left="4320" w:hanging="180"/>
+        <w:ind w:left="4680" w:hanging="180"/>
       </w:pPr>
     </w:lvl>
     <w:lvl w:ilvl="6" w:tplc="0409000F" w:tentative="1">
@@ -8673,7 +9898,7 @@
       <w:lvlText w:val="%7."/>
       <w:lvlJc w:val="left"/>
       <w:pPr>
-        <w:ind w:left="5040" w:hanging="360"/>
+        <w:ind w:left="5400" w:hanging="360"/>
       </w:pPr>
     </w:lvl>
     <w:lvl w:ilvl="7" w:tplc="04090019" w:tentative="1">
@@ -8682,7 +9907,7 @@
       <w:lvlText w:val="%8."/>
       <w:lvlJc w:val="left"/>
       <w:pPr>
-        <w:ind w:left="5760" w:hanging="360"/>
+        <w:ind w:left="6120" w:hanging="360"/>
       </w:pPr>
     </w:lvl>
     <w:lvl w:ilvl="8" w:tplc="0409001B" w:tentative="1">
@@ -8691,12 +9916,519 @@
       <w:lvlText w:val="%9."/>
       <w:lvlJc w:val="right"/>
       <w:pPr>
+        <w:ind w:left="6840" w:hanging="180"/>
+      </w:pPr>
+    </w:lvl>
+  </w:abstractNum>
+  <w:abstractNum w:abstractNumId="1" w15:restartNumberingAfterBreak="0">
+    <w:nsid w:val="2B870DD3"/>
+    <w:multiLevelType w:val="hybridMultilevel"/>
+    <w:tmpl w:val="F2BC9BEC"/>
+    <w:lvl w:ilvl="0" w:tplc="2F66D726">
+      <w:start w:val="1"/>
+      <w:numFmt w:val="decimal"/>
+      <w:lvlText w:val="%1."/>
+      <w:lvlJc w:val="left"/>
+      <w:pPr>
+        <w:ind w:left="1440" w:hanging="360"/>
+      </w:pPr>
+      <w:rPr>
+        <w:rFonts w:hint="default"/>
+      </w:rPr>
+    </w:lvl>
+    <w:lvl w:ilvl="1" w:tplc="04090019" w:tentative="1">
+      <w:start w:val="1"/>
+      <w:numFmt w:val="lowerLetter"/>
+      <w:lvlText w:val="%2."/>
+      <w:lvlJc w:val="left"/>
+      <w:pPr>
+        <w:ind w:left="1800" w:hanging="360"/>
+      </w:pPr>
+    </w:lvl>
+    <w:lvl w:ilvl="2" w:tplc="0409001B" w:tentative="1">
+      <w:start w:val="1"/>
+      <w:numFmt w:val="lowerRoman"/>
+      <w:lvlText w:val="%3."/>
+      <w:lvlJc w:val="right"/>
+      <w:pPr>
+        <w:ind w:left="2520" w:hanging="180"/>
+      </w:pPr>
+    </w:lvl>
+    <w:lvl w:ilvl="3" w:tplc="0409000F" w:tentative="1">
+      <w:start w:val="1"/>
+      <w:numFmt w:val="decimal"/>
+      <w:lvlText w:val="%4."/>
+      <w:lvlJc w:val="left"/>
+      <w:pPr>
+        <w:ind w:left="3240" w:hanging="360"/>
+      </w:pPr>
+    </w:lvl>
+    <w:lvl w:ilvl="4" w:tplc="04090019" w:tentative="1">
+      <w:start w:val="1"/>
+      <w:numFmt w:val="lowerLetter"/>
+      <w:lvlText w:val="%5."/>
+      <w:lvlJc w:val="left"/>
+      <w:pPr>
+        <w:ind w:left="3960" w:hanging="360"/>
+      </w:pPr>
+    </w:lvl>
+    <w:lvl w:ilvl="5" w:tplc="0409001B" w:tentative="1">
+      <w:start w:val="1"/>
+      <w:numFmt w:val="lowerRoman"/>
+      <w:lvlText w:val="%6."/>
+      <w:lvlJc w:val="right"/>
+      <w:pPr>
+        <w:ind w:left="4680" w:hanging="180"/>
+      </w:pPr>
+    </w:lvl>
+    <w:lvl w:ilvl="6" w:tplc="0409000F" w:tentative="1">
+      <w:start w:val="1"/>
+      <w:numFmt w:val="decimal"/>
+      <w:lvlText w:val="%7."/>
+      <w:lvlJc w:val="left"/>
+      <w:pPr>
+        <w:ind w:left="5400" w:hanging="360"/>
+      </w:pPr>
+    </w:lvl>
+    <w:lvl w:ilvl="7" w:tplc="04090019" w:tentative="1">
+      <w:start w:val="1"/>
+      <w:numFmt w:val="lowerLetter"/>
+      <w:lvlText w:val="%8."/>
+      <w:lvlJc w:val="left"/>
+      <w:pPr>
+        <w:ind w:left="6120" w:hanging="360"/>
+      </w:pPr>
+    </w:lvl>
+    <w:lvl w:ilvl="8" w:tplc="0409001B" w:tentative="1">
+      <w:start w:val="1"/>
+      <w:numFmt w:val="lowerRoman"/>
+      <w:lvlText w:val="%9."/>
+      <w:lvlJc w:val="right"/>
+      <w:pPr>
+        <w:ind w:left="6840" w:hanging="180"/>
+      </w:pPr>
+    </w:lvl>
+  </w:abstractNum>
+  <w:abstractNum w:abstractNumId="2" w15:restartNumberingAfterBreak="0">
+    <w:nsid w:val="3DE002E7"/>
+    <w:multiLevelType w:val="hybridMultilevel"/>
+    <w:tmpl w:val="B07282DE"/>
+    <w:lvl w:ilvl="0" w:tplc="0409000F">
+      <w:start w:val="1"/>
+      <w:numFmt w:val="decimal"/>
+      <w:lvlText w:val="%1."/>
+      <w:lvlJc w:val="left"/>
+      <w:pPr>
+        <w:ind w:left="630" w:hanging="360"/>
+      </w:pPr>
+      <w:rPr>
+        <w:rFonts w:hint="default"/>
+      </w:rPr>
+    </w:lvl>
+    <w:lvl w:ilvl="1" w:tplc="04090019" w:tentative="1">
+      <w:start w:val="1"/>
+      <w:numFmt w:val="lowerLetter"/>
+      <w:lvlText w:val="%2."/>
+      <w:lvlJc w:val="left"/>
+      <w:pPr>
+        <w:ind w:left="1440" w:hanging="360"/>
+      </w:pPr>
+    </w:lvl>
+    <w:lvl w:ilvl="2" w:tplc="0409001B" w:tentative="1">
+      <w:start w:val="1"/>
+      <w:numFmt w:val="lowerRoman"/>
+      <w:lvlText w:val="%3."/>
+      <w:lvlJc w:val="right"/>
+      <w:pPr>
+        <w:ind w:left="2160" w:hanging="180"/>
+      </w:pPr>
+    </w:lvl>
+    <w:lvl w:ilvl="3" w:tplc="0409000F" w:tentative="1">
+      <w:start w:val="1"/>
+      <w:numFmt w:val="decimal"/>
+      <w:lvlText w:val="%4."/>
+      <w:lvlJc w:val="left"/>
+      <w:pPr>
+        <w:ind w:left="2880" w:hanging="360"/>
+      </w:pPr>
+    </w:lvl>
+    <w:lvl w:ilvl="4" w:tplc="04090019" w:tentative="1">
+      <w:start w:val="1"/>
+      <w:numFmt w:val="lowerLetter"/>
+      <w:lvlText w:val="%5."/>
+      <w:lvlJc w:val="left"/>
+      <w:pPr>
+        <w:ind w:left="3600" w:hanging="360"/>
+      </w:pPr>
+    </w:lvl>
+    <w:lvl w:ilvl="5" w:tplc="0409001B" w:tentative="1">
+      <w:start w:val="1"/>
+      <w:numFmt w:val="lowerRoman"/>
+      <w:lvlText w:val="%6."/>
+      <w:lvlJc w:val="right"/>
+      <w:pPr>
+        <w:ind w:left="4320" w:hanging="180"/>
+      </w:pPr>
+    </w:lvl>
+    <w:lvl w:ilvl="6" w:tplc="0409000F" w:tentative="1">
+      <w:start w:val="1"/>
+      <w:numFmt w:val="decimal"/>
+      <w:lvlText w:val="%7."/>
+      <w:lvlJc w:val="left"/>
+      <w:pPr>
+        <w:ind w:left="5040" w:hanging="360"/>
+      </w:pPr>
+    </w:lvl>
+    <w:lvl w:ilvl="7" w:tplc="04090019" w:tentative="1">
+      <w:start w:val="1"/>
+      <w:numFmt w:val="lowerLetter"/>
+      <w:lvlText w:val="%8."/>
+      <w:lvlJc w:val="left"/>
+      <w:pPr>
+        <w:ind w:left="5760" w:hanging="360"/>
+      </w:pPr>
+    </w:lvl>
+    <w:lvl w:ilvl="8" w:tplc="0409001B" w:tentative="1">
+      <w:start w:val="1"/>
+      <w:numFmt w:val="lowerRoman"/>
+      <w:lvlText w:val="%9."/>
+      <w:lvlJc w:val="right"/>
+      <w:pPr>
+        <w:ind w:left="6480" w:hanging="180"/>
+      </w:pPr>
+    </w:lvl>
+  </w:abstractNum>
+  <w:abstractNum w:abstractNumId="3" w15:restartNumberingAfterBreak="0">
+    <w:nsid w:val="3FD057B9"/>
+    <w:multiLevelType w:val="hybridMultilevel"/>
+    <w:tmpl w:val="39FCC43C"/>
+    <w:lvl w:ilvl="0" w:tplc="838E3F9C">
+      <w:numFmt w:val="bullet"/>
+      <w:lvlText w:val="-"/>
+      <w:lvlJc w:val="left"/>
+      <w:pPr>
+        <w:ind w:left="2160" w:hanging="360"/>
+      </w:pPr>
+      <w:rPr>
+        <w:rFonts w:ascii="Times New Roman" w:eastAsiaTheme="minorHAnsi" w:hAnsi="Times New Roman" w:cs="Times New Roman" w:hint="default"/>
+      </w:rPr>
+    </w:lvl>
+    <w:lvl w:ilvl="1" w:tplc="04090003" w:tentative="1">
+      <w:start w:val="1"/>
+      <w:numFmt w:val="bullet"/>
+      <w:lvlText w:val="o"/>
+      <w:lvlJc w:val="left"/>
+      <w:pPr>
+        <w:ind w:left="2880" w:hanging="360"/>
+      </w:pPr>
+      <w:rPr>
+        <w:rFonts w:ascii="Courier New" w:hAnsi="Courier New" w:cs="Courier New" w:hint="default"/>
+      </w:rPr>
+    </w:lvl>
+    <w:lvl w:ilvl="2" w:tplc="04090005" w:tentative="1">
+      <w:start w:val="1"/>
+      <w:numFmt w:val="bullet"/>
+      <w:lvlText w:val=""/>
+      <w:lvlJc w:val="left"/>
+      <w:pPr>
+        <w:ind w:left="3600" w:hanging="360"/>
+      </w:pPr>
+      <w:rPr>
+        <w:rFonts w:ascii="Wingdings" w:hAnsi="Wingdings" w:hint="default"/>
+      </w:rPr>
+    </w:lvl>
+    <w:lvl w:ilvl="3" w:tplc="04090001" w:tentative="1">
+      <w:start w:val="1"/>
+      <w:numFmt w:val="bullet"/>
+      <w:lvlText w:val=""/>
+      <w:lvlJc w:val="left"/>
+      <w:pPr>
+        <w:ind w:left="4320" w:hanging="360"/>
+      </w:pPr>
+      <w:rPr>
+        <w:rFonts w:ascii="Symbol" w:hAnsi="Symbol" w:hint="default"/>
+      </w:rPr>
+    </w:lvl>
+    <w:lvl w:ilvl="4" w:tplc="04090003" w:tentative="1">
+      <w:start w:val="1"/>
+      <w:numFmt w:val="bullet"/>
+      <w:lvlText w:val="o"/>
+      <w:lvlJc w:val="left"/>
+      <w:pPr>
+        <w:ind w:left="5040" w:hanging="360"/>
+      </w:pPr>
+      <w:rPr>
+        <w:rFonts w:ascii="Courier New" w:hAnsi="Courier New" w:cs="Courier New" w:hint="default"/>
+      </w:rPr>
+    </w:lvl>
+    <w:lvl w:ilvl="5" w:tplc="04090005" w:tentative="1">
+      <w:start w:val="1"/>
+      <w:numFmt w:val="bullet"/>
+      <w:lvlText w:val=""/>
+      <w:lvlJc w:val="left"/>
+      <w:pPr>
+        <w:ind w:left="5760" w:hanging="360"/>
+      </w:pPr>
+      <w:rPr>
+        <w:rFonts w:ascii="Wingdings" w:hAnsi="Wingdings" w:hint="default"/>
+      </w:rPr>
+    </w:lvl>
+    <w:lvl w:ilvl="6" w:tplc="04090001" w:tentative="1">
+      <w:start w:val="1"/>
+      <w:numFmt w:val="bullet"/>
+      <w:lvlText w:val=""/>
+      <w:lvlJc w:val="left"/>
+      <w:pPr>
+        <w:ind w:left="6480" w:hanging="360"/>
+      </w:pPr>
+      <w:rPr>
+        <w:rFonts w:ascii="Symbol" w:hAnsi="Symbol" w:hint="default"/>
+      </w:rPr>
+    </w:lvl>
+    <w:lvl w:ilvl="7" w:tplc="04090003" w:tentative="1">
+      <w:start w:val="1"/>
+      <w:numFmt w:val="bullet"/>
+      <w:lvlText w:val="o"/>
+      <w:lvlJc w:val="left"/>
+      <w:pPr>
+        <w:ind w:left="7200" w:hanging="360"/>
+      </w:pPr>
+      <w:rPr>
+        <w:rFonts w:ascii="Courier New" w:hAnsi="Courier New" w:cs="Courier New" w:hint="default"/>
+      </w:rPr>
+    </w:lvl>
+    <w:lvl w:ilvl="8" w:tplc="04090005" w:tentative="1">
+      <w:start w:val="1"/>
+      <w:numFmt w:val="bullet"/>
+      <w:lvlText w:val=""/>
+      <w:lvlJc w:val="left"/>
+      <w:pPr>
+        <w:ind w:left="7920" w:hanging="360"/>
+      </w:pPr>
+      <w:rPr>
+        <w:rFonts w:ascii="Wingdings" w:hAnsi="Wingdings" w:hint="default"/>
+      </w:rPr>
+    </w:lvl>
+  </w:abstractNum>
+  <w:abstractNum w:abstractNumId="4" w15:restartNumberingAfterBreak="0">
+    <w:nsid w:val="40EB3973"/>
+    <w:multiLevelType w:val="hybridMultilevel"/>
+    <w:tmpl w:val="3A789CB8"/>
+    <w:lvl w:ilvl="0" w:tplc="04090001">
+      <w:start w:val="1"/>
+      <w:numFmt w:val="bullet"/>
+      <w:lvlText w:val=""/>
+      <w:lvlJc w:val="left"/>
+      <w:pPr>
+        <w:ind w:left="1440" w:hanging="360"/>
+      </w:pPr>
+      <w:rPr>
+        <w:rFonts w:ascii="Symbol" w:hAnsi="Symbol" w:hint="default"/>
+      </w:rPr>
+    </w:lvl>
+    <w:lvl w:ilvl="1" w:tplc="04090003" w:tentative="1">
+      <w:start w:val="1"/>
+      <w:numFmt w:val="bullet"/>
+      <w:lvlText w:val="o"/>
+      <w:lvlJc w:val="left"/>
+      <w:pPr>
+        <w:ind w:left="2160" w:hanging="360"/>
+      </w:pPr>
+      <w:rPr>
+        <w:rFonts w:ascii="Courier New" w:hAnsi="Courier New" w:cs="Courier New" w:hint="default"/>
+      </w:rPr>
+    </w:lvl>
+    <w:lvl w:ilvl="2" w:tplc="04090005" w:tentative="1">
+      <w:start w:val="1"/>
+      <w:numFmt w:val="bullet"/>
+      <w:lvlText w:val=""/>
+      <w:lvlJc w:val="left"/>
+      <w:pPr>
+        <w:ind w:left="2880" w:hanging="360"/>
+      </w:pPr>
+      <w:rPr>
+        <w:rFonts w:ascii="Wingdings" w:hAnsi="Wingdings" w:hint="default"/>
+      </w:rPr>
+    </w:lvl>
+    <w:lvl w:ilvl="3" w:tplc="04090001" w:tentative="1">
+      <w:start w:val="1"/>
+      <w:numFmt w:val="bullet"/>
+      <w:lvlText w:val=""/>
+      <w:lvlJc w:val="left"/>
+      <w:pPr>
+        <w:ind w:left="3600" w:hanging="360"/>
+      </w:pPr>
+      <w:rPr>
+        <w:rFonts w:ascii="Symbol" w:hAnsi="Symbol" w:hint="default"/>
+      </w:rPr>
+    </w:lvl>
+    <w:lvl w:ilvl="4" w:tplc="04090003" w:tentative="1">
+      <w:start w:val="1"/>
+      <w:numFmt w:val="bullet"/>
+      <w:lvlText w:val="o"/>
+      <w:lvlJc w:val="left"/>
+      <w:pPr>
+        <w:ind w:left="4320" w:hanging="360"/>
+      </w:pPr>
+      <w:rPr>
+        <w:rFonts w:ascii="Courier New" w:hAnsi="Courier New" w:cs="Courier New" w:hint="default"/>
+      </w:rPr>
+    </w:lvl>
+    <w:lvl w:ilvl="5" w:tplc="04090005" w:tentative="1">
+      <w:start w:val="1"/>
+      <w:numFmt w:val="bullet"/>
+      <w:lvlText w:val=""/>
+      <w:lvlJc w:val="left"/>
+      <w:pPr>
+        <w:ind w:left="5040" w:hanging="360"/>
+      </w:pPr>
+      <w:rPr>
+        <w:rFonts w:ascii="Wingdings" w:hAnsi="Wingdings" w:hint="default"/>
+      </w:rPr>
+    </w:lvl>
+    <w:lvl w:ilvl="6" w:tplc="04090001" w:tentative="1">
+      <w:start w:val="1"/>
+      <w:numFmt w:val="bullet"/>
+      <w:lvlText w:val=""/>
+      <w:lvlJc w:val="left"/>
+      <w:pPr>
+        <w:ind w:left="5760" w:hanging="360"/>
+      </w:pPr>
+      <w:rPr>
+        <w:rFonts w:ascii="Symbol" w:hAnsi="Symbol" w:hint="default"/>
+      </w:rPr>
+    </w:lvl>
+    <w:lvl w:ilvl="7" w:tplc="04090003" w:tentative="1">
+      <w:start w:val="1"/>
+      <w:numFmt w:val="bullet"/>
+      <w:lvlText w:val="o"/>
+      <w:lvlJc w:val="left"/>
+      <w:pPr>
+        <w:ind w:left="6480" w:hanging="360"/>
+      </w:pPr>
+      <w:rPr>
+        <w:rFonts w:ascii="Courier New" w:hAnsi="Courier New" w:cs="Courier New" w:hint="default"/>
+      </w:rPr>
+    </w:lvl>
+    <w:lvl w:ilvl="8" w:tplc="04090005" w:tentative="1">
+      <w:start w:val="1"/>
+      <w:numFmt w:val="bullet"/>
+      <w:lvlText w:val=""/>
+      <w:lvlJc w:val="left"/>
+      <w:pPr>
+        <w:ind w:left="7200" w:hanging="360"/>
+      </w:pPr>
+      <w:rPr>
+        <w:rFonts w:ascii="Wingdings" w:hAnsi="Wingdings" w:hint="default"/>
+      </w:rPr>
+    </w:lvl>
+  </w:abstractNum>
+  <w:abstractNum w:abstractNumId="5" w15:restartNumberingAfterBreak="0">
+    <w:nsid w:val="61622DAB"/>
+    <w:multiLevelType w:val="hybridMultilevel"/>
+    <w:tmpl w:val="33440EF2"/>
+    <w:lvl w:ilvl="0" w:tplc="0409000F">
+      <w:start w:val="1"/>
+      <w:numFmt w:val="decimal"/>
+      <w:lvlText w:val="%1."/>
+      <w:lvlJc w:val="left"/>
+      <w:pPr>
+        <w:ind w:left="720" w:hanging="360"/>
+      </w:pPr>
+      <w:rPr>
+        <w:rFonts w:hint="default"/>
+      </w:rPr>
+    </w:lvl>
+    <w:lvl w:ilvl="1" w:tplc="04090019" w:tentative="1">
+      <w:start w:val="1"/>
+      <w:numFmt w:val="lowerLetter"/>
+      <w:lvlText w:val="%2."/>
+      <w:lvlJc w:val="left"/>
+      <w:pPr>
+        <w:ind w:left="1440" w:hanging="360"/>
+      </w:pPr>
+    </w:lvl>
+    <w:lvl w:ilvl="2" w:tplc="0409001B" w:tentative="1">
+      <w:start w:val="1"/>
+      <w:numFmt w:val="lowerRoman"/>
+      <w:lvlText w:val="%3."/>
+      <w:lvlJc w:val="right"/>
+      <w:pPr>
+        <w:ind w:left="2160" w:hanging="180"/>
+      </w:pPr>
+    </w:lvl>
+    <w:lvl w:ilvl="3" w:tplc="0409000F" w:tentative="1">
+      <w:start w:val="1"/>
+      <w:numFmt w:val="decimal"/>
+      <w:lvlText w:val="%4."/>
+      <w:lvlJc w:val="left"/>
+      <w:pPr>
+        <w:ind w:left="2880" w:hanging="360"/>
+      </w:pPr>
+    </w:lvl>
+    <w:lvl w:ilvl="4" w:tplc="04090019" w:tentative="1">
+      <w:start w:val="1"/>
+      <w:numFmt w:val="lowerLetter"/>
+      <w:lvlText w:val="%5."/>
+      <w:lvlJc w:val="left"/>
+      <w:pPr>
+        <w:ind w:left="3600" w:hanging="360"/>
+      </w:pPr>
+    </w:lvl>
+    <w:lvl w:ilvl="5" w:tplc="0409001B" w:tentative="1">
+      <w:start w:val="1"/>
+      <w:numFmt w:val="lowerRoman"/>
+      <w:lvlText w:val="%6."/>
+      <w:lvlJc w:val="right"/>
+      <w:pPr>
+        <w:ind w:left="4320" w:hanging="180"/>
+      </w:pPr>
+    </w:lvl>
+    <w:lvl w:ilvl="6" w:tplc="0409000F" w:tentative="1">
+      <w:start w:val="1"/>
+      <w:numFmt w:val="decimal"/>
+      <w:lvlText w:val="%7."/>
+      <w:lvlJc w:val="left"/>
+      <w:pPr>
+        <w:ind w:left="5040" w:hanging="360"/>
+      </w:pPr>
+    </w:lvl>
+    <w:lvl w:ilvl="7" w:tplc="04090019" w:tentative="1">
+      <w:start w:val="1"/>
+      <w:numFmt w:val="lowerLetter"/>
+      <w:lvlText w:val="%8."/>
+      <w:lvlJc w:val="left"/>
+      <w:pPr>
+        <w:ind w:left="5760" w:hanging="360"/>
+      </w:pPr>
+    </w:lvl>
+    <w:lvl w:ilvl="8" w:tplc="0409001B" w:tentative="1">
+      <w:start w:val="1"/>
+      <w:numFmt w:val="lowerRoman"/>
+      <w:lvlText w:val="%9."/>
+      <w:lvlJc w:val="right"/>
+      <w:pPr>
         <w:ind w:left="6480" w:hanging="180"/>
       </w:pPr>
     </w:lvl>
   </w:abstractNum>
   <w:num w:numId="1">
+    <w:abstractNumId w:val="2"/>
+  </w:num>
+  <w:num w:numId="2">
+    <w:abstractNumId w:val="5"/>
+  </w:num>
+  <w:num w:numId="3">
     <w:abstractNumId w:val="0"/>
+  </w:num>
+  <w:num w:numId="4">
+    <w:abstractNumId w:val="4"/>
+  </w:num>
+  <w:num w:numId="5">
+    <w:abstractNumId w:val="1"/>
+  </w:num>
+  <w:num w:numId="6">
+    <w:abstractNumId w:val="3"/>
   </w:num>
 </w:numbering>
 </file>
@@ -9103,7 +10835,6 @@
   <w:style w:type="character" w:default="1" w:styleId="DefaultParagraphFont">
     <w:name w:val="Default Paragraph Font"/>
     <w:uiPriority w:val="1"/>
-    <w:semiHidden/>
     <w:unhideWhenUsed/>
   </w:style>
   <w:style w:type="table" w:default="1" w:styleId="TableNormal">

</xml_diff>